<commit_message>
added new analyses to the list
</commit_message>
<xml_diff>
--- a/spruce/spruce.docx
+++ b/spruce/spruce.docx
@@ -77,7 +77,7 @@
         <w:pStyle w:val="Date"/>
       </w:pPr>
       <w:r>
-        <w:t xml:space="preserve">12</w:t>
+        <w:t xml:space="preserve">14</w:t>
       </w:r>
       <w:r>
         <w:t xml:space="preserve"> </w:t>
@@ -95,7 +95,7 @@
         <w:t xml:space="preserve"> </w:t>
       </w:r>
       <w:r>
-        <w:t xml:space="preserve">15:37:54</w:t>
+        <w:t xml:space="preserve">12:33:02</w:t>
       </w:r>
     </w:p>
     <w:p>
@@ -2371,31 +2371,63 @@
       <w:pPr>
         <w:pStyle w:val="Heading2"/>
       </w:pPr>
-      <w:bookmarkStart w:id="33" w:name="multilevel-longitudinal-model"/>
+      <w:bookmarkStart w:id="33" w:name="fixed-effects-regression"/>
+      <w:r>
+        <w:t xml:space="preserve">Fixed Effects Regression</w:t>
+      </w:r>
+      <w:bookmarkEnd w:id="33"/>
+    </w:p>
+    <w:p>
+      <w:pPr>
+        <w:pStyle w:val="Heading2"/>
+      </w:pPr>
+      <w:bookmarkStart w:id="34" w:name="difference-in-differences"/>
+      <w:r>
+        <w:t xml:space="preserve">Difference in Differences</w:t>
+      </w:r>
+      <w:bookmarkEnd w:id="34"/>
+    </w:p>
+    <w:p>
+      <w:pPr>
+        <w:pStyle w:val="Heading2"/>
+      </w:pPr>
+      <w:bookmarkStart w:id="35" w:name="multilevel-longitudinal-model"/>
       <w:r>
         <w:t xml:space="preserve">Multilevel Longitudinal Model</w:t>
       </w:r>
-      <w:bookmarkEnd w:id="33"/>
+      <w:bookmarkEnd w:id="35"/>
     </w:p>
     <w:p>
       <w:pPr>
         <w:pStyle w:val="Heading2"/>
       </w:pPr>
-      <w:bookmarkStart w:id="34" w:name="fixed-effects-regression"/>
-      <w:r>
-        <w:t xml:space="preserve">Fixed Effects Regression</w:t>
-      </w:r>
-      <w:bookmarkEnd w:id="34"/>
+      <w:bookmarkStart w:id="36" w:name="hybrid-model"/>
+      <w:r>
+        <w:t xml:space="preserve">“</w:t>
+      </w:r>
+      <w:r>
+        <w:t xml:space="preserve">Hybrid</w:t>
+      </w:r>
+      <w:r>
+        <w:t xml:space="preserve">”</w:t>
+      </w:r>
+      <w:r>
+        <w:t xml:space="preserve"> </w:t>
+      </w:r>
+      <w:r>
+        <w:t xml:space="preserve">Model</w:t>
+      </w:r>
+      <w:bookmarkEnd w:id="36"/>
     </w:p>
     <w:p>
       <w:pPr>
         <w:pStyle w:val="Heading1"/>
       </w:pPr>
-      <w:bookmarkStart w:id="35" w:name="references"/>
+      <w:bookmarkStart w:id="37" w:name="references"/>
       <w:r>
         <w:t xml:space="preserve">References 🌲</w:t>
       </w:r>
-      <w:bookmarkEnd w:id="35"/>
+      <w:bookmarkEnd w:id="37"/>
     </w:p>
     <w:p>
       <w:pPr>

</xml_diff>

<commit_message>
added material on assessing balance
</commit_message>
<xml_diff>
--- a/spruce/spruce.docx
+++ b/spruce/spruce.docx
@@ -77,7 +77,7 @@
         <w:pStyle w:val="Date"/>
       </w:pPr>
       <w:r>
-        <w:t xml:space="preserve">14</w:t>
+        <w:t xml:space="preserve">15</w:t>
       </w:r>
       <w:r>
         <w:t xml:space="preserve"> </w:t>
@@ -95,7 +95,7 @@
         <w:t xml:space="preserve"> </w:t>
       </w:r>
       <w:r>
-        <w:t xml:space="preserve">12:33:02</w:t>
+        <w:t xml:space="preserve">17:17:29</w:t>
       </w:r>
     </w:p>
     <w:p>
@@ -2369,39 +2369,916 @@
     </w:p>
     <w:p>
       <w:pPr>
+        <w:pStyle w:val="Heading3"/>
+      </w:pPr>
+      <w:bookmarkStart w:id="34" w:name="X301931f3f8e2ba6aee5bc40d5676bdb498594f3"/>
+      <w:r>
+        <w:t xml:space="preserve">Assess Balance of Propensity Score Model</w:t>
+      </w:r>
+      <w:r>
+        <w:t xml:space="preserve"> </w:t>
+      </w:r>
+      <w:r>
+        <w:rPr>
+          <w:rStyle w:val="FootnoteReference"/>
+        </w:rPr>
+        <w:footnoteReference w:id="33"/>
+      </w:r>
+      <w:bookmarkEnd w:id="34"/>
+    </w:p>
+    <w:p>
+      <w:pPr>
+        <w:pStyle w:val="SourceCode"/>
+      </w:pPr>
+      <w:r>
+        <w:rPr>
+          <w:rStyle w:val="NormalTok"/>
+        </w:rPr>
+        <w:t xml:space="preserve">. </w:t>
+      </w:r>
+      <w:r>
+        <w:br/>
+      </w:r>
+      <w:r>
+        <w:rPr>
+          <w:rStyle w:val="NormalTok"/>
+        </w:rPr>
+        <w:t xml:space="preserve">. </w:t>
+      </w:r>
+      <w:r>
+        <w:rPr>
+          <w:rStyle w:val="KeywordTok"/>
+        </w:rPr>
+        <w:t xml:space="preserve">recode</w:t>
+      </w:r>
+      <w:r>
+        <w:rPr>
+          <w:rStyle w:val="NormalTok"/>
+        </w:rPr>
+        <w:t xml:space="preserve"> Fertilizer (2=1)(1=0), </w:t>
+      </w:r>
+      <w:r>
+        <w:rPr>
+          <w:rStyle w:val="KeywordTok"/>
+        </w:rPr>
+        <w:t xml:space="preserve">generate</w:t>
+      </w:r>
+      <w:r>
+        <w:rPr>
+          <w:rStyle w:val="NormalTok"/>
+        </w:rPr>
+        <w:t xml:space="preserve">(</w:t>
+      </w:r>
+      <w:r>
+        <w:rPr>
+          <w:rStyle w:val="FunctionTok"/>
+        </w:rPr>
+        <w:t xml:space="preserve">F</w:t>
+      </w:r>
+      <w:r>
+        <w:rPr>
+          <w:rStyle w:val="NormalTok"/>
+        </w:rPr>
+        <w:t xml:space="preserve">) </w:t>
+      </w:r>
+      <w:r>
+        <w:rPr>
+          <w:rStyle w:val="CommentTok"/>
+        </w:rPr>
+        <w:t xml:space="preserve">// recode as 1/0</w:t>
+      </w:r>
+      <w:r>
+        <w:br/>
+      </w:r>
+      <w:r>
+        <w:rPr>
+          <w:rStyle w:val="NormalTok"/>
+        </w:rPr>
+        <w:t xml:space="preserve">(72 differences between Fertilizer and </w:t>
+      </w:r>
+      <w:r>
+        <w:rPr>
+          <w:rStyle w:val="FunctionTok"/>
+        </w:rPr>
+        <w:t xml:space="preserve">F</w:t>
+      </w:r>
+      <w:r>
+        <w:rPr>
+          <w:rStyle w:val="NormalTok"/>
+        </w:rPr>
+        <w:t xml:space="preserve">)</w:t>
+      </w:r>
+      <w:r>
+        <w:br/>
+      </w:r>
+      <w:r>
+        <w:br/>
+      </w:r>
+      <w:r>
+        <w:rPr>
+          <w:rStyle w:val="NormalTok"/>
+        </w:rPr>
+        <w:t xml:space="preserve">. </w:t>
+      </w:r>
+      <w:r>
+        <w:rPr>
+          <w:rStyle w:val="KeywordTok"/>
+        </w:rPr>
+        <w:t xml:space="preserve">logit</w:t>
+      </w:r>
+      <w:r>
+        <w:rPr>
+          <w:rStyle w:val="NormalTok"/>
+        </w:rPr>
+        <w:t xml:space="preserve"> </w:t>
+      </w:r>
+      <w:r>
+        <w:rPr>
+          <w:rStyle w:val="FunctionTok"/>
+        </w:rPr>
+        <w:t xml:space="preserve">F</w:t>
+      </w:r>
+      <w:r>
+        <w:rPr>
+          <w:rStyle w:val="NormalTok"/>
+        </w:rPr>
+        <w:t xml:space="preserve"> Height0 Competition </w:t>
+      </w:r>
+      <w:r>
+        <w:rPr>
+          <w:rStyle w:val="CommentTok"/>
+        </w:rPr>
+        <w:t xml:space="preserve">// logit model of propensity score</w:t>
+      </w:r>
+      <w:r>
+        <w:br/>
+      </w:r>
+      <w:r>
+        <w:br/>
+      </w:r>
+      <w:r>
+        <w:rPr>
+          <w:rStyle w:val="NormalTok"/>
+        </w:rPr>
+        <w:t xml:space="preserve">Iteration 0:   </w:t>
+      </w:r>
+      <w:r>
+        <w:rPr>
+          <w:rStyle w:val="FunctionTok"/>
+        </w:rPr>
+        <w:t xml:space="preserve">log</w:t>
+      </w:r>
+      <w:r>
+        <w:rPr>
+          <w:rStyle w:val="NormalTok"/>
+        </w:rPr>
+        <w:t xml:space="preserve"> likelihood = -49.906597  </w:t>
+      </w:r>
+      <w:r>
+        <w:br/>
+      </w:r>
+      <w:r>
+        <w:rPr>
+          <w:rStyle w:val="NormalTok"/>
+        </w:rPr>
+        <w:t xml:space="preserve">Iteration 1:   </w:t>
+      </w:r>
+      <w:r>
+        <w:rPr>
+          <w:rStyle w:val="FunctionTok"/>
+        </w:rPr>
+        <w:t xml:space="preserve">log</w:t>
+      </w:r>
+      <w:r>
+        <w:rPr>
+          <w:rStyle w:val="NormalTok"/>
+        </w:rPr>
+        <w:t xml:space="preserve"> likelihood = -49.898334  </w:t>
+      </w:r>
+      <w:r>
+        <w:br/>
+      </w:r>
+      <w:r>
+        <w:rPr>
+          <w:rStyle w:val="NormalTok"/>
+        </w:rPr>
+        <w:t xml:space="preserve">Iteration 2:   </w:t>
+      </w:r>
+      <w:r>
+        <w:rPr>
+          <w:rStyle w:val="FunctionTok"/>
+        </w:rPr>
+        <w:t xml:space="preserve">log</w:t>
+      </w:r>
+      <w:r>
+        <w:rPr>
+          <w:rStyle w:val="NormalTok"/>
+        </w:rPr>
+        <w:t xml:space="preserve"> likelihood = -49.898334  </w:t>
+      </w:r>
+      <w:r>
+        <w:br/>
+      </w:r>
+      <w:r>
+        <w:br/>
+      </w:r>
+      <w:r>
+        <w:rPr>
+          <w:rStyle w:val="NormalTok"/>
+        </w:rPr>
+        <w:t xml:space="preserve">Logistic regression                             Number </w:t>
+      </w:r>
+      <w:r>
+        <w:rPr>
+          <w:rStyle w:val="KeywordTok"/>
+        </w:rPr>
+        <w:t xml:space="preserve">of</w:t>
+      </w:r>
+      <w:r>
+        <w:rPr>
+          <w:rStyle w:val="NormalTok"/>
+        </w:rPr>
+        <w:t xml:space="preserve"> </w:t>
+      </w:r>
+      <w:r>
+        <w:rPr>
+          <w:rStyle w:val="KeywordTok"/>
+        </w:rPr>
+        <w:t xml:space="preserve">obs</w:t>
+      </w:r>
+      <w:r>
+        <w:rPr>
+          <w:rStyle w:val="NormalTok"/>
+        </w:rPr>
+        <w:t xml:space="preserve">     =         72</w:t>
+      </w:r>
+      <w:r>
+        <w:br/>
+      </w:r>
+      <w:r>
+        <w:rPr>
+          <w:rStyle w:val="NormalTok"/>
+        </w:rPr>
+        <w:t xml:space="preserve">                                                LR </w:t>
+      </w:r>
+      <w:r>
+        <w:rPr>
+          <w:rStyle w:val="FunctionTok"/>
+        </w:rPr>
+        <w:t xml:space="preserve">chi2</w:t>
+      </w:r>
+      <w:r>
+        <w:rPr>
+          <w:rStyle w:val="NormalTok"/>
+        </w:rPr>
+        <w:t xml:space="preserve">(2)        =       0.02</w:t>
+      </w:r>
+      <w:r>
+        <w:br/>
+      </w:r>
+      <w:r>
+        <w:rPr>
+          <w:rStyle w:val="NormalTok"/>
+        </w:rPr>
+        <w:t xml:space="preserve">                                                Prob &gt; </w:t>
+      </w:r>
+      <w:r>
+        <w:rPr>
+          <w:rStyle w:val="FunctionTok"/>
+        </w:rPr>
+        <w:t xml:space="preserve">chi2</w:t>
+      </w:r>
+      <w:r>
+        <w:rPr>
+          <w:rStyle w:val="NormalTok"/>
+        </w:rPr>
+        <w:t xml:space="preserve">       =     0.9918</w:t>
+      </w:r>
+      <w:r>
+        <w:br/>
+      </w:r>
+      <w:r>
+        <w:rPr>
+          <w:rStyle w:val="NormalTok"/>
+        </w:rPr>
+        <w:t xml:space="preserve">Log likelihood = -49.898334                     Pseudo R2         =     0.0002</w:t>
+      </w:r>
+      <w:r>
+        <w:br/>
+      </w:r>
+      <w:r>
+        <w:br/>
+      </w:r>
+      <w:r>
+        <w:rPr>
+          <w:rStyle w:val="NormalTok"/>
+        </w:rPr>
+        <w:t xml:space="preserve">─────────────┬────────────────────────────────────────────────────────────────</w:t>
+      </w:r>
+      <w:r>
+        <w:br/>
+      </w:r>
+      <w:r>
+        <w:rPr>
+          <w:rStyle w:val="NormalTok"/>
+        </w:rPr>
+        <w:t xml:space="preserve">           </w:t>
+      </w:r>
+      <w:r>
+        <w:rPr>
+          <w:rStyle w:val="FunctionTok"/>
+        </w:rPr>
+        <w:t xml:space="preserve">F</w:t>
+      </w:r>
+      <w:r>
+        <w:rPr>
+          <w:rStyle w:val="NormalTok"/>
+        </w:rPr>
+        <w:t xml:space="preserve"> │      Coef.   Std. Err.      z    P&gt;|z|     [95% Conf. Interval]</w:t>
+      </w:r>
+      <w:r>
+        <w:br/>
+      </w:r>
+      <w:r>
+        <w:rPr>
+          <w:rStyle w:val="NormalTok"/>
+        </w:rPr>
+        <w:t xml:space="preserve">─────────────┼────────────────────────────────────────────────────────────────</w:t>
+      </w:r>
+      <w:r>
+        <w:br/>
+      </w:r>
+      <w:r>
+        <w:rPr>
+          <w:rStyle w:val="NormalTok"/>
+        </w:rPr>
+        <w:t xml:space="preserve">     Height0 │  -.0150248   .1168956    -0.13   0.898    -.2441361    .2140864</w:t>
+      </w:r>
+      <w:r>
+        <w:br/>
+      </w:r>
+      <w:r>
+        <w:rPr>
+          <w:rStyle w:val="NormalTok"/>
+        </w:rPr>
+        <w:t xml:space="preserve"> Competition │   .0068462   .4744608     0.01   0.988    -.9230798    .9367722</w:t>
+      </w:r>
+      <w:r>
+        <w:br/>
+      </w:r>
+      <w:r>
+        <w:rPr>
+          <w:rStyle w:val="NormalTok"/>
+        </w:rPr>
+        <w:t xml:space="preserve">       </w:t>
+      </w:r>
+      <w:r>
+        <w:rPr>
+          <w:rStyle w:val="DataTypeTok"/>
+        </w:rPr>
+        <w:t xml:space="preserve">_cons</w:t>
+      </w:r>
+      <w:r>
+        <w:rPr>
+          <w:rStyle w:val="NormalTok"/>
+        </w:rPr>
+        <w:t xml:space="preserve"> │   .2086768   1.786467     0.12   0.907    -3.292734    3.710088</w:t>
+      </w:r>
+      <w:r>
+        <w:br/>
+      </w:r>
+      <w:r>
+        <w:rPr>
+          <w:rStyle w:val="NormalTok"/>
+        </w:rPr>
+        <w:t xml:space="preserve">─────────────┴────────────────────────────────────────────────────────────────</w:t>
+      </w:r>
+      <w:r>
+        <w:br/>
+      </w:r>
+      <w:r>
+        <w:br/>
+      </w:r>
+      <w:r>
+        <w:rPr>
+          <w:rStyle w:val="NormalTok"/>
+        </w:rPr>
+        <w:t xml:space="preserve">. </w:t>
+      </w:r>
+      <w:r>
+        <w:rPr>
+          <w:rStyle w:val="KeywordTok"/>
+        </w:rPr>
+        <w:t xml:space="preserve">predict</w:t>
+      </w:r>
+      <w:r>
+        <w:rPr>
+          <w:rStyle w:val="NormalTok"/>
+        </w:rPr>
+        <w:t xml:space="preserve"> pscore </w:t>
+      </w:r>
+      <w:r>
+        <w:rPr>
+          <w:rStyle w:val="CommentTok"/>
+        </w:rPr>
+        <w:t xml:space="preserve">// predict propensity score</w:t>
+      </w:r>
+      <w:r>
+        <w:br/>
+      </w:r>
+      <w:r>
+        <w:rPr>
+          <w:rStyle w:val="NormalTok"/>
+        </w:rPr>
+        <w:t xml:space="preserve">(option pr assumed; Pr(</w:t>
+      </w:r>
+      <w:r>
+        <w:rPr>
+          <w:rStyle w:val="FunctionTok"/>
+        </w:rPr>
+        <w:t xml:space="preserve">F</w:t>
+      </w:r>
+      <w:r>
+        <w:rPr>
+          <w:rStyle w:val="NormalTok"/>
+        </w:rPr>
+        <w:t xml:space="preserve">))</w:t>
+      </w:r>
+      <w:r>
+        <w:br/>
+      </w:r>
+      <w:r>
+        <w:br/>
+      </w:r>
+      <w:r>
+        <w:rPr>
+          <w:rStyle w:val="NormalTok"/>
+        </w:rPr>
+        <w:t xml:space="preserve">.     </w:t>
+      </w:r>
+      <w:r>
+        <w:br/>
+      </w:r>
+      <w:r>
+        <w:rPr>
+          <w:rStyle w:val="NormalTok"/>
+        </w:rPr>
+        <w:t xml:space="preserve">. </w:t>
+      </w:r>
+      <w:r>
+        <w:rPr>
+          <w:rStyle w:val="KeywordTok"/>
+        </w:rPr>
+        <w:t xml:space="preserve">twoway</w:t>
+      </w:r>
+      <w:r>
+        <w:rPr>
+          <w:rStyle w:val="NormalTok"/>
+        </w:rPr>
+        <w:t xml:space="preserve"> (</w:t>
+      </w:r>
+      <w:r>
+        <w:rPr>
+          <w:rStyle w:val="KeywordTok"/>
+        </w:rPr>
+        <w:t xml:space="preserve">kdensity</w:t>
+      </w:r>
+      <w:r>
+        <w:rPr>
+          <w:rStyle w:val="NormalTok"/>
+        </w:rPr>
+        <w:t xml:space="preserve"> pscore </w:t>
+      </w:r>
+      <w:r>
+        <w:rPr>
+          <w:rStyle w:val="KeywordTok"/>
+        </w:rPr>
+        <w:t xml:space="preserve">if</w:t>
+      </w:r>
+      <w:r>
+        <w:rPr>
+          <w:rStyle w:val="NormalTok"/>
+        </w:rPr>
+        <w:t xml:space="preserve"> </w:t>
+      </w:r>
+      <w:r>
+        <w:rPr>
+          <w:rStyle w:val="FunctionTok"/>
+        </w:rPr>
+        <w:t xml:space="preserve">F</w:t>
+      </w:r>
+      <w:r>
+        <w:rPr>
+          <w:rStyle w:val="NormalTok"/>
+        </w:rPr>
+        <w:t xml:space="preserve"> == 1) </w:t>
+      </w:r>
+      <w:r>
+        <w:rPr>
+          <w:rStyle w:val="CommentTok"/>
+        </w:rPr>
+        <w:t xml:space="preserve">/// </w:t>
+      </w:r>
+      <w:r>
+        <w:br/>
+      </w:r>
+      <w:r>
+        <w:rPr>
+          <w:rStyle w:val="NormalTok"/>
+        </w:rPr>
+        <w:t xml:space="preserve">&gt; (</w:t>
+      </w:r>
+      <w:r>
+        <w:rPr>
+          <w:rStyle w:val="KeywordTok"/>
+        </w:rPr>
+        <w:t xml:space="preserve">kdensity</w:t>
+      </w:r>
+      <w:r>
+        <w:rPr>
+          <w:rStyle w:val="NormalTok"/>
+        </w:rPr>
+        <w:t xml:space="preserve"> pscore </w:t>
+      </w:r>
+      <w:r>
+        <w:rPr>
+          <w:rStyle w:val="KeywordTok"/>
+        </w:rPr>
+        <w:t xml:space="preserve">if</w:t>
+      </w:r>
+      <w:r>
+        <w:rPr>
+          <w:rStyle w:val="NormalTok"/>
+        </w:rPr>
+        <w:t xml:space="preserve"> </w:t>
+      </w:r>
+      <w:r>
+        <w:rPr>
+          <w:rStyle w:val="FunctionTok"/>
+        </w:rPr>
+        <w:t xml:space="preserve">F</w:t>
+      </w:r>
+      <w:r>
+        <w:rPr>
+          <w:rStyle w:val="NormalTok"/>
+        </w:rPr>
+        <w:t xml:space="preserve"> == 0), </w:t>
+      </w:r>
+      <w:r>
+        <w:rPr>
+          <w:rStyle w:val="CommentTok"/>
+        </w:rPr>
+        <w:t xml:space="preserve">///</w:t>
+      </w:r>
+      <w:r>
+        <w:br/>
+      </w:r>
+      <w:r>
+        <w:rPr>
+          <w:rStyle w:val="NormalTok"/>
+        </w:rPr>
+        <w:t xml:space="preserve">&gt; </w:t>
+      </w:r>
+      <w:r>
+        <w:rPr>
+          <w:rStyle w:val="BaseNTok"/>
+        </w:rPr>
+        <w:t xml:space="preserve">title</w:t>
+      </w:r>
+      <w:r>
+        <w:rPr>
+          <w:rStyle w:val="NormalTok"/>
+        </w:rPr>
+        <w:t xml:space="preserve">(</w:t>
+      </w:r>
+      <w:r>
+        <w:rPr>
+          <w:rStyle w:val="StringTok"/>
+        </w:rPr>
+        <w:t xml:space="preserve">"Assessing Balance of Propensity Score"</w:t>
+      </w:r>
+      <w:r>
+        <w:rPr>
+          <w:rStyle w:val="NormalTok"/>
+        </w:rPr>
+        <w:t xml:space="preserve">) </w:t>
+      </w:r>
+      <w:r>
+        <w:rPr>
+          <w:rStyle w:val="CommentTok"/>
+        </w:rPr>
+        <w:t xml:space="preserve">///</w:t>
+      </w:r>
+      <w:r>
+        <w:br/>
+      </w:r>
+      <w:r>
+        <w:rPr>
+          <w:rStyle w:val="NormalTok"/>
+        </w:rPr>
+        <w:t xml:space="preserve">&gt; </w:t>
+      </w:r>
+      <w:r>
+        <w:rPr>
+          <w:rStyle w:val="BaseNTok"/>
+        </w:rPr>
+        <w:t xml:space="preserve">ytitle</w:t>
+      </w:r>
+      <w:r>
+        <w:rPr>
+          <w:rStyle w:val="NormalTok"/>
+        </w:rPr>
+        <w:t xml:space="preserve">(</w:t>
+      </w:r>
+      <w:r>
+        <w:rPr>
+          <w:rStyle w:val="StringTok"/>
+        </w:rPr>
+        <w:t xml:space="preserve">"Density"</w:t>
+      </w:r>
+      <w:r>
+        <w:rPr>
+          <w:rStyle w:val="NormalTok"/>
+        </w:rPr>
+        <w:t xml:space="preserve">) </w:t>
+      </w:r>
+      <w:r>
+        <w:rPr>
+          <w:rStyle w:val="CommentTok"/>
+        </w:rPr>
+        <w:t xml:space="preserve">/// </w:t>
+      </w:r>
+      <w:r>
+        <w:br/>
+      </w:r>
+      <w:r>
+        <w:rPr>
+          <w:rStyle w:val="NormalTok"/>
+        </w:rPr>
+        <w:t xml:space="preserve">&gt; </w:t>
+      </w:r>
+      <w:r>
+        <w:rPr>
+          <w:rStyle w:val="BaseNTok"/>
+        </w:rPr>
+        <w:t xml:space="preserve">legend</w:t>
+      </w:r>
+      <w:r>
+        <w:rPr>
+          <w:rStyle w:val="NormalTok"/>
+        </w:rPr>
+        <w:t xml:space="preserve">(</w:t>
+      </w:r>
+      <w:r>
+        <w:rPr>
+          <w:rStyle w:val="KeywordTok"/>
+        </w:rPr>
+        <w:t xml:space="preserve">order</w:t>
+      </w:r>
+      <w:r>
+        <w:rPr>
+          <w:rStyle w:val="NormalTok"/>
+        </w:rPr>
+        <w:t xml:space="preserve">(1 </w:t>
+      </w:r>
+      <w:r>
+        <w:rPr>
+          <w:rStyle w:val="StringTok"/>
+        </w:rPr>
+        <w:t xml:space="preserve">"Fertilizer"</w:t>
+      </w:r>
+      <w:r>
+        <w:rPr>
+          <w:rStyle w:val="NormalTok"/>
+        </w:rPr>
+        <w:t xml:space="preserve"> 2 </w:t>
+      </w:r>
+      <w:r>
+        <w:rPr>
+          <w:rStyle w:val="StringTok"/>
+        </w:rPr>
+        <w:t xml:space="preserve">"No Fertilizer"</w:t>
+      </w:r>
+      <w:r>
+        <w:rPr>
+          <w:rStyle w:val="NormalTok"/>
+        </w:rPr>
+        <w:t xml:space="preserve">)) </w:t>
+      </w:r>
+      <w:r>
+        <w:rPr>
+          <w:rStyle w:val="CommentTok"/>
+        </w:rPr>
+        <w:t xml:space="preserve">///</w:t>
+      </w:r>
+      <w:r>
+        <w:br/>
+      </w:r>
+      <w:r>
+        <w:rPr>
+          <w:rStyle w:val="NormalTok"/>
+        </w:rPr>
+        <w:t xml:space="preserve">&gt; </w:t>
+      </w:r>
+      <w:r>
+        <w:rPr>
+          <w:rStyle w:val="DecValTok"/>
+        </w:rPr>
+        <w:t xml:space="preserve">scheme</w:t>
+      </w:r>
+      <w:r>
+        <w:rPr>
+          <w:rStyle w:val="NormalTok"/>
+        </w:rPr>
+        <w:t xml:space="preserve">(michigan)</w:t>
+      </w:r>
+      <w:r>
+        <w:br/>
+      </w:r>
+      <w:r>
+        <w:br/>
+      </w:r>
+      <w:r>
+        <w:rPr>
+          <w:rStyle w:val="NormalTok"/>
+        </w:rPr>
+        <w:t xml:space="preserve">. </w:t>
+      </w:r>
+      <w:r>
+        <w:br/>
+      </w:r>
+      <w:r>
+        <w:rPr>
+          <w:rStyle w:val="NormalTok"/>
+        </w:rPr>
+        <w:t xml:space="preserve">. </w:t>
+      </w:r>
+      <w:r>
+        <w:rPr>
+          <w:rStyle w:val="KeywordTok"/>
+        </w:rPr>
+        <w:t xml:space="preserve">graph</w:t>
+      </w:r>
+      <w:r>
+        <w:rPr>
+          <w:rStyle w:val="NormalTok"/>
+        </w:rPr>
+        <w:t xml:space="preserve"> </w:t>
+      </w:r>
+      <w:r>
+        <w:rPr>
+          <w:rStyle w:val="KeywordTok"/>
+        </w:rPr>
+        <w:t xml:space="preserve">export</w:t>
+      </w:r>
+      <w:r>
+        <w:rPr>
+          <w:rStyle w:val="NormalTok"/>
+        </w:rPr>
+        <w:t xml:space="preserve"> mydensity.png, </w:t>
+      </w:r>
+      <w:r>
+        <w:rPr>
+          <w:rStyle w:val="KeywordTok"/>
+        </w:rPr>
+        <w:t xml:space="preserve">width</w:t>
+      </w:r>
+      <w:r>
+        <w:rPr>
+          <w:rStyle w:val="NormalTok"/>
+        </w:rPr>
+        <w:t xml:space="preserve">(500) </w:t>
+      </w:r>
+      <w:r>
+        <w:rPr>
+          <w:rStyle w:val="KeywordTok"/>
+        </w:rPr>
+        <w:t xml:space="preserve">replace</w:t>
+      </w:r>
+      <w:r>
+        <w:br/>
+      </w:r>
+      <w:r>
+        <w:rPr>
+          <w:rStyle w:val="NormalTok"/>
+        </w:rPr>
+        <w:t xml:space="preserve">(file mydensity.png written </w:t>
+      </w:r>
+      <w:r>
+        <w:rPr>
+          <w:rStyle w:val="KeywordTok"/>
+        </w:rPr>
+        <w:t xml:space="preserve">in</w:t>
+      </w:r>
+      <w:r>
+        <w:rPr>
+          <w:rStyle w:val="NormalTok"/>
+        </w:rPr>
+        <w:t xml:space="preserve"> PNG </w:t>
+      </w:r>
+      <w:r>
+        <w:rPr>
+          <w:rStyle w:val="KeywordTok"/>
+        </w:rPr>
+        <w:t xml:space="preserve">format</w:t>
+      </w:r>
+      <w:r>
+        <w:rPr>
+          <w:rStyle w:val="NormalTok"/>
+        </w:rPr>
+        <w:t xml:space="preserve">)</w:t>
+      </w:r>
+    </w:p>
+    <w:p>
+      <w:pPr>
+        <w:pStyle w:val="CaptionedFigure"/>
+      </w:pPr>
+      <w:r>
+        <w:drawing>
+          <wp:inline>
+            <wp:extent cx="5943600" cy="3958437"/>
+            <wp:effectExtent b="0" l="0" r="0" t="0"/>
+            <wp:docPr descr="density plot of propensity score" title="" id="1" name="Picture"/>
+            <a:graphic>
+              <a:graphicData uri="http://schemas.openxmlformats.org/drawingml/2006/picture">
+                <pic:pic>
+                  <pic:nvPicPr>
+                    <pic:cNvPr descr="mydensity.png" id="0" name="Picture"/>
+                    <pic:cNvPicPr>
+                      <a:picLocks noChangeArrowheads="1" noChangeAspect="1"/>
+                    </pic:cNvPicPr>
+                  </pic:nvPicPr>
+                  <pic:blipFill>
+                    <a:blip r:embed="rId35"/>
+                    <a:stretch>
+                      <a:fillRect/>
+                    </a:stretch>
+                  </pic:blipFill>
+                  <pic:spPr bwMode="auto">
+                    <a:xfrm>
+                      <a:off x="0" y="0"/>
+                      <a:ext cx="5943600" cy="3958437"/>
+                    </a:xfrm>
+                    <a:prstGeom prst="rect">
+                      <a:avLst/>
+                    </a:prstGeom>
+                    <a:noFill/>
+                    <a:ln w="9525">
+                      <a:noFill/>
+                      <a:headEnd/>
+                      <a:tailEnd/>
+                    </a:ln>
+                  </pic:spPr>
+                </pic:pic>
+              </a:graphicData>
+            </a:graphic>
+          </wp:inline>
+        </w:drawing>
+      </w:r>
+    </w:p>
+    <w:p>
+      <w:pPr>
+        <w:pStyle w:val="ImageCaption"/>
+      </w:pPr>
+      <w:r>
+        <w:t xml:space="preserve">density plot of propensity score</w:t>
+      </w:r>
+    </w:p>
+    <w:p>
+      <w:pPr>
         <w:pStyle w:val="Heading2"/>
       </w:pPr>
-      <w:bookmarkStart w:id="33" w:name="fixed-effects-regression"/>
+      <w:bookmarkStart w:id="36" w:name="fixed-effects-regression"/>
       <w:r>
         <w:t xml:space="preserve">Fixed Effects Regression</w:t>
       </w:r>
-      <w:bookmarkEnd w:id="33"/>
+      <w:bookmarkEnd w:id="36"/>
     </w:p>
     <w:p>
       <w:pPr>
         <w:pStyle w:val="Heading2"/>
       </w:pPr>
-      <w:bookmarkStart w:id="34" w:name="difference-in-differences"/>
+      <w:bookmarkStart w:id="37" w:name="difference-in-differences"/>
       <w:r>
         <w:t xml:space="preserve">Difference in Differences</w:t>
       </w:r>
-      <w:bookmarkEnd w:id="34"/>
+      <w:bookmarkEnd w:id="37"/>
     </w:p>
     <w:p>
       <w:pPr>
         <w:pStyle w:val="Heading2"/>
       </w:pPr>
-      <w:bookmarkStart w:id="35" w:name="multilevel-longitudinal-model"/>
+      <w:bookmarkStart w:id="38" w:name="multilevel-longitudinal-model"/>
       <w:r>
         <w:t xml:space="preserve">Multilevel Longitudinal Model</w:t>
       </w:r>
-      <w:bookmarkEnd w:id="35"/>
+      <w:bookmarkEnd w:id="38"/>
     </w:p>
     <w:p>
       <w:pPr>
         <w:pStyle w:val="Heading2"/>
       </w:pPr>
-      <w:bookmarkStart w:id="36" w:name="hybrid-model"/>
+      <w:bookmarkStart w:id="39" w:name="hybrid-model"/>
       <w:r>
         <w:t xml:space="preserve">“</w:t>
       </w:r>
@@ -2417,17 +3294,17 @@
       <w:r>
         <w:t xml:space="preserve">Model</w:t>
       </w:r>
-      <w:bookmarkEnd w:id="36"/>
+      <w:bookmarkEnd w:id="39"/>
     </w:p>
     <w:p>
       <w:pPr>
         <w:pStyle w:val="Heading1"/>
       </w:pPr>
-      <w:bookmarkStart w:id="37" w:name="references"/>
+      <w:bookmarkStart w:id="40" w:name="references"/>
       <w:r>
         <w:t xml:space="preserve">References 🌲</w:t>
       </w:r>
-      <w:bookmarkEnd w:id="37"/>
+      <w:bookmarkEnd w:id="40"/>
     </w:p>
     <w:p>
       <w:pPr>
@@ -2516,6 +3393,25 @@
     <w:p>
       <w:r>
         <w:separator/>
+      </w:r>
+    </w:p>
+  </w:footnote>
+  <w:footnote w:id="33">
+    <w:p>
+      <w:pPr>
+        <w:pStyle w:val="FootnoteText"/>
+      </w:pPr>
+      <w:r>
+        <w:rPr>
+          <w:rStyle w:val="FootnoteReference"/>
+        </w:rPr>
+        <w:footnoteRef/>
+      </w:r>
+      <w:r>
+        <w:t xml:space="preserve"> </w:t>
+      </w:r>
+      <w:r>
+        <w:t xml:space="preserve">With many thanks to Jorge Cuartas for the idea for the this code.</w:t>
       </w:r>
     </w:p>
   </w:footnote>

</xml_diff>

<commit_message>
re-render; deleted methods relying on long data
</commit_message>
<xml_diff>
--- a/spruce/spruce.docx
+++ b/spruce/spruce.docx
@@ -77,13 +77,13 @@
         <w:pStyle w:val="Date"/>
       </w:pPr>
       <w:r>
-        <w:t xml:space="preserve">26</w:t>
-      </w:r>
-      <w:r>
-        <w:t xml:space="preserve"> </w:t>
-      </w:r>
-      <w:r>
-        <w:t xml:space="preserve">Jun</w:t>
+        <w:t xml:space="preserve">2</w:t>
+      </w:r>
+      <w:r>
+        <w:t xml:space="preserve"> </w:t>
+      </w:r>
+      <w:r>
+        <w:t xml:space="preserve">Jul</w:t>
       </w:r>
       <w:r>
         <w:t xml:space="preserve"> </w:t>
@@ -95,7 +95,7 @@
         <w:t xml:space="preserve"> </w:t>
       </w:r>
       <w:r>
-        <w:t xml:space="preserve">17:47:24</w:t>
+        <w:t xml:space="preserve">11:59:02</w:t>
       </w:r>
     </w:p>
     <w:p>
@@ -121,23 +121,13 @@
         <w:pStyle w:val="BlockText"/>
       </w:pPr>
       <w:r>
-        <w:t xml:space="preserve">"Black spruce (Picea mariana) is a species of a slow-growing coniferous tree found across the northern part of North America. It is commonly found on wet organic soils. In a study conducted in the 1990s, a biologist interested in factors affecting the growth of the black spruce planted its seedlings on sites located in boreal peatlands in northern Manitoba, Canada (Camil et al. (2010)).</w:t>
-      </w:r>
-    </w:p>
-    <w:p>
-      <w:pPr>
-        <w:pStyle w:val="BlockText"/>
-      </w:pPr>
-      <w:r>
-        <w:t xml:space="preserve">The data set Spruce contains a part of the data from the study (Table 1.8). Seventy-two black spruce seedlings were planted in four plots under varying conditions (fertilizer–no fertilizer, competition–no competition), and their heights and diameters were measured over the course of 5 years.</w:t>
-      </w:r>
-    </w:p>
-    <w:p>
-      <w:pPr>
-        <w:pStyle w:val="BlockText"/>
-      </w:pPr>
-      <w:r>
-        <w:t xml:space="preserve">The researcher wanted to see whether the addition of fertilizer or the removal of competition from other plants (by weeding) affected the growth of these seedlings."</w:t>
+        <w:t xml:space="preserve">“</w:t>
+      </w:r>
+      <w:r>
+        <w:t xml:space="preserve">Black spruce (Picea mariana) is a species of a slow-growing coniferous tree found across the northern part of North America. It is commonly found on wet organic soils. In a study conducted in the 1990s, a biologist interested in factors affecting the growth of the black spruce planted its seedlings on sites located in boreal peatlands in northern Manitoba, Canada (Camil et al. (2010)). The data set Spruce contains a part of the data from the study (Table 1.8). Seventy-two black spruce seedlings were planted in four plots under varying conditions (fertilizer–no fertilizer, competition–no competition), and their heights and diameters were measured over the course of 5 years. The researcher wanted to see whether the addition of fertilizer or the removal of competition from other plants (by weeding) affected the growth of these seedlings.</w:t>
+      </w:r>
+      <w:r>
+        <w:t xml:space="preserve">”</w:t>
       </w:r>
     </w:p>
     <w:p>
@@ -1496,13 +1486,10 @@
         <w:rPr>
           <w:i/>
         </w:rPr>
-        <w:t xml:space="preserve">tree height</w:t>
-      </w:r>
-      <w:r>
-        <w:t xml:space="preserve"> </w:t>
-      </w:r>
-      <w:r>
-        <w:t xml:space="preserve">at year 5.</w:t>
+        <w:t xml:space="preserve">tree height at year 5</w:t>
+      </w:r>
+      <w:r>
+        <w:t xml:space="preserve">.</w:t>
       </w:r>
     </w:p>
     <w:p>
@@ -2046,8 +2033,174 @@
       <w:pPr>
         <w:pStyle w:val="BodyText"/>
       </w:pPr>
-      <w:r>
-        <w:t xml:space="preserve">A regression controls for the additional observed variables that are included in the model.</w:t>
+      <m:oMath>
+        <m:sSub>
+          <m:e>
+            <m:r>
+              <m:t>y</m:t>
+            </m:r>
+          </m:e>
+          <m:sub>
+            <m:r>
+              <m:t>i</m:t>
+            </m:r>
+          </m:sub>
+        </m:sSub>
+        <m:r>
+          <m:t>=</m:t>
+        </m:r>
+        <m:sSub>
+          <m:e>
+            <m:r>
+              <m:t>β</m:t>
+            </m:r>
+          </m:e>
+          <m:sub>
+            <m:r>
+              <m:t>0</m:t>
+            </m:r>
+          </m:sub>
+        </m:sSub>
+        <m:r>
+          <m:t>+</m:t>
+        </m:r>
+        <m:sSub>
+          <m:e>
+            <m:r>
+              <m:t>β</m:t>
+            </m:r>
+          </m:e>
+          <m:sub>
+            <m:r>
+              <m:t>1</m:t>
+            </m:r>
+          </m:sub>
+        </m:sSub>
+        <m:sSub>
+          <m:e>
+            <m:r>
+              <m:t>x</m:t>
+            </m:r>
+          </m:e>
+          <m:sub>
+            <m:r>
+              <m:t>1</m:t>
+            </m:r>
+            <m:r>
+              <m:t>i</m:t>
+            </m:r>
+          </m:sub>
+        </m:sSub>
+        <m:r>
+          <m:t>+</m:t>
+        </m:r>
+        <m:r>
+          <m:t>Σ</m:t>
+        </m:r>
+        <m:sSub>
+          <m:e>
+            <m:r>
+              <m:t>β</m:t>
+            </m:r>
+          </m:e>
+          <m:sub>
+            <m:r>
+              <m:t>k</m:t>
+            </m:r>
+          </m:sub>
+        </m:sSub>
+        <m:sSub>
+          <m:e>
+            <m:r>
+              <m:t>x</m:t>
+            </m:r>
+          </m:e>
+          <m:sub>
+            <m:r>
+              <m:t>k</m:t>
+            </m:r>
+            <m:r>
+              <m:t>i</m:t>
+            </m:r>
+          </m:sub>
+        </m:sSub>
+        <m:r>
+          <m:t>+</m:t>
+        </m:r>
+        <m:sSub>
+          <m:e>
+            <m:r>
+              <m:t>e</m:t>
+            </m:r>
+          </m:e>
+          <m:sub>
+            <m:r>
+              <m:t>i</m:t>
+            </m:r>
+          </m:sub>
+        </m:sSub>
+      </m:oMath>
+    </w:p>
+    <w:p>
+      <w:pPr>
+        <w:pStyle w:val="BodyText"/>
+      </w:pPr>
+      <w:r>
+        <w:t xml:space="preserve">Here</w:t>
+      </w:r>
+      <w:r>
+        <w:t xml:space="preserve"> </w:t>
+      </w:r>
+      <m:oMath>
+        <m:sSub>
+          <m:e>
+            <m:r>
+              <m:t>x</m:t>
+            </m:r>
+          </m:e>
+          <m:sub>
+            <m:r>
+              <m:t>1</m:t>
+            </m:r>
+            <m:r>
+              <m:t>i</m:t>
+            </m:r>
+          </m:sub>
+        </m:sSub>
+      </m:oMath>
+      <w:r>
+        <w:t xml:space="preserve"> </w:t>
+      </w:r>
+      <w:r>
+        <w:t xml:space="preserve">is the treatment variable of interest.</w:t>
+      </w:r>
+    </w:p>
+    <w:p>
+      <w:pPr>
+        <w:pStyle w:val="BodyText"/>
+      </w:pPr>
+      <w:r>
+        <w:t xml:space="preserve">A regression controls for the additional observed variables (</w:t>
+      </w:r>
+      <m:oMath>
+        <m:sSub>
+          <m:e>
+            <m:r>
+              <m:t>x</m:t>
+            </m:r>
+          </m:e>
+          <m:sub>
+            <m:r>
+              <m:t>k</m:t>
+            </m:r>
+            <m:r>
+              <m:t>i</m:t>
+            </m:r>
+          </m:sub>
+        </m:sSub>
+      </m:oMath>
+      <w:r>
+        <w:t xml:space="preserve">) that are included in the model.</w:t>
       </w:r>
     </w:p>
     <w:p>
@@ -3381,6 +3534,18 @@
           <w:rStyle w:val="NormalTok"/>
         </w:rPr>
         <w:t xml:space="preserve">)</w:t>
+      </w:r>
+      <w:r>
+        <w:br/>
+      </w:r>
+      <w:r>
+        <w:br/>
+      </w:r>
+      <w:r>
+        <w:rPr>
+          <w:rStyle w:val="NormalTok"/>
+        </w:rPr>
+        <w:t xml:space="preserve">.     </w:t>
       </w:r>
     </w:p>
     <w:p>
@@ -3440,65 +3605,13 @@
     </w:p>
     <w:p>
       <w:pPr>
-        <w:pStyle w:val="Heading2"/>
-      </w:pPr>
-      <w:bookmarkStart w:id="38" w:name="fixed-effects-regression"/>
-      <w:r>
-        <w:t xml:space="preserve">Fixed Effects Regression</w:t>
+        <w:pStyle w:val="Heading1"/>
+      </w:pPr>
+      <w:bookmarkStart w:id="38" w:name="references"/>
+      <w:r>
+        <w:t xml:space="preserve">References 🌲</w:t>
       </w:r>
       <w:bookmarkEnd w:id="38"/>
-    </w:p>
-    <w:p>
-      <w:pPr>
-        <w:pStyle w:val="Heading2"/>
-      </w:pPr>
-      <w:bookmarkStart w:id="39" w:name="difference-in-differences"/>
-      <w:r>
-        <w:t xml:space="preserve">Difference in Differences</w:t>
-      </w:r>
-      <w:bookmarkEnd w:id="39"/>
-    </w:p>
-    <w:p>
-      <w:pPr>
-        <w:pStyle w:val="Heading2"/>
-      </w:pPr>
-      <w:bookmarkStart w:id="40" w:name="multilevel-longitudinal-model"/>
-      <w:r>
-        <w:t xml:space="preserve">Multilevel Longitudinal Model</w:t>
-      </w:r>
-      <w:bookmarkEnd w:id="40"/>
-    </w:p>
-    <w:p>
-      <w:pPr>
-        <w:pStyle w:val="Heading2"/>
-      </w:pPr>
-      <w:bookmarkStart w:id="41" w:name="hybrid-model"/>
-      <w:r>
-        <w:t xml:space="preserve">“</w:t>
-      </w:r>
-      <w:r>
-        <w:t xml:space="preserve">Hybrid</w:t>
-      </w:r>
-      <w:r>
-        <w:t xml:space="preserve">”</w:t>
-      </w:r>
-      <w:r>
-        <w:t xml:space="preserve"> </w:t>
-      </w:r>
-      <w:r>
-        <w:t xml:space="preserve">Model</w:t>
-      </w:r>
-      <w:bookmarkEnd w:id="41"/>
-    </w:p>
-    <w:p>
-      <w:pPr>
-        <w:pStyle w:val="Heading1"/>
-      </w:pPr>
-      <w:bookmarkStart w:id="42" w:name="references"/>
-      <w:r>
-        <w:t xml:space="preserve">References 🌲</w:t>
-      </w:r>
-      <w:bookmarkEnd w:id="42"/>
     </w:p>
     <w:p>
       <w:pPr>

</xml_diff>

<commit_message>
re-render with official Stata syntax
</commit_message>
<xml_diff>
--- a/spruce/spruce.docx
+++ b/spruce/spruce.docx
@@ -77,7 +77,7 @@
         <w:pStyle w:val="Date"/>
       </w:pPr>
       <w:r>
-        <w:t xml:space="preserve">8</w:t>
+        <w:t xml:space="preserve">13</w:t>
       </w:r>
       <w:r>
         <w:t xml:space="preserve"> </w:t>
@@ -95,7 +95,7 @@
         <w:t xml:space="preserve"> </w:t>
       </w:r>
       <w:r>
-        <w:t xml:space="preserve">12:45:06</w:t>
+        <w:t xml:space="preserve">15:28:54</w:t>
       </w:r>
     </w:p>
     <w:p>
@@ -624,6 +624,36 @@
         <w:t xml:space="preserve">. </w:t>
       </w:r>
       <w:r>
+        <w:rPr>
+          <w:rStyle w:val="KeywordTok"/>
+        </w:rPr>
+        <w:t xml:space="preserve">clear</w:t>
+      </w:r>
+      <w:r>
+        <w:rPr>
+          <w:rStyle w:val="NormalTok"/>
+        </w:rPr>
+        <w:t xml:space="preserve"> </w:t>
+      </w:r>
+      <w:r>
+        <w:rPr>
+          <w:rStyle w:val="OtherTok"/>
+        </w:rPr>
+        <w:t xml:space="preserve">all</w:t>
+      </w:r>
+      <w:r>
+        <w:br/>
+      </w:r>
+      <w:r>
+        <w:br/>
+      </w:r>
+      <w:r>
+        <w:rPr>
+          <w:rStyle w:val="NormalTok"/>
+        </w:rPr>
+        <w:t xml:space="preserve">.     </w:t>
+      </w:r>
+      <w:r>
         <w:br/>
       </w:r>
       <w:r>
@@ -636,127 +666,235 @@
         <w:rPr>
           <w:rStyle w:val="KeywordTok"/>
         </w:rPr>
+        <w:t xml:space="preserve">quietly</w:t>
+      </w:r>
+      <w:r>
+        <w:rPr>
+          <w:rStyle w:val="NormalTok"/>
+        </w:rPr>
+        <w:t xml:space="preserve">: cd </w:t>
+      </w:r>
+      <w:r>
+        <w:rPr>
+          <w:rStyle w:val="StringTok"/>
+        </w:rPr>
+        <w:t xml:space="preserve">"/Users/agrogan/Desktop/newstuff/spruce"</w:t>
+      </w:r>
+      <w:r>
+        <w:br/>
+      </w:r>
+      <w:r>
+        <w:br/>
+      </w:r>
+      <w:r>
+        <w:rPr>
+          <w:rStyle w:val="NormalTok"/>
+        </w:rPr>
+        <w:t xml:space="preserve">.     </w:t>
+      </w:r>
+      <w:r>
+        <w:br/>
+      </w:r>
+      <w:r>
+        <w:rPr>
+          <w:rStyle w:val="NormalTok"/>
+        </w:rPr>
+        <w:t xml:space="preserve">. </w:t>
+      </w:r>
+      <w:r>
+        <w:rPr>
+          <w:rStyle w:val="KeywordTok"/>
+        </w:rPr>
+        <w:t xml:space="preserve">use</w:t>
+      </w:r>
+      <w:r>
+        <w:rPr>
+          <w:rStyle w:val="NormalTok"/>
+        </w:rPr>
+        <w:t xml:space="preserve"> spruce.dta, </w:t>
+      </w:r>
+      <w:r>
+        <w:rPr>
+          <w:rStyle w:val="KeywordTok"/>
+        </w:rPr>
         <w:t xml:space="preserve">clear</w:t>
       </w:r>
-      <w:r>
-        <w:rPr>
-          <w:rStyle w:val="NormalTok"/>
-        </w:rPr>
-        <w:t xml:space="preserve"> </w:t>
+    </w:p>
+    <w:p>
+      <w:pPr>
+        <w:pStyle w:val="Heading2"/>
+      </w:pPr>
+      <w:bookmarkStart w:id="28" w:name="dataset-description"/>
+      <w:r>
+        <w:t xml:space="preserve">Dataset Description</w:t>
+      </w:r>
+      <w:bookmarkEnd w:id="28"/>
+    </w:p>
+    <w:p>
+      <w:pPr>
+        <w:pStyle w:val="SourceCode"/>
+      </w:pPr>
+      <w:r>
+        <w:rPr>
+          <w:rStyle w:val="NormalTok"/>
+        </w:rPr>
+        <w:t xml:space="preserve">. </w:t>
+      </w:r>
+      <w:r>
+        <w:rPr>
+          <w:rStyle w:val="KeywordTok"/>
+        </w:rPr>
+        <w:t xml:space="preserve">describe</w:t>
+      </w:r>
+      <w:r>
+        <w:rPr>
+          <w:rStyle w:val="NormalTok"/>
+        </w:rPr>
+        <w:t xml:space="preserve">    </w:t>
+      </w:r>
+      <w:r>
+        <w:br/>
+      </w:r>
+      <w:r>
+        <w:br/>
+      </w:r>
+      <w:r>
+        <w:rPr>
+          <w:rStyle w:val="NormalTok"/>
+        </w:rPr>
+        <w:t xml:space="preserve">Contains </w:t>
+      </w:r>
+      <w:r>
+        <w:rPr>
+          <w:rStyle w:val="KeywordTok"/>
+        </w:rPr>
+        <w:t xml:space="preserve">data</w:t>
+      </w:r>
+      <w:r>
+        <w:rPr>
+          <w:rStyle w:val="NormalTok"/>
+        </w:rPr>
+        <w:t xml:space="preserve"> from spruce.dta</w:t>
+      </w:r>
+      <w:r>
+        <w:br/>
+      </w:r>
+      <w:r>
+        <w:rPr>
+          <w:rStyle w:val="NormalTok"/>
+        </w:rPr>
+        <w:t xml:space="preserve">  </w:t>
+      </w:r>
+      <w:r>
+        <w:rPr>
+          <w:rStyle w:val="KeywordTok"/>
+        </w:rPr>
+        <w:t xml:space="preserve">obs</w:t>
+      </w:r>
+      <w:r>
+        <w:rPr>
+          <w:rStyle w:val="NormalTok"/>
+        </w:rPr>
+        <w:t xml:space="preserve">:            72                          </w:t>
+      </w:r>
+      <w:r>
+        <w:br/>
+      </w:r>
+      <w:r>
+        <w:rPr>
+          <w:rStyle w:val="NormalTok"/>
+        </w:rPr>
+        <w:t xml:space="preserve"> vars:             9                          26 Apr 2020 12:18</w:t>
+      </w:r>
+      <w:r>
+        <w:br/>
+      </w:r>
+      <w:r>
+        <w:rPr>
+          <w:rStyle w:val="NormalTok"/>
+        </w:rPr>
+        <w:t xml:space="preserve"> </w:t>
+      </w:r>
+      <w:r>
+        <w:rPr>
+          <w:rStyle w:val="KeywordTok"/>
+        </w:rPr>
+        <w:t xml:space="preserve">size</w:t>
+      </w:r>
+      <w:r>
+        <w:rPr>
+          <w:rStyle w:val="NormalTok"/>
+        </w:rPr>
+        <w:t xml:space="preserve">:         4,320                          </w:t>
+      </w:r>
+      <w:r>
+        <w:br/>
+      </w:r>
+      <w:r>
+        <w:rPr>
+          <w:rStyle w:val="NormalTok"/>
+        </w:rPr>
+        <w:t xml:space="preserve">─────────────────────────────────────────────────────────────────────────────────────────</w:t>
+      </w:r>
+      <w:r>
+        <w:br/>
+      </w:r>
+      <w:r>
+        <w:rPr>
+          <w:rStyle w:val="NormalTok"/>
+        </w:rPr>
+        <w:t xml:space="preserve">              storage   </w:t>
+      </w:r>
+      <w:r>
+        <w:rPr>
+          <w:rStyle w:val="KeywordTok"/>
+        </w:rPr>
+        <w:t xml:space="preserve">display</w:t>
+      </w:r>
+      <w:r>
+        <w:rPr>
+          <w:rStyle w:val="NormalTok"/>
+        </w:rPr>
+        <w:t xml:space="preserve">    </w:t>
       </w:r>
       <w:r>
         <w:rPr>
           <w:rStyle w:val="OtherTok"/>
         </w:rPr>
-        <w:t xml:space="preserve">all</w:t>
-      </w:r>
-      <w:r>
-        <w:br/>
-      </w:r>
-      <w:r>
-        <w:br/>
-      </w:r>
-      <w:r>
-        <w:rPr>
-          <w:rStyle w:val="NormalTok"/>
-        </w:rPr>
-        <w:t xml:space="preserve">. </w:t>
-      </w:r>
-      <w:r>
-        <w:rPr>
-          <w:rStyle w:val="KeywordTok"/>
-        </w:rPr>
-        <w:t xml:space="preserve">quietly</w:t>
-      </w:r>
-      <w:r>
-        <w:rPr>
-          <w:rStyle w:val="NormalTok"/>
-        </w:rPr>
-        <w:t xml:space="preserve">: cd </w:t>
-      </w:r>
-      <w:r>
-        <w:rPr>
-          <w:rStyle w:val="StringTok"/>
-        </w:rPr>
-        <w:t xml:space="preserve">"/Users/agrogan/Desktop/newstuff/spruce"</w:t>
-      </w:r>
-      <w:r>
-        <w:br/>
-      </w:r>
-      <w:r>
-        <w:br/>
-      </w:r>
-      <w:r>
-        <w:rPr>
-          <w:rStyle w:val="NormalTok"/>
-        </w:rPr>
-        <w:t xml:space="preserve">. </w:t>
-      </w:r>
-      <w:r>
-        <w:rPr>
-          <w:rStyle w:val="KeywordTok"/>
-        </w:rPr>
-        <w:t xml:space="preserve">use</w:t>
-      </w:r>
-      <w:r>
-        <w:rPr>
-          <w:rStyle w:val="NormalTok"/>
-        </w:rPr>
-        <w:t xml:space="preserve"> spruce.dta, </w:t>
-      </w:r>
-      <w:r>
-        <w:rPr>
-          <w:rStyle w:val="KeywordTok"/>
-        </w:rPr>
-        <w:t xml:space="preserve">clear</w:t>
-      </w:r>
-      <w:r>
-        <w:br/>
-      </w:r>
-      <w:r>
-        <w:br/>
-      </w:r>
-      <w:r>
-        <w:rPr>
-          <w:rStyle w:val="NormalTok"/>
-        </w:rPr>
-        <w:t xml:space="preserve">.     </w:t>
-      </w:r>
-    </w:p>
-    <w:p>
-      <w:pPr>
-        <w:pStyle w:val="Heading2"/>
-      </w:pPr>
-      <w:bookmarkStart w:id="28" w:name="dataset-description"/>
-      <w:r>
-        <w:t xml:space="preserve">Dataset Description</w:t>
-      </w:r>
-      <w:bookmarkEnd w:id="28"/>
-    </w:p>
-    <w:p>
-      <w:pPr>
-        <w:pStyle w:val="SourceCode"/>
-      </w:pPr>
-      <w:r>
-        <w:rPr>
-          <w:rStyle w:val="NormalTok"/>
-        </w:rPr>
-        <w:t xml:space="preserve">. </w:t>
-      </w:r>
-      <w:r>
-        <w:br/>
-      </w:r>
-      <w:r>
-        <w:rPr>
-          <w:rStyle w:val="NormalTok"/>
-        </w:rPr>
-        <w:t xml:space="preserve">. </w:t>
-      </w:r>
-      <w:r>
-        <w:rPr>
-          <w:rStyle w:val="KeywordTok"/>
-        </w:rPr>
-        <w:t xml:space="preserve">describe</w:t>
+        <w:t xml:space="preserve">value</w:t>
+      </w:r>
+      <w:r>
+        <w:br/>
+      </w:r>
+      <w:r>
+        <w:rPr>
+          <w:rStyle w:val="KeywordTok"/>
+        </w:rPr>
+        <w:t xml:space="preserve">variable</w:t>
+      </w:r>
+      <w:r>
+        <w:rPr>
+          <w:rStyle w:val="NormalTok"/>
+        </w:rPr>
+        <w:t xml:space="preserve"> </w:t>
+      </w:r>
+      <w:r>
+        <w:rPr>
+          <w:rStyle w:val="BaseNTok"/>
+        </w:rPr>
+        <w:t xml:space="preserve">name</w:t>
+      </w:r>
+      <w:r>
+        <w:rPr>
+          <w:rStyle w:val="NormalTok"/>
+        </w:rPr>
+        <w:t xml:space="preserve">   </w:t>
+      </w:r>
+      <w:r>
+        <w:rPr>
+          <w:rStyle w:val="DecValTok"/>
+        </w:rPr>
+        <w:t xml:space="preserve">type</w:t>
       </w:r>
       <w:r>
         <w:rPr>
@@ -765,79 +903,46 @@
         <w:t xml:space="preserve">    </w:t>
       </w:r>
       <w:r>
-        <w:br/>
-      </w:r>
-      <w:r>
-        <w:br/>
-      </w:r>
-      <w:r>
-        <w:rPr>
-          <w:rStyle w:val="NormalTok"/>
-        </w:rPr>
-        <w:t xml:space="preserve">Contains </w:t>
-      </w:r>
-      <w:r>
-        <w:rPr>
-          <w:rStyle w:val="KeywordTok"/>
-        </w:rPr>
-        <w:t xml:space="preserve">data</w:t>
-      </w:r>
-      <w:r>
-        <w:rPr>
-          <w:rStyle w:val="NormalTok"/>
-        </w:rPr>
-        <w:t xml:space="preserve"> from spruce.dta</w:t>
-      </w:r>
-      <w:r>
-        <w:br/>
-      </w:r>
-      <w:r>
-        <w:rPr>
-          <w:rStyle w:val="NormalTok"/>
-        </w:rPr>
-        <w:t xml:space="preserve">  </w:t>
-      </w:r>
-      <w:r>
-        <w:rPr>
-          <w:rStyle w:val="KeywordTok"/>
-        </w:rPr>
-        <w:t xml:space="preserve">obs</w:t>
-      </w:r>
-      <w:r>
-        <w:rPr>
-          <w:rStyle w:val="NormalTok"/>
-        </w:rPr>
-        <w:t xml:space="preserve">:            72                          </w:t>
-      </w:r>
-      <w:r>
-        <w:br/>
-      </w:r>
-      <w:r>
-        <w:rPr>
-          <w:rStyle w:val="NormalTok"/>
-        </w:rPr>
-        <w:t xml:space="preserve"> vars:             9                          26 Apr 2020 12:18</w:t>
-      </w:r>
-      <w:r>
-        <w:br/>
-      </w:r>
-      <w:r>
-        <w:rPr>
-          <w:rStyle w:val="NormalTok"/>
-        </w:rPr>
-        <w:t xml:space="preserve"> </w:t>
-      </w:r>
-      <w:r>
-        <w:rPr>
-          <w:rStyle w:val="KeywordTok"/>
-        </w:rPr>
-        <w:t xml:space="preserve">size</w:t>
-      </w:r>
-      <w:r>
-        <w:rPr>
-          <w:rStyle w:val="NormalTok"/>
-        </w:rPr>
-        <w:t xml:space="preserve">:         4,320                          </w:t>
+        <w:rPr>
+          <w:rStyle w:val="KeywordTok"/>
+        </w:rPr>
+        <w:t xml:space="preserve">format</w:t>
+      </w:r>
+      <w:r>
+        <w:rPr>
+          <w:rStyle w:val="NormalTok"/>
+        </w:rPr>
+        <w:t xml:space="preserve">     </w:t>
+      </w:r>
+      <w:r>
+        <w:rPr>
+          <w:rStyle w:val="KeywordTok"/>
+        </w:rPr>
+        <w:t xml:space="preserve">label</w:t>
+      </w:r>
+      <w:r>
+        <w:rPr>
+          <w:rStyle w:val="NormalTok"/>
+        </w:rPr>
+        <w:t xml:space="preserve">      </w:t>
+      </w:r>
+      <w:r>
+        <w:rPr>
+          <w:rStyle w:val="KeywordTok"/>
+        </w:rPr>
+        <w:t xml:space="preserve">variable</w:t>
+      </w:r>
+      <w:r>
+        <w:rPr>
+          <w:rStyle w:val="NormalTok"/>
+        </w:rPr>
+        <w:t xml:space="preserve"> </w:t>
+      </w:r>
+      <w:r>
+        <w:rPr>
+          <w:rStyle w:val="KeywordTok"/>
+        </w:rPr>
+        <w:t xml:space="preserve">label</w:t>
       </w:r>
       <w:r>
         <w:br/>
@@ -855,106 +960,373 @@
         <w:rPr>
           <w:rStyle w:val="NormalTok"/>
         </w:rPr>
-        <w:t xml:space="preserve">              storage   </w:t>
-      </w:r>
-      <w:r>
-        <w:rPr>
-          <w:rStyle w:val="KeywordTok"/>
-        </w:rPr>
-        <w:t xml:space="preserve">display</w:t>
-      </w:r>
-      <w:r>
-        <w:rPr>
-          <w:rStyle w:val="NormalTok"/>
-        </w:rPr>
-        <w:t xml:space="preserve">    </w:t>
-      </w:r>
-      <w:r>
-        <w:rPr>
-          <w:rStyle w:val="OtherTok"/>
-        </w:rPr>
-        <w:t xml:space="preserve">value</w:t>
-      </w:r>
-      <w:r>
-        <w:br/>
-      </w:r>
-      <w:r>
-        <w:rPr>
-          <w:rStyle w:val="KeywordTok"/>
-        </w:rPr>
-        <w:t xml:space="preserve">variable</w:t>
-      </w:r>
-      <w:r>
-        <w:rPr>
-          <w:rStyle w:val="NormalTok"/>
-        </w:rPr>
-        <w:t xml:space="preserve"> </w:t>
-      </w:r>
-      <w:r>
-        <w:rPr>
-          <w:rStyle w:val="BaseNTok"/>
-        </w:rPr>
-        <w:t xml:space="preserve">name</w:t>
-      </w:r>
-      <w:r>
-        <w:rPr>
-          <w:rStyle w:val="NormalTok"/>
-        </w:rPr>
-        <w:t xml:space="preserve">   </w:t>
-      </w:r>
-      <w:r>
-        <w:rPr>
-          <w:rStyle w:val="DecValTok"/>
-        </w:rPr>
-        <w:t xml:space="preserve">type</w:t>
-      </w:r>
-      <w:r>
-        <w:rPr>
-          <w:rStyle w:val="NormalTok"/>
-        </w:rPr>
-        <w:t xml:space="preserve">    </w:t>
-      </w:r>
-      <w:r>
-        <w:rPr>
-          <w:rStyle w:val="KeywordTok"/>
-        </w:rPr>
-        <w:t xml:space="preserve">format</w:t>
-      </w:r>
-      <w:r>
-        <w:rPr>
-          <w:rStyle w:val="NormalTok"/>
-        </w:rPr>
-        <w:t xml:space="preserve">     </w:t>
-      </w:r>
-      <w:r>
-        <w:rPr>
-          <w:rStyle w:val="KeywordTok"/>
-        </w:rPr>
-        <w:t xml:space="preserve">label</w:t>
-      </w:r>
-      <w:r>
-        <w:rPr>
-          <w:rStyle w:val="NormalTok"/>
-        </w:rPr>
-        <w:t xml:space="preserve">      </w:t>
-      </w:r>
-      <w:r>
-        <w:rPr>
-          <w:rStyle w:val="KeywordTok"/>
-        </w:rPr>
-        <w:t xml:space="preserve">variable</w:t>
-      </w:r>
-      <w:r>
-        <w:rPr>
-          <w:rStyle w:val="NormalTok"/>
-        </w:rPr>
-        <w:t xml:space="preserve"> </w:t>
-      </w:r>
-      <w:r>
-        <w:rPr>
-          <w:rStyle w:val="KeywordTok"/>
-        </w:rPr>
-        <w:t xml:space="preserve">label</w:t>
+        <w:t xml:space="preserve">Tree            </w:t>
+      </w:r>
+      <w:r>
+        <w:rPr>
+          <w:rStyle w:val="KeywordTok"/>
+        </w:rPr>
+        <w:t xml:space="preserve">long</w:t>
+      </w:r>
+      <w:r>
+        <w:rPr>
+          <w:rStyle w:val="NormalTok"/>
+        </w:rPr>
+        <w:t xml:space="preserve">    %12.0g                Tree number</w:t>
+      </w:r>
+      <w:r>
+        <w:br/>
+      </w:r>
+      <w:r>
+        <w:rPr>
+          <w:rStyle w:val="NormalTok"/>
+        </w:rPr>
+        <w:t xml:space="preserve">Competition     </w:t>
+      </w:r>
+      <w:r>
+        <w:rPr>
+          <w:rStyle w:val="KeywordTok"/>
+        </w:rPr>
+        <w:t xml:space="preserve">long</w:t>
+      </w:r>
+      <w:r>
+        <w:rPr>
+          <w:rStyle w:val="NormalTok"/>
+        </w:rPr>
+        <w:t xml:space="preserve">    %12.0g     Competition</w:t>
+      </w:r>
+      <w:r>
+        <w:br/>
+      </w:r>
+      <w:r>
+        <w:rPr>
+          <w:rStyle w:val="NormalTok"/>
+        </w:rPr>
+        <w:t xml:space="preserve">                                              C (competition), CR (competition removed)</w:t>
+      </w:r>
+      <w:r>
+        <w:br/>
+      </w:r>
+      <w:r>
+        <w:rPr>
+          <w:rStyle w:val="NormalTok"/>
+        </w:rPr>
+        <w:t xml:space="preserve">Fertilizer      </w:t>
+      </w:r>
+      <w:r>
+        <w:rPr>
+          <w:rStyle w:val="KeywordTok"/>
+        </w:rPr>
+        <w:t xml:space="preserve">long</w:t>
+      </w:r>
+      <w:r>
+        <w:rPr>
+          <w:rStyle w:val="NormalTok"/>
+        </w:rPr>
+        <w:t xml:space="preserve">    %12.0g     Fertilizer</w:t>
+      </w:r>
+      <w:r>
+        <w:br/>
+      </w:r>
+      <w:r>
+        <w:rPr>
+          <w:rStyle w:val="NormalTok"/>
+        </w:rPr>
+        <w:t xml:space="preserve">                                              </w:t>
+      </w:r>
+      <w:r>
+        <w:rPr>
+          <w:rStyle w:val="FunctionTok"/>
+        </w:rPr>
+        <w:t xml:space="preserve">F</w:t>
+      </w:r>
+      <w:r>
+        <w:rPr>
+          <w:rStyle w:val="NormalTok"/>
+        </w:rPr>
+        <w:t xml:space="preserve"> (fertilized), NF (</w:t>
+      </w:r>
+      <w:r>
+        <w:rPr>
+          <w:rStyle w:val="KeywordTok"/>
+        </w:rPr>
+        <w:t xml:space="preserve">not</w:t>
+      </w:r>
+      <w:r>
+        <w:rPr>
+          <w:rStyle w:val="NormalTok"/>
+        </w:rPr>
+        <w:t xml:space="preserve"> fertilized)</w:t>
+      </w:r>
+      <w:r>
+        <w:br/>
+      </w:r>
+      <w:r>
+        <w:rPr>
+          <w:rStyle w:val="NormalTok"/>
+        </w:rPr>
+        <w:t xml:space="preserve">Height0         </w:t>
+      </w:r>
+      <w:r>
+        <w:rPr>
+          <w:rStyle w:val="KeywordTok"/>
+        </w:rPr>
+        <w:t xml:space="preserve">double</w:t>
+      </w:r>
+      <w:r>
+        <w:rPr>
+          <w:rStyle w:val="NormalTok"/>
+        </w:rPr>
+        <w:t xml:space="preserve">  %10.0g                Height (cm) </w:t>
+      </w:r>
+      <w:r>
+        <w:rPr>
+          <w:rStyle w:val="KeywordTok"/>
+        </w:rPr>
+        <w:t xml:space="preserve">of</w:t>
+      </w:r>
+      <w:r>
+        <w:rPr>
+          <w:rStyle w:val="NormalTok"/>
+        </w:rPr>
+        <w:t xml:space="preserve"> seedling </w:t>
+      </w:r>
+      <w:r>
+        <w:rPr>
+          <w:rStyle w:val="FunctionTok"/>
+        </w:rPr>
+        <w:t xml:space="preserve">at</w:t>
+      </w:r>
+      <w:r>
+        <w:rPr>
+          <w:rStyle w:val="NormalTok"/>
+        </w:rPr>
+        <w:t xml:space="preserve"> planting</w:t>
+      </w:r>
+      <w:r>
+        <w:br/>
+      </w:r>
+      <w:r>
+        <w:rPr>
+          <w:rStyle w:val="NormalTok"/>
+        </w:rPr>
+        <w:t xml:space="preserve">Height5         </w:t>
+      </w:r>
+      <w:r>
+        <w:rPr>
+          <w:rStyle w:val="KeywordTok"/>
+        </w:rPr>
+        <w:t xml:space="preserve">double</w:t>
+      </w:r>
+      <w:r>
+        <w:rPr>
+          <w:rStyle w:val="NormalTok"/>
+        </w:rPr>
+        <w:t xml:space="preserve">  %10.0g                Height (cm) </w:t>
+      </w:r>
+      <w:r>
+        <w:rPr>
+          <w:rStyle w:val="KeywordTok"/>
+        </w:rPr>
+        <w:t xml:space="preserve">of</w:t>
+      </w:r>
+      <w:r>
+        <w:rPr>
+          <w:rStyle w:val="NormalTok"/>
+        </w:rPr>
+        <w:t xml:space="preserve"> seedling </w:t>
+      </w:r>
+      <w:r>
+        <w:rPr>
+          <w:rStyle w:val="FunctionTok"/>
+        </w:rPr>
+        <w:t xml:space="preserve">at</w:t>
+      </w:r>
+      <w:r>
+        <w:rPr>
+          <w:rStyle w:val="NormalTok"/>
+        </w:rPr>
+        <w:t xml:space="preserve"> </w:t>
+      </w:r>
+      <w:r>
+        <w:rPr>
+          <w:rStyle w:val="FunctionTok"/>
+        </w:rPr>
+        <w:t xml:space="preserve">year</w:t>
+      </w:r>
+      <w:r>
+        <w:rPr>
+          <w:rStyle w:val="NormalTok"/>
+        </w:rPr>
+        <w:t xml:space="preserve"> 5</w:t>
+      </w:r>
+      <w:r>
+        <w:br/>
+      </w:r>
+      <w:r>
+        <w:rPr>
+          <w:rStyle w:val="NormalTok"/>
+        </w:rPr>
+        <w:t xml:space="preserve">Diameter0       </w:t>
+      </w:r>
+      <w:r>
+        <w:rPr>
+          <w:rStyle w:val="KeywordTok"/>
+        </w:rPr>
+        <w:t xml:space="preserve">double</w:t>
+      </w:r>
+      <w:r>
+        <w:rPr>
+          <w:rStyle w:val="NormalTok"/>
+        </w:rPr>
+        <w:t xml:space="preserve">  %10.0g                Diameter (cm) </w:t>
+      </w:r>
+      <w:r>
+        <w:rPr>
+          <w:rStyle w:val="KeywordTok"/>
+        </w:rPr>
+        <w:t xml:space="preserve">of</w:t>
+      </w:r>
+      <w:r>
+        <w:rPr>
+          <w:rStyle w:val="NormalTok"/>
+        </w:rPr>
+        <w:t xml:space="preserve"> seedling </w:t>
+      </w:r>
+      <w:r>
+        <w:rPr>
+          <w:rStyle w:val="FunctionTok"/>
+        </w:rPr>
+        <w:t xml:space="preserve">at</w:t>
+      </w:r>
+      <w:r>
+        <w:rPr>
+          <w:rStyle w:val="NormalTok"/>
+        </w:rPr>
+        <w:t xml:space="preserve"> planting</w:t>
+      </w:r>
+      <w:r>
+        <w:br/>
+      </w:r>
+      <w:r>
+        <w:rPr>
+          <w:rStyle w:val="NormalTok"/>
+        </w:rPr>
+        <w:t xml:space="preserve">Diameter5       </w:t>
+      </w:r>
+      <w:r>
+        <w:rPr>
+          <w:rStyle w:val="KeywordTok"/>
+        </w:rPr>
+        <w:t xml:space="preserve">double</w:t>
+      </w:r>
+      <w:r>
+        <w:rPr>
+          <w:rStyle w:val="NormalTok"/>
+        </w:rPr>
+        <w:t xml:space="preserve">  %10.0g                Diameter (cm) </w:t>
+      </w:r>
+      <w:r>
+        <w:rPr>
+          <w:rStyle w:val="KeywordTok"/>
+        </w:rPr>
+        <w:t xml:space="preserve">of</w:t>
+      </w:r>
+      <w:r>
+        <w:rPr>
+          <w:rStyle w:val="NormalTok"/>
+        </w:rPr>
+        <w:t xml:space="preserve"> seedling </w:t>
+      </w:r>
+      <w:r>
+        <w:rPr>
+          <w:rStyle w:val="FunctionTok"/>
+        </w:rPr>
+        <w:t xml:space="preserve">at</w:t>
+      </w:r>
+      <w:r>
+        <w:rPr>
+          <w:rStyle w:val="NormalTok"/>
+        </w:rPr>
+        <w:t xml:space="preserve"> </w:t>
+      </w:r>
+      <w:r>
+        <w:rPr>
+          <w:rStyle w:val="FunctionTok"/>
+        </w:rPr>
+        <w:t xml:space="preserve">year</w:t>
+      </w:r>
+      <w:r>
+        <w:rPr>
+          <w:rStyle w:val="NormalTok"/>
+        </w:rPr>
+        <w:t xml:space="preserve"> 5</w:t>
+      </w:r>
+      <w:r>
+        <w:br/>
+      </w:r>
+      <w:r>
+        <w:rPr>
+          <w:rStyle w:val="NormalTok"/>
+        </w:rPr>
+        <w:t xml:space="preserve">Ht_change       </w:t>
+      </w:r>
+      <w:r>
+        <w:rPr>
+          <w:rStyle w:val="KeywordTok"/>
+        </w:rPr>
+        <w:t xml:space="preserve">double</w:t>
+      </w:r>
+      <w:r>
+        <w:rPr>
+          <w:rStyle w:val="NormalTok"/>
+        </w:rPr>
+        <w:t xml:space="preserve">  %10.0g                Change (cm) </w:t>
+      </w:r>
+      <w:r>
+        <w:rPr>
+          <w:rStyle w:val="KeywordTok"/>
+        </w:rPr>
+        <w:t xml:space="preserve">in</w:t>
+      </w:r>
+      <w:r>
+        <w:rPr>
+          <w:rStyle w:val="NormalTok"/>
+        </w:rPr>
+        <w:t xml:space="preserve"> height</w:t>
+      </w:r>
+      <w:r>
+        <w:br/>
+      </w:r>
+      <w:r>
+        <w:rPr>
+          <w:rStyle w:val="NormalTok"/>
+        </w:rPr>
+        <w:t xml:space="preserve">Di_change       </w:t>
+      </w:r>
+      <w:r>
+        <w:rPr>
+          <w:rStyle w:val="KeywordTok"/>
+        </w:rPr>
+        <w:t xml:space="preserve">double</w:t>
+      </w:r>
+      <w:r>
+        <w:rPr>
+          <w:rStyle w:val="NormalTok"/>
+        </w:rPr>
+        <w:t xml:space="preserve">  %10.0g                Change (cm) </w:t>
+      </w:r>
+      <w:r>
+        <w:rPr>
+          <w:rStyle w:val="KeywordTok"/>
+        </w:rPr>
+        <w:t xml:space="preserve">in</w:t>
+      </w:r>
+      <w:r>
+        <w:rPr>
+          <w:rStyle w:val="NormalTok"/>
+        </w:rPr>
+        <w:t xml:space="preserve"> diameter</w:t>
       </w:r>
       <w:r>
         <w:br/>
@@ -972,390 +1344,6 @@
         <w:rPr>
           <w:rStyle w:val="NormalTok"/>
         </w:rPr>
-        <w:t xml:space="preserve">Tree            </w:t>
-      </w:r>
-      <w:r>
-        <w:rPr>
-          <w:rStyle w:val="KeywordTok"/>
-        </w:rPr>
-        <w:t xml:space="preserve">long</w:t>
-      </w:r>
-      <w:r>
-        <w:rPr>
-          <w:rStyle w:val="NormalTok"/>
-        </w:rPr>
-        <w:t xml:space="preserve">    %12.0g                Tree number</w:t>
-      </w:r>
-      <w:r>
-        <w:br/>
-      </w:r>
-      <w:r>
-        <w:rPr>
-          <w:rStyle w:val="NormalTok"/>
-        </w:rPr>
-        <w:t xml:space="preserve">Competition     </w:t>
-      </w:r>
-      <w:r>
-        <w:rPr>
-          <w:rStyle w:val="KeywordTok"/>
-        </w:rPr>
-        <w:t xml:space="preserve">long</w:t>
-      </w:r>
-      <w:r>
-        <w:rPr>
-          <w:rStyle w:val="NormalTok"/>
-        </w:rPr>
-        <w:t xml:space="preserve">    %12.0g     Competition</w:t>
-      </w:r>
-      <w:r>
-        <w:br/>
-      </w:r>
-      <w:r>
-        <w:rPr>
-          <w:rStyle w:val="NormalTok"/>
-        </w:rPr>
-        <w:t xml:space="preserve">                                              C (competition), CR (competition removed)</w:t>
-      </w:r>
-      <w:r>
-        <w:br/>
-      </w:r>
-      <w:r>
-        <w:rPr>
-          <w:rStyle w:val="NormalTok"/>
-        </w:rPr>
-        <w:t xml:space="preserve">Fertilizer      </w:t>
-      </w:r>
-      <w:r>
-        <w:rPr>
-          <w:rStyle w:val="KeywordTok"/>
-        </w:rPr>
-        <w:t xml:space="preserve">long</w:t>
-      </w:r>
-      <w:r>
-        <w:rPr>
-          <w:rStyle w:val="NormalTok"/>
-        </w:rPr>
-        <w:t xml:space="preserve">    %12.0g     Fertilizer</w:t>
-      </w:r>
-      <w:r>
-        <w:br/>
-      </w:r>
-      <w:r>
-        <w:rPr>
-          <w:rStyle w:val="NormalTok"/>
-        </w:rPr>
-        <w:t xml:space="preserve">                                              </w:t>
-      </w:r>
-      <w:r>
-        <w:rPr>
-          <w:rStyle w:val="FunctionTok"/>
-        </w:rPr>
-        <w:t xml:space="preserve">F</w:t>
-      </w:r>
-      <w:r>
-        <w:rPr>
-          <w:rStyle w:val="NormalTok"/>
-        </w:rPr>
-        <w:t xml:space="preserve"> (fertilized), NF (</w:t>
-      </w:r>
-      <w:r>
-        <w:rPr>
-          <w:rStyle w:val="KeywordTok"/>
-        </w:rPr>
-        <w:t xml:space="preserve">not</w:t>
-      </w:r>
-      <w:r>
-        <w:rPr>
-          <w:rStyle w:val="NormalTok"/>
-        </w:rPr>
-        <w:t xml:space="preserve"> fertilized)</w:t>
-      </w:r>
-      <w:r>
-        <w:br/>
-      </w:r>
-      <w:r>
-        <w:rPr>
-          <w:rStyle w:val="NormalTok"/>
-        </w:rPr>
-        <w:t xml:space="preserve">Height0         </w:t>
-      </w:r>
-      <w:r>
-        <w:rPr>
-          <w:rStyle w:val="KeywordTok"/>
-        </w:rPr>
-        <w:t xml:space="preserve">double</w:t>
-      </w:r>
-      <w:r>
-        <w:rPr>
-          <w:rStyle w:val="NormalTok"/>
-        </w:rPr>
-        <w:t xml:space="preserve">  %10.0g                Height (cm) </w:t>
-      </w:r>
-      <w:r>
-        <w:rPr>
-          <w:rStyle w:val="KeywordTok"/>
-        </w:rPr>
-        <w:t xml:space="preserve">of</w:t>
-      </w:r>
-      <w:r>
-        <w:rPr>
-          <w:rStyle w:val="NormalTok"/>
-        </w:rPr>
-        <w:t xml:space="preserve"> seedling </w:t>
-      </w:r>
-      <w:r>
-        <w:rPr>
-          <w:rStyle w:val="FunctionTok"/>
-        </w:rPr>
-        <w:t xml:space="preserve">at</w:t>
-      </w:r>
-      <w:r>
-        <w:rPr>
-          <w:rStyle w:val="NormalTok"/>
-        </w:rPr>
-        <w:t xml:space="preserve"> planting</w:t>
-      </w:r>
-      <w:r>
-        <w:br/>
-      </w:r>
-      <w:r>
-        <w:rPr>
-          <w:rStyle w:val="NormalTok"/>
-        </w:rPr>
-        <w:t xml:space="preserve">Height5         </w:t>
-      </w:r>
-      <w:r>
-        <w:rPr>
-          <w:rStyle w:val="KeywordTok"/>
-        </w:rPr>
-        <w:t xml:space="preserve">double</w:t>
-      </w:r>
-      <w:r>
-        <w:rPr>
-          <w:rStyle w:val="NormalTok"/>
-        </w:rPr>
-        <w:t xml:space="preserve">  %10.0g                Height (cm) </w:t>
-      </w:r>
-      <w:r>
-        <w:rPr>
-          <w:rStyle w:val="KeywordTok"/>
-        </w:rPr>
-        <w:t xml:space="preserve">of</w:t>
-      </w:r>
-      <w:r>
-        <w:rPr>
-          <w:rStyle w:val="NormalTok"/>
-        </w:rPr>
-        <w:t xml:space="preserve"> seedling </w:t>
-      </w:r>
-      <w:r>
-        <w:rPr>
-          <w:rStyle w:val="FunctionTok"/>
-        </w:rPr>
-        <w:t xml:space="preserve">at</w:t>
-      </w:r>
-      <w:r>
-        <w:rPr>
-          <w:rStyle w:val="NormalTok"/>
-        </w:rPr>
-        <w:t xml:space="preserve"> </w:t>
-      </w:r>
-      <w:r>
-        <w:rPr>
-          <w:rStyle w:val="FunctionTok"/>
-        </w:rPr>
-        <w:t xml:space="preserve">year</w:t>
-      </w:r>
-      <w:r>
-        <w:rPr>
-          <w:rStyle w:val="NormalTok"/>
-        </w:rPr>
-        <w:t xml:space="preserve"> 5</w:t>
-      </w:r>
-      <w:r>
-        <w:br/>
-      </w:r>
-      <w:r>
-        <w:rPr>
-          <w:rStyle w:val="NormalTok"/>
-        </w:rPr>
-        <w:t xml:space="preserve">Diameter0       </w:t>
-      </w:r>
-      <w:r>
-        <w:rPr>
-          <w:rStyle w:val="KeywordTok"/>
-        </w:rPr>
-        <w:t xml:space="preserve">double</w:t>
-      </w:r>
-      <w:r>
-        <w:rPr>
-          <w:rStyle w:val="NormalTok"/>
-        </w:rPr>
-        <w:t xml:space="preserve">  %10.0g                Diameter (cm) </w:t>
-      </w:r>
-      <w:r>
-        <w:rPr>
-          <w:rStyle w:val="KeywordTok"/>
-        </w:rPr>
-        <w:t xml:space="preserve">of</w:t>
-      </w:r>
-      <w:r>
-        <w:rPr>
-          <w:rStyle w:val="NormalTok"/>
-        </w:rPr>
-        <w:t xml:space="preserve"> seedling </w:t>
-      </w:r>
-      <w:r>
-        <w:rPr>
-          <w:rStyle w:val="FunctionTok"/>
-        </w:rPr>
-        <w:t xml:space="preserve">at</w:t>
-      </w:r>
-      <w:r>
-        <w:rPr>
-          <w:rStyle w:val="NormalTok"/>
-        </w:rPr>
-        <w:t xml:space="preserve"> planting</w:t>
-      </w:r>
-      <w:r>
-        <w:br/>
-      </w:r>
-      <w:r>
-        <w:rPr>
-          <w:rStyle w:val="NormalTok"/>
-        </w:rPr>
-        <w:t xml:space="preserve">Diameter5       </w:t>
-      </w:r>
-      <w:r>
-        <w:rPr>
-          <w:rStyle w:val="KeywordTok"/>
-        </w:rPr>
-        <w:t xml:space="preserve">double</w:t>
-      </w:r>
-      <w:r>
-        <w:rPr>
-          <w:rStyle w:val="NormalTok"/>
-        </w:rPr>
-        <w:t xml:space="preserve">  %10.0g                Diameter (cm) </w:t>
-      </w:r>
-      <w:r>
-        <w:rPr>
-          <w:rStyle w:val="KeywordTok"/>
-        </w:rPr>
-        <w:t xml:space="preserve">of</w:t>
-      </w:r>
-      <w:r>
-        <w:rPr>
-          <w:rStyle w:val="NormalTok"/>
-        </w:rPr>
-        <w:t xml:space="preserve"> seedling </w:t>
-      </w:r>
-      <w:r>
-        <w:rPr>
-          <w:rStyle w:val="FunctionTok"/>
-        </w:rPr>
-        <w:t xml:space="preserve">at</w:t>
-      </w:r>
-      <w:r>
-        <w:rPr>
-          <w:rStyle w:val="NormalTok"/>
-        </w:rPr>
-        <w:t xml:space="preserve"> </w:t>
-      </w:r>
-      <w:r>
-        <w:rPr>
-          <w:rStyle w:val="FunctionTok"/>
-        </w:rPr>
-        <w:t xml:space="preserve">year</w:t>
-      </w:r>
-      <w:r>
-        <w:rPr>
-          <w:rStyle w:val="NormalTok"/>
-        </w:rPr>
-        <w:t xml:space="preserve"> 5</w:t>
-      </w:r>
-      <w:r>
-        <w:br/>
-      </w:r>
-      <w:r>
-        <w:rPr>
-          <w:rStyle w:val="NormalTok"/>
-        </w:rPr>
-        <w:t xml:space="preserve">Ht_change       </w:t>
-      </w:r>
-      <w:r>
-        <w:rPr>
-          <w:rStyle w:val="KeywordTok"/>
-        </w:rPr>
-        <w:t xml:space="preserve">double</w:t>
-      </w:r>
-      <w:r>
-        <w:rPr>
-          <w:rStyle w:val="NormalTok"/>
-        </w:rPr>
-        <w:t xml:space="preserve">  %10.0g                Change (cm) </w:t>
-      </w:r>
-      <w:r>
-        <w:rPr>
-          <w:rStyle w:val="KeywordTok"/>
-        </w:rPr>
-        <w:t xml:space="preserve">in</w:t>
-      </w:r>
-      <w:r>
-        <w:rPr>
-          <w:rStyle w:val="NormalTok"/>
-        </w:rPr>
-        <w:t xml:space="preserve"> height</w:t>
-      </w:r>
-      <w:r>
-        <w:br/>
-      </w:r>
-      <w:r>
-        <w:rPr>
-          <w:rStyle w:val="NormalTok"/>
-        </w:rPr>
-        <w:t xml:space="preserve">Di_change       </w:t>
-      </w:r>
-      <w:r>
-        <w:rPr>
-          <w:rStyle w:val="KeywordTok"/>
-        </w:rPr>
-        <w:t xml:space="preserve">double</w:t>
-      </w:r>
-      <w:r>
-        <w:rPr>
-          <w:rStyle w:val="NormalTok"/>
-        </w:rPr>
-        <w:t xml:space="preserve">  %10.0g                Change (cm) </w:t>
-      </w:r>
-      <w:r>
-        <w:rPr>
-          <w:rStyle w:val="KeywordTok"/>
-        </w:rPr>
-        <w:t xml:space="preserve">in</w:t>
-      </w:r>
-      <w:r>
-        <w:rPr>
-          <w:rStyle w:val="NormalTok"/>
-        </w:rPr>
-        <w:t xml:space="preserve"> diameter</w:t>
-      </w:r>
-      <w:r>
-        <w:br/>
-      </w:r>
-      <w:r>
-        <w:rPr>
-          <w:rStyle w:val="NormalTok"/>
-        </w:rPr>
-        <w:t xml:space="preserve">─────────────────────────────────────────────────────────────────────────────────────────</w:t>
-      </w:r>
-      <w:r>
-        <w:br/>
-      </w:r>
-      <w:r>
-        <w:rPr>
-          <w:rStyle w:val="NormalTok"/>
-        </w:rPr>
         <w:t xml:space="preserve">Sorted </w:t>
       </w:r>
       <w:r>
@@ -1369,18 +1357,6 @@
           <w:rStyle w:val="NormalTok"/>
         </w:rPr>
         <w:t xml:space="preserve">: </w:t>
-      </w:r>
-      <w:r>
-        <w:br/>
-      </w:r>
-      <w:r>
-        <w:br/>
-      </w:r>
-      <w:r>
-        <w:rPr>
-          <w:rStyle w:val="NormalTok"/>
-        </w:rPr>
-        <w:t xml:space="preserve">. </w:t>
       </w:r>
     </w:p>
     <w:p>
@@ -2783,6 +2759,96 @@
         <w:rPr>
           <w:rStyle w:val="NormalTok"/>
         </w:rPr>
+        <w:t xml:space="preserve">. tebalance density, </w:t>
+      </w:r>
+      <w:r>
+        <w:rPr>
+          <w:rStyle w:val="CommentTok"/>
+        </w:rPr>
+        <w:t xml:space="preserve">///</w:t>
+      </w:r>
+      <w:r>
+        <w:br/>
+      </w:r>
+      <w:r>
+        <w:rPr>
+          <w:rStyle w:val="NormalTok"/>
+        </w:rPr>
+        <w:t xml:space="preserve">&gt; </w:t>
+      </w:r>
+      <w:r>
+        <w:rPr>
+          <w:rStyle w:val="DecValTok"/>
+        </w:rPr>
+        <w:t xml:space="preserve">scheme</w:t>
+      </w:r>
+      <w:r>
+        <w:rPr>
+          <w:rStyle w:val="NormalTok"/>
+        </w:rPr>
+        <w:t xml:space="preserve">(michigan)</w:t>
+      </w:r>
+      <w:r>
+        <w:br/>
+      </w:r>
+      <w:r>
+        <w:rPr>
+          <w:rStyle w:val="KeywordTok"/>
+        </w:rPr>
+        <w:t xml:space="preserve">note</w:t>
+      </w:r>
+      <w:r>
+        <w:rPr>
+          <w:rStyle w:val="NormalTok"/>
+        </w:rPr>
+        <w:t xml:space="preserve">: refitting the </w:t>
+      </w:r>
+      <w:r>
+        <w:rPr>
+          <w:rStyle w:val="KeywordTok"/>
+        </w:rPr>
+        <w:t xml:space="preserve">model</w:t>
+      </w:r>
+      <w:r>
+        <w:rPr>
+          <w:rStyle w:val="NormalTok"/>
+        </w:rPr>
+        <w:t xml:space="preserve"> </w:t>
+      </w:r>
+      <w:r>
+        <w:rPr>
+          <w:rStyle w:val="KeywordTok"/>
+        </w:rPr>
+        <w:t xml:space="preserve">using</w:t>
+      </w:r>
+      <w:r>
+        <w:rPr>
+          <w:rStyle w:val="NormalTok"/>
+        </w:rPr>
+        <w:t xml:space="preserve"> the </w:t>
+      </w:r>
+      <w:r>
+        <w:rPr>
+          <w:rStyle w:val="KeywordTok"/>
+        </w:rPr>
+        <w:t xml:space="preserve">generate</w:t>
+      </w:r>
+      <w:r>
+        <w:rPr>
+          <w:rStyle w:val="NormalTok"/>
+        </w:rPr>
+        <w:t xml:space="preserve">() option</w:t>
+      </w:r>
+      <w:r>
+        <w:br/>
+      </w:r>
+      <w:r>
+        <w:br/>
+      </w:r>
+      <w:r>
+        <w:rPr>
+          <w:rStyle w:val="NormalTok"/>
+        </w:rPr>
         <w:t xml:space="preserve">. </w:t>
       </w:r>
       <w:r>
@@ -2798,853 +2864,76 @@
         <w:rPr>
           <w:rStyle w:val="KeywordTok"/>
         </w:rPr>
-        <w:t xml:space="preserve">recode</w:t>
-      </w:r>
-      <w:r>
-        <w:rPr>
-          <w:rStyle w:val="NormalTok"/>
-        </w:rPr>
-        <w:t xml:space="preserve"> Fertilizer (2=1)(1=0), </w:t>
-      </w:r>
-      <w:r>
-        <w:rPr>
-          <w:rStyle w:val="KeywordTok"/>
-        </w:rPr>
-        <w:t xml:space="preserve">generate</w:t>
-      </w:r>
-      <w:r>
-        <w:rPr>
-          <w:rStyle w:val="NormalTok"/>
-        </w:rPr>
-        <w:t xml:space="preserve">(</w:t>
-      </w:r>
-      <w:r>
-        <w:rPr>
-          <w:rStyle w:val="FunctionTok"/>
-        </w:rPr>
-        <w:t xml:space="preserve">F</w:t>
-      </w:r>
-      <w:r>
-        <w:rPr>
-          <w:rStyle w:val="NormalTok"/>
-        </w:rPr>
-        <w:t xml:space="preserve">) </w:t>
-      </w:r>
-      <w:r>
-        <w:rPr>
-          <w:rStyle w:val="CommentTok"/>
-        </w:rPr>
-        <w:t xml:space="preserve">// recode as 1/0</w:t>
-      </w:r>
-      <w:r>
-        <w:br/>
-      </w:r>
-      <w:r>
-        <w:rPr>
-          <w:rStyle w:val="NormalTok"/>
-        </w:rPr>
-        <w:t xml:space="preserve">(72 differences between Fertilizer and </w:t>
-      </w:r>
-      <w:r>
-        <w:rPr>
-          <w:rStyle w:val="FunctionTok"/>
-        </w:rPr>
-        <w:t xml:space="preserve">F</w:t>
+        <w:t xml:space="preserve">graph</w:t>
+      </w:r>
+      <w:r>
+        <w:rPr>
+          <w:rStyle w:val="NormalTok"/>
+        </w:rPr>
+        <w:t xml:space="preserve"> </w:t>
+      </w:r>
+      <w:r>
+        <w:rPr>
+          <w:rStyle w:val="KeywordTok"/>
+        </w:rPr>
+        <w:t xml:space="preserve">export</w:t>
+      </w:r>
+      <w:r>
+        <w:rPr>
+          <w:rStyle w:val="NormalTok"/>
+        </w:rPr>
+        <w:t xml:space="preserve"> mydensity.png, </w:t>
+      </w:r>
+      <w:r>
+        <w:rPr>
+          <w:rStyle w:val="KeywordTok"/>
+        </w:rPr>
+        <w:t xml:space="preserve">width</w:t>
+      </w:r>
+      <w:r>
+        <w:rPr>
+          <w:rStyle w:val="NormalTok"/>
+        </w:rPr>
+        <w:t xml:space="preserve">(500) </w:t>
+      </w:r>
+      <w:r>
+        <w:rPr>
+          <w:rStyle w:val="KeywordTok"/>
+        </w:rPr>
+        <w:t xml:space="preserve">replace</w:t>
+      </w:r>
+      <w:r>
+        <w:br/>
+      </w:r>
+      <w:r>
+        <w:rPr>
+          <w:rStyle w:val="NormalTok"/>
+        </w:rPr>
+        <w:t xml:space="preserve">(file mydensity.png written </w:t>
+      </w:r>
+      <w:r>
+        <w:rPr>
+          <w:rStyle w:val="KeywordTok"/>
+        </w:rPr>
+        <w:t xml:space="preserve">in</w:t>
+      </w:r>
+      <w:r>
+        <w:rPr>
+          <w:rStyle w:val="NormalTok"/>
+        </w:rPr>
+        <w:t xml:space="preserve"> PNG </w:t>
+      </w:r>
+      <w:r>
+        <w:rPr>
+          <w:rStyle w:val="KeywordTok"/>
+        </w:rPr>
+        <w:t xml:space="preserve">format</w:t>
       </w:r>
       <w:r>
         <w:rPr>
           <w:rStyle w:val="NormalTok"/>
         </w:rPr>
         <w:t xml:space="preserve">)</w:t>
-      </w:r>
-      <w:r>
-        <w:br/>
-      </w:r>
-      <w:r>
-        <w:br/>
-      </w:r>
-      <w:r>
-        <w:rPr>
-          <w:rStyle w:val="NormalTok"/>
-        </w:rPr>
-        <w:t xml:space="preserve">.     </w:t>
-      </w:r>
-      <w:r>
-        <w:br/>
-      </w:r>
-      <w:r>
-        <w:rPr>
-          <w:rStyle w:val="NormalTok"/>
-        </w:rPr>
-        <w:t xml:space="preserve">. </w:t>
-      </w:r>
-      <w:r>
-        <w:rPr>
-          <w:rStyle w:val="KeywordTok"/>
-        </w:rPr>
-        <w:t xml:space="preserve">logit</w:t>
-      </w:r>
-      <w:r>
-        <w:rPr>
-          <w:rStyle w:val="NormalTok"/>
-        </w:rPr>
-        <w:t xml:space="preserve"> </w:t>
-      </w:r>
-      <w:r>
-        <w:rPr>
-          <w:rStyle w:val="FunctionTok"/>
-        </w:rPr>
-        <w:t xml:space="preserve">F</w:t>
-      </w:r>
-      <w:r>
-        <w:rPr>
-          <w:rStyle w:val="NormalTok"/>
-        </w:rPr>
-        <w:t xml:space="preserve"> Height0 Competition </w:t>
-      </w:r>
-      <w:r>
-        <w:rPr>
-          <w:rStyle w:val="CommentTok"/>
-        </w:rPr>
-        <w:t xml:space="preserve">// logit model of propensity score</w:t>
-      </w:r>
-      <w:r>
-        <w:br/>
-      </w:r>
-      <w:r>
-        <w:br/>
-      </w:r>
-      <w:r>
-        <w:rPr>
-          <w:rStyle w:val="NormalTok"/>
-        </w:rPr>
-        <w:t xml:space="preserve">Iteration 0:   </w:t>
-      </w:r>
-      <w:r>
-        <w:rPr>
-          <w:rStyle w:val="FunctionTok"/>
-        </w:rPr>
-        <w:t xml:space="preserve">log</w:t>
-      </w:r>
-      <w:r>
-        <w:rPr>
-          <w:rStyle w:val="NormalTok"/>
-        </w:rPr>
-        <w:t xml:space="preserve"> likelihood = -49.906597  </w:t>
-      </w:r>
-      <w:r>
-        <w:br/>
-      </w:r>
-      <w:r>
-        <w:rPr>
-          <w:rStyle w:val="NormalTok"/>
-        </w:rPr>
-        <w:t xml:space="preserve">Iteration 1:   </w:t>
-      </w:r>
-      <w:r>
-        <w:rPr>
-          <w:rStyle w:val="FunctionTok"/>
-        </w:rPr>
-        <w:t xml:space="preserve">log</w:t>
-      </w:r>
-      <w:r>
-        <w:rPr>
-          <w:rStyle w:val="NormalTok"/>
-        </w:rPr>
-        <w:t xml:space="preserve"> likelihood = -49.898334  </w:t>
-      </w:r>
-      <w:r>
-        <w:br/>
-      </w:r>
-      <w:r>
-        <w:rPr>
-          <w:rStyle w:val="NormalTok"/>
-        </w:rPr>
-        <w:t xml:space="preserve">Iteration 2:   </w:t>
-      </w:r>
-      <w:r>
-        <w:rPr>
-          <w:rStyle w:val="FunctionTok"/>
-        </w:rPr>
-        <w:t xml:space="preserve">log</w:t>
-      </w:r>
-      <w:r>
-        <w:rPr>
-          <w:rStyle w:val="NormalTok"/>
-        </w:rPr>
-        <w:t xml:space="preserve"> likelihood = -49.898334  </w:t>
-      </w:r>
-      <w:r>
-        <w:br/>
-      </w:r>
-      <w:r>
-        <w:br/>
-      </w:r>
-      <w:r>
-        <w:rPr>
-          <w:rStyle w:val="NormalTok"/>
-        </w:rPr>
-        <w:t xml:space="preserve">Logistic regression                             Number </w:t>
-      </w:r>
-      <w:r>
-        <w:rPr>
-          <w:rStyle w:val="KeywordTok"/>
-        </w:rPr>
-        <w:t xml:space="preserve">of</w:t>
-      </w:r>
-      <w:r>
-        <w:rPr>
-          <w:rStyle w:val="NormalTok"/>
-        </w:rPr>
-        <w:t xml:space="preserve"> </w:t>
-      </w:r>
-      <w:r>
-        <w:rPr>
-          <w:rStyle w:val="KeywordTok"/>
-        </w:rPr>
-        <w:t xml:space="preserve">obs</w:t>
-      </w:r>
-      <w:r>
-        <w:rPr>
-          <w:rStyle w:val="NormalTok"/>
-        </w:rPr>
-        <w:t xml:space="preserve">     =         72</w:t>
-      </w:r>
-      <w:r>
-        <w:br/>
-      </w:r>
-      <w:r>
-        <w:rPr>
-          <w:rStyle w:val="NormalTok"/>
-        </w:rPr>
-        <w:t xml:space="preserve">                                                LR </w:t>
-      </w:r>
-      <w:r>
-        <w:rPr>
-          <w:rStyle w:val="FunctionTok"/>
-        </w:rPr>
-        <w:t xml:space="preserve">chi2</w:t>
-      </w:r>
-      <w:r>
-        <w:rPr>
-          <w:rStyle w:val="NormalTok"/>
-        </w:rPr>
-        <w:t xml:space="preserve">(2)        =       0.02</w:t>
-      </w:r>
-      <w:r>
-        <w:br/>
-      </w:r>
-      <w:r>
-        <w:rPr>
-          <w:rStyle w:val="NormalTok"/>
-        </w:rPr>
-        <w:t xml:space="preserve">                                                Prob &gt; </w:t>
-      </w:r>
-      <w:r>
-        <w:rPr>
-          <w:rStyle w:val="FunctionTok"/>
-        </w:rPr>
-        <w:t xml:space="preserve">chi2</w:t>
-      </w:r>
-      <w:r>
-        <w:rPr>
-          <w:rStyle w:val="NormalTok"/>
-        </w:rPr>
-        <w:t xml:space="preserve">       =     0.9918</w:t>
-      </w:r>
-      <w:r>
-        <w:br/>
-      </w:r>
-      <w:r>
-        <w:rPr>
-          <w:rStyle w:val="NormalTok"/>
-        </w:rPr>
-        <w:t xml:space="preserve">Log likelihood = -49.898334                     Pseudo R2         =     0.0002</w:t>
-      </w:r>
-      <w:r>
-        <w:br/>
-      </w:r>
-      <w:r>
-        <w:br/>
-      </w:r>
-      <w:r>
-        <w:rPr>
-          <w:rStyle w:val="NormalTok"/>
-        </w:rPr>
-        <w:t xml:space="preserve">─────────────┬────────────────────────────────────────────────────────────────</w:t>
-      </w:r>
-      <w:r>
-        <w:br/>
-      </w:r>
-      <w:r>
-        <w:rPr>
-          <w:rStyle w:val="NormalTok"/>
-        </w:rPr>
-        <w:t xml:space="preserve">           </w:t>
-      </w:r>
-      <w:r>
-        <w:rPr>
-          <w:rStyle w:val="FunctionTok"/>
-        </w:rPr>
-        <w:t xml:space="preserve">F</w:t>
-      </w:r>
-      <w:r>
-        <w:rPr>
-          <w:rStyle w:val="NormalTok"/>
-        </w:rPr>
-        <w:t xml:space="preserve"> │      Coef.   Std. Err.      z    P&gt;|z|     [95% Conf. Interval]</w:t>
-      </w:r>
-      <w:r>
-        <w:br/>
-      </w:r>
-      <w:r>
-        <w:rPr>
-          <w:rStyle w:val="NormalTok"/>
-        </w:rPr>
-        <w:t xml:space="preserve">─────────────┼────────────────────────────────────────────────────────────────</w:t>
-      </w:r>
-      <w:r>
-        <w:br/>
-      </w:r>
-      <w:r>
-        <w:rPr>
-          <w:rStyle w:val="NormalTok"/>
-        </w:rPr>
-        <w:t xml:space="preserve">     Height0 │  -.0150248   .1168956    -0.13   0.898    -.2441361    .2140864</w:t>
-      </w:r>
-      <w:r>
-        <w:br/>
-      </w:r>
-      <w:r>
-        <w:rPr>
-          <w:rStyle w:val="NormalTok"/>
-        </w:rPr>
-        <w:t xml:space="preserve"> Competition │   .0068462   .4744608     0.01   0.988    -.9230798    .9367722</w:t>
-      </w:r>
-      <w:r>
-        <w:br/>
-      </w:r>
-      <w:r>
-        <w:rPr>
-          <w:rStyle w:val="NormalTok"/>
-        </w:rPr>
-        <w:t xml:space="preserve">       </w:t>
-      </w:r>
-      <w:r>
-        <w:rPr>
-          <w:rStyle w:val="DataTypeTok"/>
-        </w:rPr>
-        <w:t xml:space="preserve">_cons</w:t>
-      </w:r>
-      <w:r>
-        <w:rPr>
-          <w:rStyle w:val="NormalTok"/>
-        </w:rPr>
-        <w:t xml:space="preserve"> │   .2086768   1.786467     0.12   0.907    -3.292734    3.710088</w:t>
-      </w:r>
-      <w:r>
-        <w:br/>
-      </w:r>
-      <w:r>
-        <w:rPr>
-          <w:rStyle w:val="NormalTok"/>
-        </w:rPr>
-        <w:t xml:space="preserve">─────────────┴────────────────────────────────────────────────────────────────</w:t>
-      </w:r>
-      <w:r>
-        <w:br/>
-      </w:r>
-      <w:r>
-        <w:br/>
-      </w:r>
-      <w:r>
-        <w:rPr>
-          <w:rStyle w:val="NormalTok"/>
-        </w:rPr>
-        <w:t xml:space="preserve">.     </w:t>
-      </w:r>
-      <w:r>
-        <w:br/>
-      </w:r>
-      <w:r>
-        <w:rPr>
-          <w:rStyle w:val="NormalTok"/>
-        </w:rPr>
-        <w:t xml:space="preserve">. </w:t>
-      </w:r>
-      <w:r>
-        <w:rPr>
-          <w:rStyle w:val="KeywordTok"/>
-        </w:rPr>
-        <w:t xml:space="preserve">predict</w:t>
-      </w:r>
-      <w:r>
-        <w:rPr>
-          <w:rStyle w:val="NormalTok"/>
-        </w:rPr>
-        <w:t xml:space="preserve"> pscore </w:t>
-      </w:r>
-      <w:r>
-        <w:rPr>
-          <w:rStyle w:val="CommentTok"/>
-        </w:rPr>
-        <w:t xml:space="preserve">// predict propensity score</w:t>
-      </w:r>
-      <w:r>
-        <w:br/>
-      </w:r>
-      <w:r>
-        <w:rPr>
-          <w:rStyle w:val="NormalTok"/>
-        </w:rPr>
-        <w:t xml:space="preserve">(option pr assumed; Pr(</w:t>
-      </w:r>
-      <w:r>
-        <w:rPr>
-          <w:rStyle w:val="FunctionTok"/>
-        </w:rPr>
-        <w:t xml:space="preserve">F</w:t>
-      </w:r>
-      <w:r>
-        <w:rPr>
-          <w:rStyle w:val="NormalTok"/>
-        </w:rPr>
-        <w:t xml:space="preserve">))</w:t>
-      </w:r>
-      <w:r>
-        <w:br/>
-      </w:r>
-      <w:r>
-        <w:br/>
-      </w:r>
-      <w:r>
-        <w:rPr>
-          <w:rStyle w:val="NormalTok"/>
-        </w:rPr>
-        <w:t xml:space="preserve">.     </w:t>
-      </w:r>
-      <w:r>
-        <w:br/>
-      </w:r>
-      <w:r>
-        <w:rPr>
-          <w:rStyle w:val="NormalTok"/>
-        </w:rPr>
-        <w:t xml:space="preserve">. </w:t>
-      </w:r>
-      <w:r>
-        <w:rPr>
-          <w:rStyle w:val="KeywordTok"/>
-        </w:rPr>
-        <w:t xml:space="preserve">twoway</w:t>
-      </w:r>
-      <w:r>
-        <w:rPr>
-          <w:rStyle w:val="NormalTok"/>
-        </w:rPr>
-        <w:t xml:space="preserve"> (</w:t>
-      </w:r>
-      <w:r>
-        <w:rPr>
-          <w:rStyle w:val="KeywordTok"/>
-        </w:rPr>
-        <w:t xml:space="preserve">kdensity</w:t>
-      </w:r>
-      <w:r>
-        <w:rPr>
-          <w:rStyle w:val="NormalTok"/>
-        </w:rPr>
-        <w:t xml:space="preserve"> pscore </w:t>
-      </w:r>
-      <w:r>
-        <w:rPr>
-          <w:rStyle w:val="KeywordTok"/>
-        </w:rPr>
-        <w:t xml:space="preserve">if</w:t>
-      </w:r>
-      <w:r>
-        <w:rPr>
-          <w:rStyle w:val="NormalTok"/>
-        </w:rPr>
-        <w:t xml:space="preserve"> </w:t>
-      </w:r>
-      <w:r>
-        <w:rPr>
-          <w:rStyle w:val="FunctionTok"/>
-        </w:rPr>
-        <w:t xml:space="preserve">F</w:t>
-      </w:r>
-      <w:r>
-        <w:rPr>
-          <w:rStyle w:val="NormalTok"/>
-        </w:rPr>
-        <w:t xml:space="preserve"> == 1) </w:t>
-      </w:r>
-      <w:r>
-        <w:rPr>
-          <w:rStyle w:val="CommentTok"/>
-        </w:rPr>
-        <w:t xml:space="preserve">/// </w:t>
-      </w:r>
-      <w:r>
-        <w:br/>
-      </w:r>
-      <w:r>
-        <w:rPr>
-          <w:rStyle w:val="NormalTok"/>
-        </w:rPr>
-        <w:t xml:space="preserve">&gt; (</w:t>
-      </w:r>
-      <w:r>
-        <w:rPr>
-          <w:rStyle w:val="KeywordTok"/>
-        </w:rPr>
-        <w:t xml:space="preserve">kdensity</w:t>
-      </w:r>
-      <w:r>
-        <w:rPr>
-          <w:rStyle w:val="NormalTok"/>
-        </w:rPr>
-        <w:t xml:space="preserve"> pscore </w:t>
-      </w:r>
-      <w:r>
-        <w:rPr>
-          <w:rStyle w:val="KeywordTok"/>
-        </w:rPr>
-        <w:t xml:space="preserve">if</w:t>
-      </w:r>
-      <w:r>
-        <w:rPr>
-          <w:rStyle w:val="NormalTok"/>
-        </w:rPr>
-        <w:t xml:space="preserve"> </w:t>
-      </w:r>
-      <w:r>
-        <w:rPr>
-          <w:rStyle w:val="FunctionTok"/>
-        </w:rPr>
-        <w:t xml:space="preserve">F</w:t>
-      </w:r>
-      <w:r>
-        <w:rPr>
-          <w:rStyle w:val="NormalTok"/>
-        </w:rPr>
-        <w:t xml:space="preserve"> == 0), </w:t>
-      </w:r>
-      <w:r>
-        <w:rPr>
-          <w:rStyle w:val="CommentTok"/>
-        </w:rPr>
-        <w:t xml:space="preserve">///</w:t>
-      </w:r>
-      <w:r>
-        <w:br/>
-      </w:r>
-      <w:r>
-        <w:rPr>
-          <w:rStyle w:val="NormalTok"/>
-        </w:rPr>
-        <w:t xml:space="preserve">&gt; </w:t>
-      </w:r>
-      <w:r>
-        <w:rPr>
-          <w:rStyle w:val="BaseNTok"/>
-        </w:rPr>
-        <w:t xml:space="preserve">title</w:t>
-      </w:r>
-      <w:r>
-        <w:rPr>
-          <w:rStyle w:val="NormalTok"/>
-        </w:rPr>
-        <w:t xml:space="preserve">(</w:t>
-      </w:r>
-      <w:r>
-        <w:rPr>
-          <w:rStyle w:val="StringTok"/>
-        </w:rPr>
-        <w:t xml:space="preserve">"Assessing Balance of Propensity Score"</w:t>
-      </w:r>
-      <w:r>
-        <w:rPr>
-          <w:rStyle w:val="NormalTok"/>
-        </w:rPr>
-        <w:t xml:space="preserve">) </w:t>
-      </w:r>
-      <w:r>
-        <w:rPr>
-          <w:rStyle w:val="CommentTok"/>
-        </w:rPr>
-        <w:t xml:space="preserve">///</w:t>
-      </w:r>
-      <w:r>
-        <w:br/>
-      </w:r>
-      <w:r>
-        <w:rPr>
-          <w:rStyle w:val="NormalTok"/>
-        </w:rPr>
-        <w:t xml:space="preserve">&gt; </w:t>
-      </w:r>
-      <w:r>
-        <w:rPr>
-          <w:rStyle w:val="BaseNTok"/>
-        </w:rPr>
-        <w:t xml:space="preserve">xtitle</w:t>
-      </w:r>
-      <w:r>
-        <w:rPr>
-          <w:rStyle w:val="NormalTok"/>
-        </w:rPr>
-        <w:t xml:space="preserve">(</w:t>
-      </w:r>
-      <w:r>
-        <w:rPr>
-          <w:rStyle w:val="StringTok"/>
-        </w:rPr>
-        <w:t xml:space="preserve">"Propensity Score"</w:t>
-      </w:r>
-      <w:r>
-        <w:rPr>
-          <w:rStyle w:val="NormalTok"/>
-        </w:rPr>
-        <w:t xml:space="preserve">) </w:t>
-      </w:r>
-      <w:r>
-        <w:rPr>
-          <w:rStyle w:val="CommentTok"/>
-        </w:rPr>
-        <w:t xml:space="preserve">///</w:t>
-      </w:r>
-      <w:r>
-        <w:br/>
-      </w:r>
-      <w:r>
-        <w:rPr>
-          <w:rStyle w:val="NormalTok"/>
-        </w:rPr>
-        <w:t xml:space="preserve">&gt; </w:t>
-      </w:r>
-      <w:r>
-        <w:rPr>
-          <w:rStyle w:val="BaseNTok"/>
-        </w:rPr>
-        <w:t xml:space="preserve">ytitle</w:t>
-      </w:r>
-      <w:r>
-        <w:rPr>
-          <w:rStyle w:val="NormalTok"/>
-        </w:rPr>
-        <w:t xml:space="preserve">(</w:t>
-      </w:r>
-      <w:r>
-        <w:rPr>
-          <w:rStyle w:val="StringTok"/>
-        </w:rPr>
-        <w:t xml:space="preserve">"Density"</w:t>
-      </w:r>
-      <w:r>
-        <w:rPr>
-          <w:rStyle w:val="NormalTok"/>
-        </w:rPr>
-        <w:t xml:space="preserve">) </w:t>
-      </w:r>
-      <w:r>
-        <w:rPr>
-          <w:rStyle w:val="CommentTok"/>
-        </w:rPr>
-        <w:t xml:space="preserve">/// </w:t>
-      </w:r>
-      <w:r>
-        <w:br/>
-      </w:r>
-      <w:r>
-        <w:rPr>
-          <w:rStyle w:val="NormalTok"/>
-        </w:rPr>
-        <w:t xml:space="preserve">&gt; </w:t>
-      </w:r>
-      <w:r>
-        <w:rPr>
-          <w:rStyle w:val="BaseNTok"/>
-        </w:rPr>
-        <w:t xml:space="preserve">legend</w:t>
-      </w:r>
-      <w:r>
-        <w:rPr>
-          <w:rStyle w:val="NormalTok"/>
-        </w:rPr>
-        <w:t xml:space="preserve">(</w:t>
-      </w:r>
-      <w:r>
-        <w:rPr>
-          <w:rStyle w:val="KeywordTok"/>
-        </w:rPr>
-        <w:t xml:space="preserve">order</w:t>
-      </w:r>
-      <w:r>
-        <w:rPr>
-          <w:rStyle w:val="NormalTok"/>
-        </w:rPr>
-        <w:t xml:space="preserve">(1 </w:t>
-      </w:r>
-      <w:r>
-        <w:rPr>
-          <w:rStyle w:val="StringTok"/>
-        </w:rPr>
-        <w:t xml:space="preserve">"Fertilizer"</w:t>
-      </w:r>
-      <w:r>
-        <w:rPr>
-          <w:rStyle w:val="NormalTok"/>
-        </w:rPr>
-        <w:t xml:space="preserve"> 2 </w:t>
-      </w:r>
-      <w:r>
-        <w:rPr>
-          <w:rStyle w:val="StringTok"/>
-        </w:rPr>
-        <w:t xml:space="preserve">"No Fertilizer"</w:t>
-      </w:r>
-      <w:r>
-        <w:rPr>
-          <w:rStyle w:val="NormalTok"/>
-        </w:rPr>
-        <w:t xml:space="preserve">)) </w:t>
-      </w:r>
-      <w:r>
-        <w:rPr>
-          <w:rStyle w:val="CommentTok"/>
-        </w:rPr>
-        <w:t xml:space="preserve">///</w:t>
-      </w:r>
-      <w:r>
-        <w:br/>
-      </w:r>
-      <w:r>
-        <w:rPr>
-          <w:rStyle w:val="NormalTok"/>
-        </w:rPr>
-        <w:t xml:space="preserve">&gt; </w:t>
-      </w:r>
-      <w:r>
-        <w:rPr>
-          <w:rStyle w:val="DecValTok"/>
-        </w:rPr>
-        <w:t xml:space="preserve">scheme</w:t>
-      </w:r>
-      <w:r>
-        <w:rPr>
-          <w:rStyle w:val="NormalTok"/>
-        </w:rPr>
-        <w:t xml:space="preserve">(michigan)</w:t>
-      </w:r>
-      <w:r>
-        <w:br/>
-      </w:r>
-      <w:r>
-        <w:br/>
-      </w:r>
-      <w:r>
-        <w:rPr>
-          <w:rStyle w:val="NormalTok"/>
-        </w:rPr>
-        <w:t xml:space="preserve">. </w:t>
-      </w:r>
-      <w:r>
-        <w:br/>
-      </w:r>
-      <w:r>
-        <w:rPr>
-          <w:rStyle w:val="NormalTok"/>
-        </w:rPr>
-        <w:t xml:space="preserve">. </w:t>
-      </w:r>
-      <w:r>
-        <w:rPr>
-          <w:rStyle w:val="KeywordTok"/>
-        </w:rPr>
-        <w:t xml:space="preserve">graph</w:t>
-      </w:r>
-      <w:r>
-        <w:rPr>
-          <w:rStyle w:val="NormalTok"/>
-        </w:rPr>
-        <w:t xml:space="preserve"> </w:t>
-      </w:r>
-      <w:r>
-        <w:rPr>
-          <w:rStyle w:val="KeywordTok"/>
-        </w:rPr>
-        <w:t xml:space="preserve">export</w:t>
-      </w:r>
-      <w:r>
-        <w:rPr>
-          <w:rStyle w:val="NormalTok"/>
-        </w:rPr>
-        <w:t xml:space="preserve"> mydensity.png, </w:t>
-      </w:r>
-      <w:r>
-        <w:rPr>
-          <w:rStyle w:val="KeywordTok"/>
-        </w:rPr>
-        <w:t xml:space="preserve">width</w:t>
-      </w:r>
-      <w:r>
-        <w:rPr>
-          <w:rStyle w:val="NormalTok"/>
-        </w:rPr>
-        <w:t xml:space="preserve">(500) </w:t>
-      </w:r>
-      <w:r>
-        <w:rPr>
-          <w:rStyle w:val="KeywordTok"/>
-        </w:rPr>
-        <w:t xml:space="preserve">replace</w:t>
-      </w:r>
-      <w:r>
-        <w:br/>
-      </w:r>
-      <w:r>
-        <w:rPr>
-          <w:rStyle w:val="NormalTok"/>
-        </w:rPr>
-        <w:t xml:space="preserve">(file mydensity.png written </w:t>
-      </w:r>
-      <w:r>
-        <w:rPr>
-          <w:rStyle w:val="KeywordTok"/>
-        </w:rPr>
-        <w:t xml:space="preserve">in</w:t>
-      </w:r>
-      <w:r>
-        <w:rPr>
-          <w:rStyle w:val="NormalTok"/>
-        </w:rPr>
-        <w:t xml:space="preserve"> PNG </w:t>
-      </w:r>
-      <w:r>
-        <w:rPr>
-          <w:rStyle w:val="KeywordTok"/>
-        </w:rPr>
-        <w:t xml:space="preserve">format</w:t>
-      </w:r>
-      <w:r>
-        <w:rPr>
-          <w:rStyle w:val="NormalTok"/>
-        </w:rPr>
-        <w:t xml:space="preserve">)</w:t>
-      </w:r>
-      <w:r>
-        <w:br/>
-      </w:r>
-      <w:r>
-        <w:br/>
-      </w:r>
-      <w:r>
-        <w:rPr>
-          <w:rStyle w:val="NormalTok"/>
-        </w:rPr>
-        <w:t xml:space="preserve">.     </w:t>
       </w:r>
     </w:p>
     <w:p>
@@ -3934,7 +3223,7 @@
         <w:t xml:space="preserve"> </w:t>
       </w:r>
       <w:r>
-        <w:t xml:space="preserve">With many thanks to Jorge Cuartas for the idea for the this code.</w:t>
+        <w:t xml:space="preserve">With many thanks to Jorge Cuartas for ideas for some of this code.</w:t>
       </w:r>
     </w:p>
   </w:footnote>

</xml_diff>

<commit_message>
re-render with better command syntax
</commit_message>
<xml_diff>
--- a/spruce/spruce.docx
+++ b/spruce/spruce.docx
@@ -77,13 +77,13 @@
         <w:pStyle w:val="Date"/>
       </w:pPr>
       <w:r>
-        <w:t xml:space="preserve">12</w:t>
-      </w:r>
-      <w:r>
-        <w:t xml:space="preserve"> </w:t>
-      </w:r>
-      <w:r>
-        <w:t xml:space="preserve">Apr</w:t>
+        <w:t xml:space="preserve">15</w:t>
+      </w:r>
+      <w:r>
+        <w:t xml:space="preserve"> </w:t>
+      </w:r>
+      <w:r>
+        <w:t xml:space="preserve">Jun</w:t>
       </w:r>
       <w:r>
         <w:t xml:space="preserve"> </w:t>
@@ -95,18 +95,17 @@
         <w:t xml:space="preserve"> </w:t>
       </w:r>
       <w:r>
-        <w:t xml:space="preserve">15:44:20</w:t>
-      </w:r>
-    </w:p>
+        <w:t xml:space="preserve">12:40:12</w:t>
+      </w:r>
+    </w:p>
+    <w:bookmarkStart w:id="20" w:name="background"/>
     <w:p>
       <w:pPr>
         <w:pStyle w:val="Heading1"/>
       </w:pPr>
-      <w:bookmarkStart w:id="20" w:name="background"/>
       <w:r>
         <w:t xml:space="preserve">Background 🌲</w:t>
       </w:r>
-      <w:bookmarkEnd w:id="20"/>
     </w:p>
     <w:p>
       <w:pPr>
@@ -168,15 +167,15 @@
         <w:t xml:space="preserve">”</w:t>
       </w:r>
     </w:p>
+    <w:bookmarkEnd w:id="20"/>
+    <w:bookmarkStart w:id="21" w:name="the-research-question"/>
     <w:p>
       <w:pPr>
         <w:pStyle w:val="Heading1"/>
       </w:pPr>
-      <w:bookmarkStart w:id="21" w:name="the-research-question"/>
       <w:r>
         <w:t xml:space="preserve">The Research Question 🌲</w:t>
       </w:r>
-      <w:bookmarkEnd w:id="21"/>
     </w:p>
     <w:p>
       <w:pPr>
@@ -190,6 +189,7 @@
       </w:r>
       <w:r>
         <w:rPr>
+          <w:iCs/>
           <w:i/>
         </w:rPr>
         <w:t xml:space="preserve">potentially causal</w:t>
@@ -205,6 +205,7 @@
       </w:r>
       <w:r>
         <w:rPr>
+          <w:iCs/>
           <w:i/>
         </w:rPr>
         <w:t xml:space="preserve">fertilizer</w:t>
@@ -220,6 +221,7 @@
       </w:r>
       <w:r>
         <w:rPr>
+          <w:iCs/>
           <w:i/>
         </w:rPr>
         <w:t xml:space="preserve">tree height at year 5</w:t>
@@ -232,6 +234,7 @@
       </w:r>
       <w:r>
         <w:rPr>
+          <w:iCs/>
           <w:i/>
         </w:rPr>
         <w:t xml:space="preserve">fertilizer</w:t>
@@ -247,6 +250,7 @@
       </w:r>
       <w:r>
         <w:rPr>
+          <w:iCs/>
           <w:i/>
         </w:rPr>
         <w:t xml:space="preserve">tree height</w:t>
@@ -278,15 +282,15 @@
         <w:t xml:space="preserve">.</w:t>
       </w:r>
     </w:p>
+    <w:bookmarkEnd w:id="21"/>
+    <w:bookmarkStart w:id="25" w:name="causality"/>
     <w:p>
       <w:pPr>
         <w:pStyle w:val="Heading1"/>
       </w:pPr>
-      <w:bookmarkStart w:id="22" w:name="causality"/>
       <w:r>
         <w:t xml:space="preserve">Causality 🌲</w:t>
       </w:r>
-      <w:bookmarkEnd w:id="22"/>
     </w:p>
     <w:p>
       <w:pPr>
@@ -308,7 +312,7 @@
                     </pic:cNvPicPr>
                   </pic:nvPicPr>
                   <pic:blipFill>
-                    <a:blip r:embed="rId23"/>
+                    <a:blip r:embed="rId22"/>
                     <a:stretch>
                       <a:fillRect/>
                     </a:stretch>
@@ -361,6 +365,7 @@
       </w:r>
       <w:r>
         <w:rPr>
+          <w:iCs/>
           <w:i/>
         </w:rPr>
         <w:t xml:space="preserve">causal</w:t>
@@ -388,11 +393,11 @@
     </w:p>
     <w:p>
       <w:pPr>
+        <w:numPr>
+          <w:ilvl w:val="0"/>
+          <w:numId w:val="1001"/>
+        </w:numPr>
         <w:pStyle w:val="Compact"/>
-        <w:numPr>
-          <w:numId w:val="1001"/>
-          <w:ilvl w:val="0"/>
-        </w:numPr>
       </w:pPr>
       <m:oMath>
         <m:r>
@@ -419,11 +424,11 @@
     </w:p>
     <w:p>
       <w:pPr>
+        <w:numPr>
+          <w:ilvl w:val="0"/>
+          <w:numId w:val="1001"/>
+        </w:numPr>
         <w:pStyle w:val="Compact"/>
-        <w:numPr>
-          <w:numId w:val="1001"/>
-          <w:ilvl w:val="0"/>
-        </w:numPr>
       </w:pPr>
       <m:oMath>
         <m:r>
@@ -453,11 +458,11 @@
     </w:p>
     <w:p>
       <w:pPr>
+        <w:numPr>
+          <w:ilvl w:val="0"/>
+          <w:numId w:val="1001"/>
+        </w:numPr>
         <w:pStyle w:val="Compact"/>
-        <w:numPr>
-          <w:numId w:val="1001"/>
-          <w:ilvl w:val="0"/>
-        </w:numPr>
       </w:pPr>
       <w:r>
         <w:t xml:space="preserve">The association between</w:t>
@@ -530,7 +535,7 @@
                     </pic:cNvPicPr>
                   </pic:nvPicPr>
                   <pic:blipFill>
-                    <a:blip r:embed="rId24"/>
+                    <a:blip r:embed="rId23"/>
                     <a:stretch>
                       <a:fillRect/>
                     </a:stretch>
@@ -569,6 +574,7 @@
       </w:r>
       <w:r>
         <w:rPr>
+          <w:iCs/>
           <w:i/>
         </w:rPr>
         <w:t xml:space="preserve">fertilizer</w:t>
@@ -584,6 +590,7 @@
       </w:r>
       <w:r>
         <w:rPr>
+          <w:iCs/>
           <w:i/>
         </w:rPr>
         <w:t xml:space="preserve">tree height</w:t>
@@ -619,7 +626,7 @@
       <w:r>
         <w:t xml:space="preserve"> </w:t>
       </w:r>
-      <w:hyperlink r:id="rId25">
+      <w:hyperlink r:id="rId24">
         <w:r>
           <w:rPr>
             <w:rStyle w:val="Hyperlink"/>
@@ -631,25 +638,24 @@
         <w:t xml:space="preserve">).</w:t>
       </w:r>
     </w:p>
+    <w:bookmarkEnd w:id="25"/>
+    <w:bookmarkStart w:id="28" w:name="setup"/>
     <w:p>
       <w:pPr>
         <w:pStyle w:val="Heading1"/>
       </w:pPr>
-      <w:bookmarkStart w:id="26" w:name="setup"/>
       <w:r>
         <w:t xml:space="preserve">Setup 🌲</w:t>
       </w:r>
-      <w:bookmarkEnd w:id="26"/>
-    </w:p>
+    </w:p>
+    <w:bookmarkStart w:id="26" w:name="get-data"/>
     <w:p>
       <w:pPr>
         <w:pStyle w:val="Heading2"/>
       </w:pPr>
-      <w:bookmarkStart w:id="27" w:name="get-data"/>
       <w:r>
         <w:t xml:space="preserve">Get Data</w:t>
       </w:r>
-      <w:bookmarkEnd w:id="27"/>
     </w:p>
     <w:p>
       <w:pPr>
@@ -719,15 +725,15 @@
         <w:t xml:space="preserve">clear</w:t>
       </w:r>
     </w:p>
+    <w:bookmarkEnd w:id="26"/>
+    <w:bookmarkStart w:id="27" w:name="dataset-description"/>
     <w:p>
       <w:pPr>
         <w:pStyle w:val="Heading2"/>
       </w:pPr>
-      <w:bookmarkStart w:id="28" w:name="dataset-description"/>
       <w:r>
         <w:t xml:space="preserve">Dataset Description</w:t>
       </w:r>
-      <w:bookmarkEnd w:id="28"/>
     </w:p>
     <w:p>
       <w:pPr>
@@ -782,289 +788,379 @@
         <w:rPr>
           <w:rStyle w:val="NormalTok"/>
         </w:rPr>
-        <w:t xml:space="preserve">  </w:t>
+        <w:t xml:space="preserve"> Observations:            72                  </w:t>
+      </w:r>
+      <w:r>
+        <w:br/>
+      </w:r>
+      <w:r>
+        <w:rPr>
+          <w:rStyle w:val="NormalTok"/>
+        </w:rPr>
+        <w:t xml:space="preserve">    Variables:             9                  26 Apr 2020 12:18</w:t>
+      </w:r>
+      <w:r>
+        <w:br/>
+      </w:r>
+      <w:r>
+        <w:rPr>
+          <w:rStyle w:val="NormalTok"/>
+        </w:rPr>
+        <w:t xml:space="preserve">────────────────────────────────────────────────────────────────────────────────────────────────────</w:t>
+      </w:r>
+      <w:r>
+        <w:br/>
+      </w:r>
+      <w:r>
+        <w:rPr>
+          <w:rStyle w:val="NormalTok"/>
+        </w:rPr>
+        <w:t xml:space="preserve">Variable      Storage   Display    Value</w:t>
+      </w:r>
+      <w:r>
+        <w:br/>
+      </w:r>
+      <w:r>
+        <w:rPr>
+          <w:rStyle w:val="NormalTok"/>
+        </w:rPr>
+        <w:t xml:space="preserve">    </w:t>
+      </w:r>
+      <w:r>
+        <w:rPr>
+          <w:rStyle w:val="BaseNTok"/>
+        </w:rPr>
+        <w:t xml:space="preserve">name</w:t>
+      </w:r>
+      <w:r>
+        <w:rPr>
+          <w:rStyle w:val="NormalTok"/>
+        </w:rPr>
+        <w:t xml:space="preserve">         </w:t>
+      </w:r>
+      <w:r>
+        <w:rPr>
+          <w:rStyle w:val="DecValTok"/>
+        </w:rPr>
+        <w:t xml:space="preserve">type</w:t>
+      </w:r>
+      <w:r>
+        <w:rPr>
+          <w:rStyle w:val="NormalTok"/>
+        </w:rPr>
+        <w:t xml:space="preserve">    </w:t>
       </w:r>
       <w:r>
         <w:rPr>
           <w:rStyle w:val="KeywordTok"/>
         </w:rPr>
-        <w:t xml:space="preserve">obs</w:t>
-      </w:r>
-      <w:r>
-        <w:rPr>
-          <w:rStyle w:val="NormalTok"/>
-        </w:rPr>
-        <w:t xml:space="preserve">:            72                          </w:t>
-      </w:r>
-      <w:r>
-        <w:br/>
-      </w:r>
-      <w:r>
-        <w:rPr>
-          <w:rStyle w:val="NormalTok"/>
-        </w:rPr>
-        <w:t xml:space="preserve"> vars:             9                          26 Apr 2020 12:18</w:t>
-      </w:r>
-      <w:r>
-        <w:br/>
-      </w:r>
-      <w:r>
-        <w:rPr>
-          <w:rStyle w:val="NormalTok"/>
-        </w:rPr>
-        <w:t xml:space="preserve">────────────────────────────────────────────────────────────────────────────────────</w:t>
-      </w:r>
-      <w:r>
-        <w:br/>
-      </w:r>
-      <w:r>
-        <w:rPr>
-          <w:rStyle w:val="NormalTok"/>
-        </w:rPr>
-        <w:t xml:space="preserve">              storage   </w:t>
+        <w:t xml:space="preserve">format</w:t>
+      </w:r>
+      <w:r>
+        <w:rPr>
+          <w:rStyle w:val="NormalTok"/>
+        </w:rPr>
+        <w:t xml:space="preserve">    </w:t>
       </w:r>
       <w:r>
         <w:rPr>
           <w:rStyle w:val="KeywordTok"/>
         </w:rPr>
-        <w:t xml:space="preserve">display</w:t>
-      </w:r>
-      <w:r>
-        <w:rPr>
-          <w:rStyle w:val="NormalTok"/>
-        </w:rPr>
-        <w:t xml:space="preserve">    </w:t>
-      </w:r>
-      <w:r>
-        <w:rPr>
-          <w:rStyle w:val="OtherTok"/>
-        </w:rPr>
-        <w:t xml:space="preserve">value</w:t>
-      </w:r>
-      <w:r>
-        <w:br/>
+        <w:t xml:space="preserve">label</w:t>
+      </w:r>
+      <w:r>
+        <w:rPr>
+          <w:rStyle w:val="NormalTok"/>
+        </w:rPr>
+        <w:t xml:space="preserve">      Variable </w:t>
       </w:r>
       <w:r>
         <w:rPr>
           <w:rStyle w:val="KeywordTok"/>
         </w:rPr>
-        <w:t xml:space="preserve">variable</w:t>
-      </w:r>
-      <w:r>
-        <w:rPr>
-          <w:rStyle w:val="NormalTok"/>
-        </w:rPr>
-        <w:t xml:space="preserve"> </w:t>
-      </w:r>
-      <w:r>
-        <w:rPr>
-          <w:rStyle w:val="BaseNTok"/>
-        </w:rPr>
-        <w:t xml:space="preserve">name</w:t>
-      </w:r>
-      <w:r>
-        <w:rPr>
-          <w:rStyle w:val="NormalTok"/>
-        </w:rPr>
-        <w:t xml:space="preserve">   </w:t>
-      </w:r>
-      <w:r>
-        <w:rPr>
-          <w:rStyle w:val="DecValTok"/>
-        </w:rPr>
-        <w:t xml:space="preserve">type</w:t>
-      </w:r>
-      <w:r>
-        <w:rPr>
-          <w:rStyle w:val="NormalTok"/>
-        </w:rPr>
-        <w:t xml:space="preserve">    </w:t>
+        <w:t xml:space="preserve">label</w:t>
+      </w:r>
+      <w:r>
+        <w:br/>
+      </w:r>
+      <w:r>
+        <w:rPr>
+          <w:rStyle w:val="NormalTok"/>
+        </w:rPr>
+        <w:t xml:space="preserve">────────────────────────────────────────────────────────────────────────────────────────────────────</w:t>
+      </w:r>
+      <w:r>
+        <w:br/>
+      </w:r>
+      <w:r>
+        <w:rPr>
+          <w:rStyle w:val="NormalTok"/>
+        </w:rPr>
+        <w:t xml:space="preserve">Tree            </w:t>
       </w:r>
       <w:r>
         <w:rPr>
           <w:rStyle w:val="KeywordTok"/>
         </w:rPr>
-        <w:t xml:space="preserve">format</w:t>
-      </w:r>
-      <w:r>
-        <w:rPr>
-          <w:rStyle w:val="NormalTok"/>
-        </w:rPr>
-        <w:t xml:space="preserve">     </w:t>
+        <w:t xml:space="preserve">long</w:t>
+      </w:r>
+      <w:r>
+        <w:rPr>
+          <w:rStyle w:val="NormalTok"/>
+        </w:rPr>
+        <w:t xml:space="preserve">    %12.0g                Tree number</w:t>
+      </w:r>
+      <w:r>
+        <w:br/>
+      </w:r>
+      <w:r>
+        <w:rPr>
+          <w:rStyle w:val="NormalTok"/>
+        </w:rPr>
+        <w:t xml:space="preserve">Competition     </w:t>
       </w:r>
       <w:r>
         <w:rPr>
           <w:rStyle w:val="KeywordTok"/>
         </w:rPr>
-        <w:t xml:space="preserve">label</w:t>
-      </w:r>
-      <w:r>
-        <w:rPr>
-          <w:rStyle w:val="NormalTok"/>
-        </w:rPr>
-        <w:t xml:space="preserve">      </w:t>
+        <w:t xml:space="preserve">long</w:t>
+      </w:r>
+      <w:r>
+        <w:rPr>
+          <w:rStyle w:val="NormalTok"/>
+        </w:rPr>
+        <w:t xml:space="preserve">    %12.0g     Competition</w:t>
+      </w:r>
+      <w:r>
+        <w:br/>
+      </w:r>
+      <w:r>
+        <w:rPr>
+          <w:rStyle w:val="NormalTok"/>
+        </w:rPr>
+        <w:t xml:space="preserve">                                              C (competition), CR (competition removed)</w:t>
+      </w:r>
+      <w:r>
+        <w:br/>
+      </w:r>
+      <w:r>
+        <w:rPr>
+          <w:rStyle w:val="NormalTok"/>
+        </w:rPr>
+        <w:t xml:space="preserve">Fertilizer      </w:t>
       </w:r>
       <w:r>
         <w:rPr>
           <w:rStyle w:val="KeywordTok"/>
         </w:rPr>
-        <w:t xml:space="preserve">variable</w:t>
-      </w:r>
-      <w:r>
-        <w:rPr>
-          <w:rStyle w:val="NormalTok"/>
-        </w:rPr>
-        <w:t xml:space="preserve"> </w:t>
+        <w:t xml:space="preserve">long</w:t>
+      </w:r>
+      <w:r>
+        <w:rPr>
+          <w:rStyle w:val="NormalTok"/>
+        </w:rPr>
+        <w:t xml:space="preserve">    %12.0g     Fertilizer</w:t>
+      </w:r>
+      <w:r>
+        <w:br/>
+      </w:r>
+      <w:r>
+        <w:rPr>
+          <w:rStyle w:val="NormalTok"/>
+        </w:rPr>
+        <w:t xml:space="preserve">                                              </w:t>
+      </w:r>
+      <w:r>
+        <w:rPr>
+          <w:rStyle w:val="FunctionTok"/>
+        </w:rPr>
+        <w:t xml:space="preserve">F</w:t>
+      </w:r>
+      <w:r>
+        <w:rPr>
+          <w:rStyle w:val="NormalTok"/>
+        </w:rPr>
+        <w:t xml:space="preserve"> (fertilized), NF (</w:t>
       </w:r>
       <w:r>
         <w:rPr>
           <w:rStyle w:val="KeywordTok"/>
         </w:rPr>
-        <w:t xml:space="preserve">label</w:t>
-      </w:r>
-      <w:r>
-        <w:br/>
-      </w:r>
-      <w:r>
-        <w:rPr>
-          <w:rStyle w:val="NormalTok"/>
-        </w:rPr>
-        <w:t xml:space="preserve">────────────────────────────────────────────────────────────────────────────────────</w:t>
-      </w:r>
-      <w:r>
-        <w:br/>
-      </w:r>
-      <w:r>
-        <w:rPr>
-          <w:rStyle w:val="NormalTok"/>
-        </w:rPr>
-        <w:t xml:space="preserve">Tree            </w:t>
+        <w:t xml:space="preserve">not</w:t>
+      </w:r>
+      <w:r>
+        <w:rPr>
+          <w:rStyle w:val="NormalTok"/>
+        </w:rPr>
+        <w:t xml:space="preserve"> fertilized)</w:t>
+      </w:r>
+      <w:r>
+        <w:br/>
+      </w:r>
+      <w:r>
+        <w:rPr>
+          <w:rStyle w:val="NormalTok"/>
+        </w:rPr>
+        <w:t xml:space="preserve">Height0         </w:t>
       </w:r>
       <w:r>
         <w:rPr>
           <w:rStyle w:val="KeywordTok"/>
         </w:rPr>
-        <w:t xml:space="preserve">long</w:t>
-      </w:r>
-      <w:r>
-        <w:rPr>
-          <w:rStyle w:val="NormalTok"/>
-        </w:rPr>
-        <w:t xml:space="preserve">    %12.0g                Tree number</w:t>
-      </w:r>
-      <w:r>
-        <w:br/>
-      </w:r>
-      <w:r>
-        <w:rPr>
-          <w:rStyle w:val="NormalTok"/>
-        </w:rPr>
-        <w:t xml:space="preserve">Competition     </w:t>
+        <w:t xml:space="preserve">double</w:t>
+      </w:r>
+      <w:r>
+        <w:rPr>
+          <w:rStyle w:val="NormalTok"/>
+        </w:rPr>
+        <w:t xml:space="preserve">  %10.0g                Height (cm) </w:t>
       </w:r>
       <w:r>
         <w:rPr>
           <w:rStyle w:val="KeywordTok"/>
         </w:rPr>
-        <w:t xml:space="preserve">long</w:t>
-      </w:r>
-      <w:r>
-        <w:rPr>
-          <w:rStyle w:val="NormalTok"/>
-        </w:rPr>
-        <w:t xml:space="preserve">    %12.0g     Competition</w:t>
-      </w:r>
-      <w:r>
-        <w:br/>
-      </w:r>
-      <w:r>
-        <w:rPr>
-          <w:rStyle w:val="NormalTok"/>
-        </w:rPr>
-        <w:t xml:space="preserve">                                              C (competition), CR (competition</w:t>
-      </w:r>
-      <w:r>
-        <w:br/>
-      </w:r>
-      <w:r>
-        <w:rPr>
-          <w:rStyle w:val="NormalTok"/>
-        </w:rPr>
-        <w:t xml:space="preserve">                                                removed)</w:t>
-      </w:r>
-      <w:r>
-        <w:br/>
-      </w:r>
-      <w:r>
-        <w:rPr>
-          <w:rStyle w:val="NormalTok"/>
-        </w:rPr>
-        <w:t xml:space="preserve">Fertilizer      </w:t>
+        <w:t xml:space="preserve">of</w:t>
+      </w:r>
+      <w:r>
+        <w:rPr>
+          <w:rStyle w:val="NormalTok"/>
+        </w:rPr>
+        <w:t xml:space="preserve"> seedling </w:t>
+      </w:r>
+      <w:r>
+        <w:rPr>
+          <w:rStyle w:val="FunctionTok"/>
+        </w:rPr>
+        <w:t xml:space="preserve">at</w:t>
+      </w:r>
+      <w:r>
+        <w:rPr>
+          <w:rStyle w:val="NormalTok"/>
+        </w:rPr>
+        <w:t xml:space="preserve"> planting</w:t>
+      </w:r>
+      <w:r>
+        <w:br/>
+      </w:r>
+      <w:r>
+        <w:rPr>
+          <w:rStyle w:val="NormalTok"/>
+        </w:rPr>
+        <w:t xml:space="preserve">Height5         </w:t>
       </w:r>
       <w:r>
         <w:rPr>
           <w:rStyle w:val="KeywordTok"/>
         </w:rPr>
-        <w:t xml:space="preserve">long</w:t>
-      </w:r>
-      <w:r>
-        <w:rPr>
-          <w:rStyle w:val="NormalTok"/>
-        </w:rPr>
-        <w:t xml:space="preserve">    %12.0g     Fertilizer</w:t>
-      </w:r>
-      <w:r>
-        <w:br/>
-      </w:r>
-      <w:r>
-        <w:rPr>
-          <w:rStyle w:val="NormalTok"/>
-        </w:rPr>
-        <w:t xml:space="preserve">                                              </w:t>
+        <w:t xml:space="preserve">double</w:t>
+      </w:r>
+      <w:r>
+        <w:rPr>
+          <w:rStyle w:val="NormalTok"/>
+        </w:rPr>
+        <w:t xml:space="preserve">  %10.0g                Height (cm) </w:t>
+      </w:r>
+      <w:r>
+        <w:rPr>
+          <w:rStyle w:val="KeywordTok"/>
+        </w:rPr>
+        <w:t xml:space="preserve">of</w:t>
+      </w:r>
+      <w:r>
+        <w:rPr>
+          <w:rStyle w:val="NormalTok"/>
+        </w:rPr>
+        <w:t xml:space="preserve"> seedling </w:t>
       </w:r>
       <w:r>
         <w:rPr>
           <w:rStyle w:val="FunctionTok"/>
         </w:rPr>
-        <w:t xml:space="preserve">F</w:t>
-      </w:r>
-      <w:r>
-        <w:rPr>
-          <w:rStyle w:val="NormalTok"/>
-        </w:rPr>
-        <w:t xml:space="preserve"> (fertilized), NF (</w:t>
+        <w:t xml:space="preserve">at</w:t>
+      </w:r>
+      <w:r>
+        <w:rPr>
+          <w:rStyle w:val="NormalTok"/>
+        </w:rPr>
+        <w:t xml:space="preserve"> </w:t>
+      </w:r>
+      <w:r>
+        <w:rPr>
+          <w:rStyle w:val="FunctionTok"/>
+        </w:rPr>
+        <w:t xml:space="preserve">year</w:t>
+      </w:r>
+      <w:r>
+        <w:rPr>
+          <w:rStyle w:val="NormalTok"/>
+        </w:rPr>
+        <w:t xml:space="preserve"> 5</w:t>
+      </w:r>
+      <w:r>
+        <w:br/>
+      </w:r>
+      <w:r>
+        <w:rPr>
+          <w:rStyle w:val="NormalTok"/>
+        </w:rPr>
+        <w:t xml:space="preserve">Diameter0       </w:t>
       </w:r>
       <w:r>
         <w:rPr>
           <w:rStyle w:val="KeywordTok"/>
         </w:rPr>
-        <w:t xml:space="preserve">not</w:t>
-      </w:r>
-      <w:r>
-        <w:rPr>
-          <w:rStyle w:val="NormalTok"/>
-        </w:rPr>
-        <w:t xml:space="preserve"> fertilized)</w:t>
-      </w:r>
-      <w:r>
-        <w:br/>
-      </w:r>
-      <w:r>
-        <w:rPr>
-          <w:rStyle w:val="NormalTok"/>
-        </w:rPr>
-        <w:t xml:space="preserve">Height0         </w:t>
+        <w:t xml:space="preserve">double</w:t>
+      </w:r>
+      <w:r>
+        <w:rPr>
+          <w:rStyle w:val="NormalTok"/>
+        </w:rPr>
+        <w:t xml:space="preserve">  %10.0g                Diameter (cm) </w:t>
       </w:r>
       <w:r>
         <w:rPr>
           <w:rStyle w:val="KeywordTok"/>
         </w:rPr>
+        <w:t xml:space="preserve">of</w:t>
+      </w:r>
+      <w:r>
+        <w:rPr>
+          <w:rStyle w:val="NormalTok"/>
+        </w:rPr>
+        <w:t xml:space="preserve"> seedling </w:t>
+      </w:r>
+      <w:r>
+        <w:rPr>
+          <w:rStyle w:val="FunctionTok"/>
+        </w:rPr>
+        <w:t xml:space="preserve">at</w:t>
+      </w:r>
+      <w:r>
+        <w:rPr>
+          <w:rStyle w:val="NormalTok"/>
+        </w:rPr>
+        <w:t xml:space="preserve"> planting</w:t>
+      </w:r>
+      <w:r>
+        <w:br/>
+      </w:r>
+      <w:r>
+        <w:rPr>
+          <w:rStyle w:val="NormalTok"/>
+        </w:rPr>
+        <w:t xml:space="preserve">Diameter5       </w:t>
+      </w:r>
+      <w:r>
+        <w:rPr>
+          <w:rStyle w:val="KeywordTok"/>
+        </w:rPr>
         <w:t xml:space="preserve">double</w:t>
       </w:r>
       <w:r>
         <w:rPr>
           <w:rStyle w:val="NormalTok"/>
         </w:rPr>
-        <w:t xml:space="preserve">  %10.0g                Height (cm) </w:t>
+        <w:t xml:space="preserve">  %10.0g                Diameter (cm) </w:t>
       </w:r>
       <w:r>
         <w:rPr>
@@ -1088,16 +1184,28 @@
         <w:rPr>
           <w:rStyle w:val="NormalTok"/>
         </w:rPr>
-        <w:t xml:space="preserve"> planting</w:t>
-      </w:r>
-      <w:r>
-        <w:br/>
-      </w:r>
-      <w:r>
-        <w:rPr>
-          <w:rStyle w:val="NormalTok"/>
-        </w:rPr>
-        <w:t xml:space="preserve">Height5         </w:t>
+        <w:t xml:space="preserve"> </w:t>
+      </w:r>
+      <w:r>
+        <w:rPr>
+          <w:rStyle w:val="FunctionTok"/>
+        </w:rPr>
+        <w:t xml:space="preserve">year</w:t>
+      </w:r>
+      <w:r>
+        <w:rPr>
+          <w:rStyle w:val="NormalTok"/>
+        </w:rPr>
+        <w:t xml:space="preserve"> 5</w:t>
+      </w:r>
+      <w:r>
+        <w:br/>
+      </w:r>
+      <w:r>
+        <w:rPr>
+          <w:rStyle w:val="NormalTok"/>
+        </w:rPr>
+        <w:t xml:space="preserve">Ht_change       </w:t>
       </w:r>
       <w:r>
         <w:rPr>
@@ -1109,52 +1217,28 @@
         <w:rPr>
           <w:rStyle w:val="NormalTok"/>
         </w:rPr>
-        <w:t xml:space="preserve">  %10.0g                Height (cm) </w:t>
+        <w:t xml:space="preserve">  %10.0g                Change (cm) </w:t>
       </w:r>
       <w:r>
         <w:rPr>
           <w:rStyle w:val="KeywordTok"/>
         </w:rPr>
-        <w:t xml:space="preserve">of</w:t>
-      </w:r>
-      <w:r>
-        <w:rPr>
-          <w:rStyle w:val="NormalTok"/>
-        </w:rPr>
-        <w:t xml:space="preserve"> seedling </w:t>
-      </w:r>
-      <w:r>
-        <w:rPr>
-          <w:rStyle w:val="FunctionTok"/>
-        </w:rPr>
-        <w:t xml:space="preserve">at</w:t>
-      </w:r>
-      <w:r>
-        <w:rPr>
-          <w:rStyle w:val="NormalTok"/>
-        </w:rPr>
-        <w:t xml:space="preserve"> </w:t>
-      </w:r>
-      <w:r>
-        <w:rPr>
-          <w:rStyle w:val="FunctionTok"/>
-        </w:rPr>
-        <w:t xml:space="preserve">year</w:t>
-      </w:r>
-      <w:r>
-        <w:rPr>
-          <w:rStyle w:val="NormalTok"/>
-        </w:rPr>
-        <w:t xml:space="preserve"> 5</w:t>
-      </w:r>
-      <w:r>
-        <w:br/>
-      </w:r>
-      <w:r>
-        <w:rPr>
-          <w:rStyle w:val="NormalTok"/>
-        </w:rPr>
-        <w:t xml:space="preserve">Diameter0       </w:t>
+        <w:t xml:space="preserve">in</w:t>
+      </w:r>
+      <w:r>
+        <w:rPr>
+          <w:rStyle w:val="NormalTok"/>
+        </w:rPr>
+        <w:t xml:space="preserve"> height</w:t>
+      </w:r>
+      <w:r>
+        <w:br/>
+      </w:r>
+      <w:r>
+        <w:rPr>
+          <w:rStyle w:val="NormalTok"/>
+        </w:rPr>
+        <w:t xml:space="preserve">Di_change       </w:t>
       </w:r>
       <w:r>
         <w:rPr>
@@ -1166,177 +1250,42 @@
         <w:rPr>
           <w:rStyle w:val="NormalTok"/>
         </w:rPr>
-        <w:t xml:space="preserve">  %10.0g                Diameter (cm) </w:t>
+        <w:t xml:space="preserve">  %10.0g                Change (cm) </w:t>
       </w:r>
       <w:r>
         <w:rPr>
           <w:rStyle w:val="KeywordTok"/>
         </w:rPr>
-        <w:t xml:space="preserve">of</w:t>
-      </w:r>
-      <w:r>
-        <w:rPr>
-          <w:rStyle w:val="NormalTok"/>
-        </w:rPr>
-        <w:t xml:space="preserve"> seedling </w:t>
-      </w:r>
-      <w:r>
-        <w:rPr>
-          <w:rStyle w:val="FunctionTok"/>
-        </w:rPr>
-        <w:t xml:space="preserve">at</w:t>
-      </w:r>
-      <w:r>
-        <w:rPr>
-          <w:rStyle w:val="NormalTok"/>
-        </w:rPr>
-        <w:t xml:space="preserve"> planting</w:t>
-      </w:r>
-      <w:r>
-        <w:br/>
-      </w:r>
-      <w:r>
-        <w:rPr>
-          <w:rStyle w:val="NormalTok"/>
-        </w:rPr>
-        <w:t xml:space="preserve">Diameter5       </w:t>
+        <w:t xml:space="preserve">in</w:t>
+      </w:r>
+      <w:r>
+        <w:rPr>
+          <w:rStyle w:val="NormalTok"/>
+        </w:rPr>
+        <w:t xml:space="preserve"> diameter</w:t>
+      </w:r>
+      <w:r>
+        <w:br/>
+      </w:r>
+      <w:r>
+        <w:rPr>
+          <w:rStyle w:val="NormalTok"/>
+        </w:rPr>
+        <w:t xml:space="preserve">────────────────────────────────────────────────────────────────────────────────────────────────────</w:t>
+      </w:r>
+      <w:r>
+        <w:br/>
+      </w:r>
+      <w:r>
+        <w:rPr>
+          <w:rStyle w:val="NormalTok"/>
+        </w:rPr>
+        <w:t xml:space="preserve">Sorted </w:t>
       </w:r>
       <w:r>
         <w:rPr>
           <w:rStyle w:val="KeywordTok"/>
         </w:rPr>
-        <w:t xml:space="preserve">double</w:t>
-      </w:r>
-      <w:r>
-        <w:rPr>
-          <w:rStyle w:val="NormalTok"/>
-        </w:rPr>
-        <w:t xml:space="preserve">  %10.0g                Diameter (cm) </w:t>
-      </w:r>
-      <w:r>
-        <w:rPr>
-          <w:rStyle w:val="KeywordTok"/>
-        </w:rPr>
-        <w:t xml:space="preserve">of</w:t>
-      </w:r>
-      <w:r>
-        <w:rPr>
-          <w:rStyle w:val="NormalTok"/>
-        </w:rPr>
-        <w:t xml:space="preserve"> seedling </w:t>
-      </w:r>
-      <w:r>
-        <w:rPr>
-          <w:rStyle w:val="FunctionTok"/>
-        </w:rPr>
-        <w:t xml:space="preserve">at</w:t>
-      </w:r>
-      <w:r>
-        <w:rPr>
-          <w:rStyle w:val="NormalTok"/>
-        </w:rPr>
-        <w:t xml:space="preserve"> </w:t>
-      </w:r>
-      <w:r>
-        <w:rPr>
-          <w:rStyle w:val="FunctionTok"/>
-        </w:rPr>
-        <w:t xml:space="preserve">year</w:t>
-      </w:r>
-      <w:r>
-        <w:rPr>
-          <w:rStyle w:val="NormalTok"/>
-        </w:rPr>
-        <w:t xml:space="preserve"> 5</w:t>
-      </w:r>
-      <w:r>
-        <w:br/>
-      </w:r>
-      <w:r>
-        <w:rPr>
-          <w:rStyle w:val="NormalTok"/>
-        </w:rPr>
-        <w:t xml:space="preserve">Ht_change       </w:t>
-      </w:r>
-      <w:r>
-        <w:rPr>
-          <w:rStyle w:val="KeywordTok"/>
-        </w:rPr>
-        <w:t xml:space="preserve">double</w:t>
-      </w:r>
-      <w:r>
-        <w:rPr>
-          <w:rStyle w:val="NormalTok"/>
-        </w:rPr>
-        <w:t xml:space="preserve">  %10.0g                Change (cm) </w:t>
-      </w:r>
-      <w:r>
-        <w:rPr>
-          <w:rStyle w:val="KeywordTok"/>
-        </w:rPr>
-        <w:t xml:space="preserve">in</w:t>
-      </w:r>
-      <w:r>
-        <w:rPr>
-          <w:rStyle w:val="NormalTok"/>
-        </w:rPr>
-        <w:t xml:space="preserve"> height</w:t>
-      </w:r>
-      <w:r>
-        <w:br/>
-      </w:r>
-      <w:r>
-        <w:rPr>
-          <w:rStyle w:val="NormalTok"/>
-        </w:rPr>
-        <w:t xml:space="preserve">Di_change       </w:t>
-      </w:r>
-      <w:r>
-        <w:rPr>
-          <w:rStyle w:val="KeywordTok"/>
-        </w:rPr>
-        <w:t xml:space="preserve">double</w:t>
-      </w:r>
-      <w:r>
-        <w:rPr>
-          <w:rStyle w:val="NormalTok"/>
-        </w:rPr>
-        <w:t xml:space="preserve">  %10.0g                Change (cm) </w:t>
-      </w:r>
-      <w:r>
-        <w:rPr>
-          <w:rStyle w:val="KeywordTok"/>
-        </w:rPr>
-        <w:t xml:space="preserve">in</w:t>
-      </w:r>
-      <w:r>
-        <w:rPr>
-          <w:rStyle w:val="NormalTok"/>
-        </w:rPr>
-        <w:t xml:space="preserve"> diameter</w:t>
-      </w:r>
-      <w:r>
-        <w:br/>
-      </w:r>
-      <w:r>
-        <w:rPr>
-          <w:rStyle w:val="NormalTok"/>
-        </w:rPr>
-        <w:t xml:space="preserve">────────────────────────────────────────────────────────────────────────────────────</w:t>
-      </w:r>
-      <w:r>
-        <w:br/>
-      </w:r>
-      <w:r>
-        <w:rPr>
-          <w:rStyle w:val="NormalTok"/>
-        </w:rPr>
-        <w:t xml:space="preserve">Sorted </w:t>
-      </w:r>
-      <w:r>
-        <w:rPr>
-          <w:rStyle w:val="KeywordTok"/>
-        </w:rPr>
         <w:t xml:space="preserve">by</w:t>
       </w:r>
       <w:r>
@@ -1346,15 +1295,16 @@
         <w:t xml:space="preserve">: </w:t>
       </w:r>
     </w:p>
+    <w:bookmarkEnd w:id="27"/>
+    <w:bookmarkEnd w:id="28"/>
+    <w:bookmarkStart w:id="30" w:name="spruce-data-and-causal-criteria"/>
     <w:p>
       <w:pPr>
         <w:pStyle w:val="Heading1"/>
       </w:pPr>
-      <w:bookmarkStart w:id="29" w:name="spruce-data-and-causal-criteria"/>
       <w:r>
         <w:t xml:space="preserve">Spruce Data And Causal Criteria 🌲</w:t>
       </w:r>
-      <w:bookmarkEnd w:id="29"/>
     </w:p>
     <w:p>
       <w:pPr>
@@ -1366,11 +1316,11 @@
     </w:p>
     <w:p>
       <w:pPr>
+        <w:numPr>
+          <w:ilvl w:val="0"/>
+          <w:numId w:val="1002"/>
+        </w:numPr>
         <w:pStyle w:val="Compact"/>
-        <w:numPr>
-          <w:numId w:val="1002"/>
-          <w:ilvl w:val="0"/>
-        </w:numPr>
       </w:pPr>
       <w:r>
         <w:t xml:space="preserve">Empirically,</w:t>
@@ -1380,6 +1330,7 @@
       </w:r>
       <w:r>
         <w:rPr>
+          <w:iCs/>
           <w:i/>
         </w:rPr>
         <w:t xml:space="preserve">fertilizer</w:t>
@@ -1395,6 +1346,7 @@
       </w:r>
       <w:r>
         <w:rPr>
+          <w:iCs/>
           <w:i/>
         </w:rPr>
         <w:t xml:space="preserve">tree height</w:t>
@@ -1423,7 +1375,7 @@
                     </pic:cNvPicPr>
                   </pic:nvPicPr>
                   <pic:blipFill>
-                    <a:blip r:embed="rId30"/>
+                    <a:blip r:embed="rId29"/>
                     <a:stretch>
                       <a:fillRect/>
                     </a:stretch>
@@ -1460,20 +1412,62 @@
     </w:p>
     <w:p>
       <w:pPr>
+        <w:numPr>
+          <w:ilvl w:val="0"/>
+          <w:numId w:val="1003"/>
+        </w:numPr>
         <w:pStyle w:val="Compact"/>
+      </w:pPr>
+      <w:r>
+        <w:t xml:space="preserve">From the research design, we know that</w:t>
+      </w:r>
+      <w:r>
+        <w:t xml:space="preserve"> </w:t>
+      </w:r>
+      <w:r>
+        <w:rPr>
+          <w:iCs/>
+          <w:i/>
+        </w:rPr>
+        <w:t xml:space="preserve">fertilizer</w:t>
+      </w:r>
+      <w:r>
+        <w:t xml:space="preserve"> </w:t>
+      </w:r>
+      <w:r>
+        <w:t xml:space="preserve">comes prior to</w:t>
+      </w:r>
+      <w:r>
+        <w:t xml:space="preserve"> </w:t>
+      </w:r>
+      <w:r>
+        <w:rPr>
+          <w:iCs/>
+          <w:i/>
+        </w:rPr>
+        <w:t xml:space="preserve">tree height at year 5</w:t>
+      </w:r>
+      <w:r>
+        <w:t xml:space="preserve">.</w:t>
+      </w:r>
+    </w:p>
+    <w:p>
+      <w:pPr>
         <w:numPr>
+          <w:ilvl w:val="0"/>
           <w:numId w:val="1003"/>
-          <w:ilvl w:val="0"/>
         </w:numPr>
-      </w:pPr>
-      <w:r>
-        <w:t xml:space="preserve">From the research design, we know that</w:t>
-      </w:r>
-      <w:r>
-        <w:t xml:space="preserve"> </w:t>
-      </w:r>
-      <w:r>
-        <w:rPr>
+        <w:pStyle w:val="Compact"/>
+      </w:pPr>
+      <w:r>
+        <w:t xml:space="preserve">We are going to use various statistical strategies–detailed below–to assess whether the association of</w:t>
+      </w:r>
+      <w:r>
+        <w:t xml:space="preserve"> </w:t>
+      </w:r>
+      <w:r>
+        <w:rPr>
+          <w:iCs/>
           <w:i/>
         </w:rPr>
         <w:t xml:space="preserve">fertilizer</w:t>
@@ -1482,54 +1476,16 @@
         <w:t xml:space="preserve"> </w:t>
       </w:r>
       <w:r>
-        <w:t xml:space="preserve">comes prior to</w:t>
-      </w:r>
-      <w:r>
-        <w:t xml:space="preserve"> </w:t>
-      </w:r>
-      <w:r>
-        <w:rPr>
+        <w:t xml:space="preserve">and</w:t>
+      </w:r>
+      <w:r>
+        <w:t xml:space="preserve"> </w:t>
+      </w:r>
+      <w:r>
+        <w:rPr>
+          <w:iCs/>
           <w:i/>
         </w:rPr>
-        <w:t xml:space="preserve">tree height at year 5</w:t>
-      </w:r>
-      <w:r>
-        <w:t xml:space="preserve">.</w:t>
-      </w:r>
-    </w:p>
-    <w:p>
-      <w:pPr>
-        <w:pStyle w:val="Compact"/>
-        <w:numPr>
-          <w:numId w:val="1003"/>
-          <w:ilvl w:val="0"/>
-        </w:numPr>
-      </w:pPr>
-      <w:r>
-        <w:t xml:space="preserve">We are going to use various statistical strategies–detailed below–to assess whether the association of</w:t>
-      </w:r>
-      <w:r>
-        <w:t xml:space="preserve"> </w:t>
-      </w:r>
-      <w:r>
-        <w:rPr>
-          <w:i/>
-        </w:rPr>
-        <w:t xml:space="preserve">fertilizer</w:t>
-      </w:r>
-      <w:r>
-        <w:t xml:space="preserve"> </w:t>
-      </w:r>
-      <w:r>
-        <w:t xml:space="preserve">and</w:t>
-      </w:r>
-      <w:r>
-        <w:t xml:space="preserve"> </w:t>
-      </w:r>
-      <w:r>
-        <w:rPr>
-          <w:i/>
-        </w:rPr>
         <w:t xml:space="preserve">tree height</w:t>
       </w:r>
       <w:r>
@@ -1539,25 +1495,33 @@
         <w:t xml:space="preserve">can be accounted for by any third variable.</w:t>
       </w:r>
     </w:p>
+    <w:bookmarkEnd w:id="30"/>
+    <w:bookmarkStart w:id="36" w:name="analyses"/>
     <w:p>
       <w:pPr>
         <w:pStyle w:val="Heading1"/>
       </w:pPr>
-      <w:bookmarkStart w:id="31" w:name="analyses"/>
       <w:r>
         <w:t xml:space="preserve">Analyses 🌲</w:t>
       </w:r>
-      <w:bookmarkEnd w:id="31"/>
-    </w:p>
+    </w:p>
+    <w:bookmarkStart w:id="31" w:name="t-test-ttest-y-byx"/>
     <w:p>
       <w:pPr>
         <w:pStyle w:val="Heading2"/>
       </w:pPr>
-      <w:bookmarkStart w:id="32" w:name="t-test"/>
-      <w:r>
-        <w:t xml:space="preserve">t Test</w:t>
-      </w:r>
-      <w:bookmarkEnd w:id="32"/>
+      <w:r>
+        <w:t xml:space="preserve">t Test (</w:t>
+      </w:r>
+      <w:r>
+        <w:rPr>
+          <w:rStyle w:val="VerbatimChar"/>
+        </w:rPr>
+        <w:t xml:space="preserve">ttest y, by(x)</w:t>
+      </w:r>
+      <w:r>
+        <w:t xml:space="preserve">)</w:t>
+      </w:r>
     </w:p>
     <w:p>
       <w:pPr>
@@ -1582,6 +1546,9 @@
           <m:t>t</m:t>
         </m:r>
         <m:r>
+          <m:rPr>
+            <m:sty m:val="p"/>
+          </m:rPr>
           <m:t>=</m:t>
         </m:r>
         <m:f>
@@ -1591,16 +1558,16 @@
           <m:num>
             <m:sSub>
               <m:e>
-                <m:bar>
-                  <m:barPr>
-                    <m:pos m:val="top"/>
-                  </m:barPr>
+                <m:acc>
+                  <m:accPr>
+                    <m:chr m:val="‾"/>
+                  </m:accPr>
                   <m:e>
                     <m:r>
                       <m:t>x</m:t>
                     </m:r>
                   </m:e>
-                </m:bar>
+                </m:acc>
               </m:e>
               <m:sub>
                 <m:r>
@@ -1609,20 +1576,23 @@
               </m:sub>
             </m:sSub>
             <m:r>
+              <m:rPr>
+                <m:sty m:val="p"/>
+              </m:rPr>
               <m:t>−</m:t>
             </m:r>
             <m:sSub>
               <m:e>
-                <m:bar>
-                  <m:barPr>
-                    <m:pos m:val="top"/>
-                  </m:barPr>
+                <m:acc>
+                  <m:accPr>
+                    <m:chr m:val="‾"/>
+                  </m:accPr>
                   <m:e>
                     <m:r>
                       <m:t>x</m:t>
                     </m:r>
                   </m:e>
-                </m:bar>
+                </m:acc>
               </m:e>
               <m:sub>
                 <m:r>
@@ -1665,6 +1635,7 @@
       </w:r>
       <w:r>
         <w:rPr>
+          <w:iCs/>
           <w:i/>
         </w:rPr>
         <w:t xml:space="preserve">not</w:t>
@@ -1762,7 +1733,19 @@
         <w:rPr>
           <w:rStyle w:val="NormalTok"/>
         </w:rPr>
-        <w:t xml:space="preserve">Variable │     Obs        Mean    Std. Err.   Std. Dev.   [95% Conf. Interval]</w:t>
+        <w:t xml:space="preserve">Variable │     Obs        Mean    Std. err.   Std. </w:t>
+      </w:r>
+      <w:r>
+        <w:rPr>
+          <w:rStyle w:val="KeywordTok"/>
+        </w:rPr>
+        <w:t xml:space="preserve">dev</w:t>
+      </w:r>
+      <w:r>
+        <w:rPr>
+          <w:rStyle w:val="NormalTok"/>
+        </w:rPr>
+        <w:t xml:space="preserve">.   [95% conf. interval]</w:t>
       </w:r>
       <w:r>
         <w:br/>
@@ -1819,7 +1802,7 @@
         <w:rPr>
           <w:rStyle w:val="NormalTok"/>
         </w:rPr>
-        <w:t xml:space="preserve">combined │      72    45.50556    1.333392    11.31421    42.84685    48.16426</w:t>
+        <w:t xml:space="preserve">Combined │      72    45.50556    1.333392    11.31421    42.84685    48.16426</w:t>
       </w:r>
       <w:r>
         <w:br/>
@@ -1924,7 +1907,7 @@
         <w:rPr>
           <w:rStyle w:val="NormalTok"/>
         </w:rPr>
-        <w:t xml:space="preserve">Ho: </w:t>
+        <w:t xml:space="preserve">H0: </w:t>
       </w:r>
       <w:r>
         <w:rPr>
@@ -1936,7 +1919,7 @@
         <w:rPr>
           <w:rStyle w:val="NormalTok"/>
         </w:rPr>
-        <w:t xml:space="preserve"> = 0                                     degrees </w:t>
+        <w:t xml:space="preserve"> = 0                                     Degrees </w:t>
       </w:r>
       <w:r>
         <w:rPr>
@@ -2016,15 +1999,24 @@
         <w:t xml:space="preserve">The association of fertilizer with tree height is -14.77.</w:t>
       </w:r>
     </w:p>
+    <w:bookmarkEnd w:id="31"/>
+    <w:bookmarkStart w:id="32" w:name="ols-regression-regress-y-x1-x2-x3"/>
     <w:p>
       <w:pPr>
         <w:pStyle w:val="Heading2"/>
       </w:pPr>
-      <w:bookmarkStart w:id="33" w:name="ols-regression"/>
-      <w:r>
-        <w:t xml:space="preserve">OLS Regression</w:t>
-      </w:r>
-      <w:bookmarkEnd w:id="33"/>
+      <w:r>
+        <w:t xml:space="preserve">OLS Regression (</w:t>
+      </w:r>
+      <w:r>
+        <w:rPr>
+          <w:rStyle w:val="VerbatimChar"/>
+        </w:rPr>
+        <w:t xml:space="preserve">regress y x1 x2 x3</w:t>
+      </w:r>
+      <w:r>
+        <w:t xml:space="preserve">)</w:t>
+      </w:r>
     </w:p>
     <w:p>
       <w:pPr>
@@ -2052,6 +2044,9 @@
           </m:sub>
         </m:sSub>
         <m:r>
+          <m:rPr>
+            <m:sty m:val="p"/>
+          </m:rPr>
           <m:t>=</m:t>
         </m:r>
         <m:sSub>
@@ -2067,6 +2062,9 @@
           </m:sub>
         </m:sSub>
         <m:r>
+          <m:rPr>
+            <m:sty m:val="p"/>
+          </m:rPr>
           <m:t>+</m:t>
         </m:r>
         <m:sSub>
@@ -2097,6 +2095,9 @@
           </m:sub>
         </m:sSub>
         <m:r>
+          <m:rPr>
+            <m:sty m:val="p"/>
+          </m:rPr>
           <m:t>+</m:t>
         </m:r>
         <m:r>
@@ -2130,6 +2131,9 @@
           </m:sub>
         </m:sSub>
         <m:r>
+          <m:rPr>
+            <m:sty m:val="p"/>
+          </m:rPr>
           <m:t>+</m:t>
         </m:r>
         <m:sSub>
@@ -2354,7 +2358,7 @@
         <w:rPr>
           <w:rStyle w:val="NormalTok"/>
         </w:rPr>
-        <w:t xml:space="preserve">     Height5 │      Coef.   Std. Err.      t    P&gt;|t|     [95% Conf. Interval]</w:t>
+        <w:t xml:space="preserve">     Height5 │ Coefficient  Std. err.      t    P&gt;|t|     [95% conf. interval]</w:t>
       </w:r>
       <w:r>
         <w:br/>
@@ -2431,15 +2435,24 @@
         <w:t xml:space="preserve">The association of fertilizer with tree height is -14.72.</w:t>
       </w:r>
     </w:p>
+    <w:bookmarkEnd w:id="32"/>
+    <w:bookmarkStart w:id="35" w:name="X67e16af8a53bef1639c24181121f7af20861e30"/>
     <w:p>
       <w:pPr>
         <w:pStyle w:val="Heading2"/>
       </w:pPr>
-      <w:bookmarkStart w:id="34" w:name="propensity-scores"/>
-      <w:r>
-        <w:t xml:space="preserve">Propensity Scores</w:t>
-      </w:r>
-      <w:bookmarkEnd w:id="34"/>
+      <w:r>
+        <w:t xml:space="preserve">Propensity Scores (</w:t>
+      </w:r>
+      <w:r>
+        <w:rPr>
+          <w:rStyle w:val="VerbatimChar"/>
+        </w:rPr>
+        <w:t xml:space="preserve">teffects psmatch (y) (t x1 x2)</w:t>
+      </w:r>
+      <w:r>
+        <w:t xml:space="preserve">)</w:t>
+      </w:r>
     </w:p>
     <w:p>
       <w:pPr>
@@ -2453,6 +2466,7 @@
       </w:r>
       <w:r>
         <w:rPr>
+          <w:iCs/>
           <w:i/>
         </w:rPr>
         <w:t xml:space="preserve">fertilizer</w:t>
@@ -2642,16 +2656,34 @@
         <w:rPr>
           <w:rStyle w:val="NormalTok"/>
         </w:rPr>
-        <w:t xml:space="preserve">             │              AI Robust</w:t>
-      </w:r>
-      <w:r>
-        <w:br/>
-      </w:r>
-      <w:r>
-        <w:rPr>
-          <w:rStyle w:val="NormalTok"/>
-        </w:rPr>
-        <w:t xml:space="preserve">     Height5 │      Coef.   Std. Err.      z    P&gt;|z|     [95% Conf. Interval]</w:t>
+        <w:t xml:space="preserve">             │              AI </w:t>
+      </w:r>
+      <w:r>
+        <w:rPr>
+          <w:rStyle w:val="KeywordTok"/>
+        </w:rPr>
+        <w:t xml:space="preserve">robust</w:t>
+      </w:r>
+      <w:r>
+        <w:br/>
+      </w:r>
+      <w:r>
+        <w:rPr>
+          <w:rStyle w:val="NormalTok"/>
+        </w:rPr>
+        <w:t xml:space="preserve">     Height5 │ Coefficient  </w:t>
+      </w:r>
+      <w:r>
+        <w:rPr>
+          <w:rStyle w:val="FunctionTok"/>
+        </w:rPr>
+        <w:t xml:space="preserve">std</w:t>
+      </w:r>
+      <w:r>
+        <w:rPr>
+          <w:rStyle w:val="NormalTok"/>
+        </w:rPr>
+        <w:t xml:space="preserve">. err.      z    P&gt;|z|     [95% conf. interval]</w:t>
       </w:r>
       <w:r>
         <w:br/>
@@ -2719,24 +2751,26 @@
         <w:t xml:space="preserve">The association of fertilizer with tree height is -12.71.</w:t>
       </w:r>
     </w:p>
+    <w:bookmarkStart w:id="34" w:name="assess-balance-of-propensity-score-model"/>
     <w:p>
       <w:pPr>
         <w:pStyle w:val="Heading3"/>
       </w:pPr>
-      <w:bookmarkStart w:id="36" w:name="X301931f3f8e2ba6aee5bc40d5676bdb498594f3"/>
-      <w:r>
-        <w:t xml:space="preserve">Assess Balance of Propensity Score Model</w:t>
-      </w:r>
-      <w:r>
-        <w:t xml:space="preserve"> </w:t>
-      </w:r>
-      <w:r>
-        <w:rPr>
-          <w:rStyle w:val="FootnoteReference"/>
-        </w:rPr>
-        <w:footnoteReference w:id="35"/>
-      </w:r>
-      <w:bookmarkEnd w:id="36"/>
+      <w:r>
+        <w:t xml:space="preserve">Assess Balance of Propensity Score Model*</w:t>
+      </w:r>
+    </w:p>
+    <w:p>
+      <w:pPr>
+        <w:numPr>
+          <w:ilvl w:val="0"/>
+          <w:numId w:val="1004"/>
+        </w:numPr>
+        <w:pStyle w:val="Compact"/>
+      </w:pPr>
+      <w:r>
+        <w:t xml:space="preserve">With many thanks to Jorge Cuartas for ideas for some of this code.</w:t>
+      </w:r>
     </w:p>
     <w:p>
       <w:pPr>
@@ -2780,147 +2814,135 @@
       </w:r>
       <w:r>
         <w:rPr>
+          <w:rStyle w:val="NormalTok"/>
+        </w:rPr>
+        <w:t xml:space="preserve">(refitting the </w:t>
+      </w:r>
+      <w:r>
+        <w:rPr>
           <w:rStyle w:val="KeywordTok"/>
         </w:rPr>
-        <w:t xml:space="preserve">note</w:t>
-      </w:r>
-      <w:r>
-        <w:rPr>
-          <w:rStyle w:val="NormalTok"/>
-        </w:rPr>
-        <w:t xml:space="preserve">: refitting the </w:t>
+        <w:t xml:space="preserve">model</w:t>
+      </w:r>
+      <w:r>
+        <w:rPr>
+          <w:rStyle w:val="NormalTok"/>
+        </w:rPr>
+        <w:t xml:space="preserve"> </w:t>
       </w:r>
       <w:r>
         <w:rPr>
           <w:rStyle w:val="KeywordTok"/>
         </w:rPr>
-        <w:t xml:space="preserve">model</w:t>
-      </w:r>
-      <w:r>
-        <w:rPr>
-          <w:rStyle w:val="NormalTok"/>
-        </w:rPr>
-        <w:t xml:space="preserve"> </w:t>
+        <w:t xml:space="preserve">using</w:t>
+      </w:r>
+      <w:r>
+        <w:rPr>
+          <w:rStyle w:val="NormalTok"/>
+        </w:rPr>
+        <w:t xml:space="preserve"> the </w:t>
       </w:r>
       <w:r>
         <w:rPr>
           <w:rStyle w:val="KeywordTok"/>
         </w:rPr>
-        <w:t xml:space="preserve">using</w:t>
-      </w:r>
-      <w:r>
-        <w:rPr>
-          <w:rStyle w:val="NormalTok"/>
-        </w:rPr>
-        <w:t xml:space="preserve"> the </w:t>
+        <w:t xml:space="preserve">generate</w:t>
+      </w:r>
+      <w:r>
+        <w:rPr>
+          <w:rStyle w:val="NormalTok"/>
+        </w:rPr>
+        <w:t xml:space="preserve">() option)</w:t>
+      </w:r>
+      <w:r>
+        <w:br/>
+      </w:r>
+      <w:r>
+        <w:br/>
+      </w:r>
+      <w:r>
+        <w:rPr>
+          <w:rStyle w:val="NormalTok"/>
+        </w:rPr>
+        <w:t xml:space="preserve">. </w:t>
+      </w:r>
+      <w:r>
+        <w:br/>
+      </w:r>
+      <w:r>
+        <w:rPr>
+          <w:rStyle w:val="NormalTok"/>
+        </w:rPr>
+        <w:t xml:space="preserve">. </w:t>
       </w:r>
       <w:r>
         <w:rPr>
           <w:rStyle w:val="KeywordTok"/>
         </w:rPr>
-        <w:t xml:space="preserve">generate</w:t>
-      </w:r>
-      <w:r>
-        <w:rPr>
-          <w:rStyle w:val="NormalTok"/>
-        </w:rPr>
-        <w:t xml:space="preserve">() option</w:t>
-      </w:r>
-      <w:r>
-        <w:br/>
-      </w:r>
-      <w:r>
-        <w:br/>
-      </w:r>
-      <w:r>
-        <w:rPr>
-          <w:rStyle w:val="NormalTok"/>
-        </w:rPr>
-        <w:t xml:space="preserve">. </w:t>
-      </w:r>
-      <w:r>
-        <w:br/>
-      </w:r>
-      <w:r>
-        <w:rPr>
-          <w:rStyle w:val="NormalTok"/>
-        </w:rPr>
-        <w:t xml:space="preserve">. </w:t>
+        <w:t xml:space="preserve">graph</w:t>
+      </w:r>
+      <w:r>
+        <w:rPr>
+          <w:rStyle w:val="NormalTok"/>
+        </w:rPr>
+        <w:t xml:space="preserve"> </w:t>
       </w:r>
       <w:r>
         <w:rPr>
           <w:rStyle w:val="KeywordTok"/>
         </w:rPr>
-        <w:t xml:space="preserve">graph</w:t>
-      </w:r>
-      <w:r>
-        <w:rPr>
-          <w:rStyle w:val="NormalTok"/>
-        </w:rPr>
-        <w:t xml:space="preserve"> </w:t>
+        <w:t xml:space="preserve">export</w:t>
+      </w:r>
+      <w:r>
+        <w:rPr>
+          <w:rStyle w:val="NormalTok"/>
+        </w:rPr>
+        <w:t xml:space="preserve"> mydensity.png, </w:t>
       </w:r>
       <w:r>
         <w:rPr>
           <w:rStyle w:val="KeywordTok"/>
         </w:rPr>
-        <w:t xml:space="preserve">export</w:t>
-      </w:r>
-      <w:r>
-        <w:rPr>
-          <w:rStyle w:val="NormalTok"/>
-        </w:rPr>
-        <w:t xml:space="preserve"> mydensity.png, </w:t>
+        <w:t xml:space="preserve">width</w:t>
+      </w:r>
+      <w:r>
+        <w:rPr>
+          <w:rStyle w:val="NormalTok"/>
+        </w:rPr>
+        <w:t xml:space="preserve">(500) </w:t>
       </w:r>
       <w:r>
         <w:rPr>
           <w:rStyle w:val="KeywordTok"/>
         </w:rPr>
-        <w:t xml:space="preserve">width</w:t>
-      </w:r>
-      <w:r>
-        <w:rPr>
-          <w:rStyle w:val="NormalTok"/>
-        </w:rPr>
-        <w:t xml:space="preserve">(500) </w:t>
+        <w:t xml:space="preserve">replace</w:t>
+      </w:r>
+      <w:r>
+        <w:br/>
+      </w:r>
+      <w:r>
+        <w:rPr>
+          <w:rStyle w:val="NormalTok"/>
+        </w:rPr>
+        <w:t xml:space="preserve">file /Users/agrogan/Desktop/newstuff/spruce/mydensity.png saved </w:t>
       </w:r>
       <w:r>
         <w:rPr>
           <w:rStyle w:val="KeywordTok"/>
         </w:rPr>
-        <w:t xml:space="preserve">replace</w:t>
-      </w:r>
-      <w:r>
-        <w:br/>
-      </w:r>
-      <w:r>
-        <w:rPr>
-          <w:rStyle w:val="NormalTok"/>
-        </w:rPr>
-        <w:t xml:space="preserve">(file /Users/agrogan/Desktop/newstuff/spruce/mydensity.png written </w:t>
+        <w:t xml:space="preserve">as</w:t>
+      </w:r>
+      <w:r>
+        <w:rPr>
+          <w:rStyle w:val="NormalTok"/>
+        </w:rPr>
+        <w:t xml:space="preserve"> PNG </w:t>
       </w:r>
       <w:r>
         <w:rPr>
           <w:rStyle w:val="KeywordTok"/>
         </w:rPr>
-        <w:t xml:space="preserve">in</w:t>
-      </w:r>
-      <w:r>
-        <w:rPr>
-          <w:rStyle w:val="NormalTok"/>
-        </w:rPr>
-        <w:t xml:space="preserve"> PNG </w:t>
-      </w:r>
-      <w:r>
-        <w:rPr>
-          <w:rStyle w:val="KeywordTok"/>
-        </w:rPr>
         <w:t xml:space="preserve">format</w:t>
-      </w:r>
-      <w:r>
-        <w:rPr>
-          <w:rStyle w:val="NormalTok"/>
-        </w:rPr>
-        <w:t xml:space="preserve">)</w:t>
       </w:r>
     </w:p>
     <w:p>
@@ -2943,7 +2965,7 @@
                     </pic:cNvPicPr>
                   </pic:nvPicPr>
                   <pic:blipFill>
-                    <a:blip r:embed="rId37"/>
+                    <a:blip r:embed="rId33"/>
                     <a:stretch>
                       <a:fillRect/>
                     </a:stretch>
@@ -2978,15 +3000,17 @@
         <w:t xml:space="preserve">Density Plot of Propensity Score</w:t>
       </w:r>
     </w:p>
+    <w:bookmarkEnd w:id="34"/>
+    <w:bookmarkEnd w:id="35"/>
+    <w:bookmarkEnd w:id="36"/>
+    <w:bookmarkStart w:id="37" w:name="references"/>
     <w:p>
       <w:pPr>
         <w:pStyle w:val="Heading1"/>
       </w:pPr>
-      <w:bookmarkStart w:id="38" w:name="references"/>
       <w:r>
         <w:t xml:space="preserve">References 🌲</w:t>
       </w:r>
-      <w:bookmarkEnd w:id="38"/>
     </w:p>
     <w:p>
       <w:pPr>
@@ -3000,6 +3024,7 @@
       </w:r>
       <w:r>
         <w:rPr>
+          <w:iCs/>
           <w:i/>
         </w:rPr>
         <w:t xml:space="preserve">Ecology</w:t>
@@ -3020,6 +3045,7 @@
       </w:r>
       <w:r>
         <w:rPr>
+          <w:iCs/>
           <w:i/>
         </w:rPr>
         <w:t xml:space="preserve">Mathematical Statistics with Resampling and R</w:t>
@@ -3040,6 +3066,7 @@
       </w:r>
       <w:r>
         <w:rPr>
+          <w:iCs/>
           <w:i/>
         </w:rPr>
         <w:t xml:space="preserve">Journal of the American Statistical Association</w:t>
@@ -3048,6 +3075,7 @@
         <w:t xml:space="preserve">, 81(396), 945–960. https://doi.org/10.1080/01621459.1986.10478354</w:t>
       </w:r>
     </w:p>
+    <w:bookmarkEnd w:id="37"/>
     <w:sectPr>
       <w:footerReference w:type="even" r:id="rId10"/>
       <w:footerReference w:type="default" r:id="rId9"/>
@@ -3195,25 +3223,6 @@
       </w:r>
     </w:p>
   </w:footnote>
-  <w:footnote w:id="35">
-    <w:p>
-      <w:pPr>
-        <w:pStyle w:val="FootnoteText"/>
-      </w:pPr>
-      <w:r>
-        <w:rPr>
-          <w:rStyle w:val="FootnoteReference"/>
-        </w:rPr>
-        <w:footnoteRef/>
-      </w:r>
-      <w:r>
-        <w:t xml:space="preserve"> </w:t>
-      </w:r>
-      <w:r>
-        <w:t xml:space="preserve">With many thanks to Jorge Cuartas for ideas for some of this code.</w:t>
-      </w:r>
-    </w:p>
-  </w:footnote>
 </w:footnotes>
 </file>
 
@@ -3412,10 +3421,7 @@
       <w:lvlText w:val=" "/>
       <w:lvlJc w:val="left"/>
       <w:pPr>
-        <w:tabs>
-          <w:tab w:val="num" w:pos="0"/>
-        </w:tabs>
-        <w:ind w:left="480" w:hanging="480"/>
+        <w:ind w:left="720" w:hanging="480"/>
       </w:pPr>
     </w:lvl>
     <w:lvl w:ilvl="1">
@@ -3423,10 +3429,7 @@
       <w:lvlText w:val=" "/>
       <w:lvlJc w:val="left"/>
       <w:pPr>
-        <w:tabs>
-          <w:tab w:val="num" w:pos="720"/>
-        </w:tabs>
-        <w:ind w:left="1200" w:hanging="480"/>
+        <w:ind w:left="1440" w:hanging="480"/>
       </w:pPr>
     </w:lvl>
     <w:lvl w:ilvl="2">
@@ -3434,10 +3437,7 @@
       <w:lvlText w:val=" "/>
       <w:lvlJc w:val="left"/>
       <w:pPr>
-        <w:tabs>
-          <w:tab w:val="num" w:pos="1440"/>
-        </w:tabs>
-        <w:ind w:left="1920" w:hanging="480"/>
+        <w:ind w:left="2160" w:hanging="480"/>
       </w:pPr>
     </w:lvl>
     <w:lvl w:ilvl="3">
@@ -3445,10 +3445,7 @@
       <w:lvlText w:val=" "/>
       <w:lvlJc w:val="left"/>
       <w:pPr>
-        <w:tabs>
-          <w:tab w:val="num" w:pos="2160"/>
-        </w:tabs>
-        <w:ind w:left="2640" w:hanging="480"/>
+        <w:ind w:left="2880" w:hanging="480"/>
       </w:pPr>
     </w:lvl>
     <w:lvl w:ilvl="4">
@@ -3456,10 +3453,7 @@
       <w:lvlText w:val=" "/>
       <w:lvlJc w:val="left"/>
       <w:pPr>
-        <w:tabs>
-          <w:tab w:val="num" w:pos="2880"/>
-        </w:tabs>
-        <w:ind w:left="3360" w:hanging="480"/>
+        <w:ind w:left="3600" w:hanging="480"/>
       </w:pPr>
     </w:lvl>
     <w:lvl w:ilvl="5">
@@ -3467,10 +3461,7 @@
       <w:lvlText w:val=" "/>
       <w:lvlJc w:val="left"/>
       <w:pPr>
-        <w:tabs>
-          <w:tab w:val="num" w:pos="3600"/>
-        </w:tabs>
-        <w:ind w:left="4080" w:hanging="480"/>
+        <w:ind w:left="4320" w:hanging="480"/>
       </w:pPr>
     </w:lvl>
     <w:lvl w:ilvl="6">
@@ -3478,10 +3469,7 @@
       <w:lvlText w:val=" "/>
       <w:lvlJc w:val="left"/>
       <w:pPr>
-        <w:tabs>
-          <w:tab w:val="num" w:pos="4320"/>
-        </w:tabs>
-        <w:ind w:left="4800" w:hanging="480"/>
+        <w:ind w:left="5040" w:hanging="480"/>
       </w:pPr>
     </w:lvl>
     <w:lvl w:ilvl="7">
@@ -3489,10 +3477,7 @@
       <w:lvlText w:val=" "/>
       <w:lvlJc w:val="left"/>
       <w:pPr>
-        <w:tabs>
-          <w:tab w:val="num" w:pos="5040"/>
-        </w:tabs>
-        <w:ind w:left="5520" w:hanging="480"/>
+        <w:ind w:left="5760" w:hanging="480"/>
       </w:pPr>
     </w:lvl>
     <w:lvl w:ilvl="8">
@@ -3500,10 +3485,7 @@
       <w:lvlText w:val=" "/>
       <w:lvlJc w:val="left"/>
       <w:pPr>
-        <w:tabs>
-          <w:tab w:val="num" w:pos="5760"/>
-        </w:tabs>
-        <w:ind w:left="6240" w:hanging="480"/>
+        <w:ind w:left="6480" w:hanging="480"/>
       </w:pPr>
     </w:lvl>
   </w:abstractNum>
@@ -3516,10 +3498,7 @@
       <w:lvlText w:val="%1."/>
       <w:lvlJc w:val="left"/>
       <w:pPr>
-        <w:tabs>
-          <w:tab w:val="num" w:pos="0"/>
-        </w:tabs>
-        <w:ind w:left="480" w:hanging="480"/>
+        <w:ind w:left="720" w:hanging="480"/>
       </w:pPr>
     </w:lvl>
     <w:lvl w:ilvl="1">
@@ -3528,10 +3507,7 @@
       <w:lvlText w:val="%2."/>
       <w:lvlJc w:val="left"/>
       <w:pPr>
-        <w:tabs>
-          <w:tab w:val="num" w:pos="720"/>
-        </w:tabs>
-        <w:ind w:left="1200" w:hanging="480"/>
+        <w:ind w:left="1440" w:hanging="480"/>
       </w:pPr>
     </w:lvl>
     <w:lvl w:ilvl="2">
@@ -3540,10 +3516,7 @@
       <w:lvlText w:val="%3."/>
       <w:lvlJc w:val="left"/>
       <w:pPr>
-        <w:tabs>
-          <w:tab w:val="num" w:pos="1440"/>
-        </w:tabs>
-        <w:ind w:left="1920" w:hanging="480"/>
+        <w:ind w:left="2160" w:hanging="480"/>
       </w:pPr>
     </w:lvl>
     <w:lvl w:ilvl="3">
@@ -3552,10 +3525,7 @@
       <w:lvlText w:val="%4."/>
       <w:lvlJc w:val="left"/>
       <w:pPr>
-        <w:tabs>
-          <w:tab w:val="num" w:pos="2160"/>
-        </w:tabs>
-        <w:ind w:left="2640" w:hanging="480"/>
+        <w:ind w:left="2880" w:hanging="480"/>
       </w:pPr>
     </w:lvl>
     <w:lvl w:ilvl="4">
@@ -3564,10 +3534,7 @@
       <w:lvlText w:val="%5."/>
       <w:lvlJc w:val="left"/>
       <w:pPr>
-        <w:tabs>
-          <w:tab w:val="num" w:pos="2880"/>
-        </w:tabs>
-        <w:ind w:left="3360" w:hanging="480"/>
+        <w:ind w:left="3600" w:hanging="480"/>
       </w:pPr>
     </w:lvl>
     <w:lvl w:ilvl="5">
@@ -3576,10 +3543,7 @@
       <w:lvlText w:val="%6."/>
       <w:lvlJc w:val="left"/>
       <w:pPr>
-        <w:tabs>
-          <w:tab w:val="num" w:pos="3600"/>
-        </w:tabs>
-        <w:ind w:left="4080" w:hanging="480"/>
+        <w:ind w:left="4320" w:hanging="480"/>
       </w:pPr>
     </w:lvl>
     <w:lvl w:ilvl="6">
@@ -3588,10 +3552,7 @@
       <w:lvlText w:val="%7."/>
       <w:lvlJc w:val="left"/>
       <w:pPr>
-        <w:tabs>
-          <w:tab w:val="num" w:pos="4320"/>
-        </w:tabs>
-        <w:ind w:left="4800" w:hanging="480"/>
+        <w:ind w:left="5040" w:hanging="480"/>
       </w:pPr>
     </w:lvl>
     <w:lvl w:ilvl="7">
@@ -3600,10 +3561,7 @@
       <w:lvlText w:val="%8."/>
       <w:lvlJc w:val="left"/>
       <w:pPr>
-        <w:tabs>
-          <w:tab w:val="num" w:pos="5040"/>
-        </w:tabs>
-        <w:ind w:left="5520" w:hanging="480"/>
+        <w:ind w:left="5760" w:hanging="480"/>
       </w:pPr>
     </w:lvl>
     <w:lvl w:ilvl="8">
@@ -3612,10 +3570,7 @@
       <w:lvlText w:val="%9."/>
       <w:lvlJc w:val="left"/>
       <w:pPr>
-        <w:tabs>
-          <w:tab w:val="num" w:pos="5760"/>
-        </w:tabs>
-        <w:ind w:left="6240" w:hanging="480"/>
+        <w:ind w:left="6480" w:hanging="480"/>
       </w:pPr>
     </w:lvl>
   </w:abstractNum>
@@ -3628,10 +3583,7 @@
       <w:lvlText w:val="%1."/>
       <w:lvlJc w:val="left"/>
       <w:pPr>
-        <w:tabs>
-          <w:tab w:val="num" w:pos="0"/>
-        </w:tabs>
-        <w:ind w:left="480" w:hanging="480"/>
+        <w:ind w:left="720" w:hanging="480"/>
       </w:pPr>
     </w:lvl>
     <w:lvl w:ilvl="1">
@@ -3640,10 +3592,7 @@
       <w:lvlText w:val="%2."/>
       <w:lvlJc w:val="left"/>
       <w:pPr>
-        <w:tabs>
-          <w:tab w:val="num" w:pos="720"/>
-        </w:tabs>
-        <w:ind w:left="1200" w:hanging="480"/>
+        <w:ind w:left="1440" w:hanging="480"/>
       </w:pPr>
     </w:lvl>
     <w:lvl w:ilvl="2">
@@ -3652,10 +3601,7 @@
       <w:lvlText w:val="%3."/>
       <w:lvlJc w:val="left"/>
       <w:pPr>
-        <w:tabs>
-          <w:tab w:val="num" w:pos="1440"/>
-        </w:tabs>
-        <w:ind w:left="1920" w:hanging="480"/>
+        <w:ind w:left="2160" w:hanging="480"/>
       </w:pPr>
     </w:lvl>
     <w:lvl w:ilvl="3">
@@ -3664,10 +3610,7 @@
       <w:lvlText w:val="%4."/>
       <w:lvlJc w:val="left"/>
       <w:pPr>
-        <w:tabs>
-          <w:tab w:val="num" w:pos="2160"/>
-        </w:tabs>
-        <w:ind w:left="2640" w:hanging="480"/>
+        <w:ind w:left="2880" w:hanging="480"/>
       </w:pPr>
     </w:lvl>
     <w:lvl w:ilvl="4">
@@ -3676,10 +3619,7 @@
       <w:lvlText w:val="%5."/>
       <w:lvlJc w:val="left"/>
       <w:pPr>
-        <w:tabs>
-          <w:tab w:val="num" w:pos="2880"/>
-        </w:tabs>
-        <w:ind w:left="3360" w:hanging="480"/>
+        <w:ind w:left="3600" w:hanging="480"/>
       </w:pPr>
     </w:lvl>
     <w:lvl w:ilvl="5">
@@ -3688,10 +3628,7 @@
       <w:lvlText w:val="%6."/>
       <w:lvlJc w:val="left"/>
       <w:pPr>
-        <w:tabs>
-          <w:tab w:val="num" w:pos="3600"/>
-        </w:tabs>
-        <w:ind w:left="4080" w:hanging="480"/>
+        <w:ind w:left="4320" w:hanging="480"/>
       </w:pPr>
     </w:lvl>
     <w:lvl w:ilvl="6">
@@ -3700,10 +3637,7 @@
       <w:lvlText w:val="%7."/>
       <w:lvlJc w:val="left"/>
       <w:pPr>
-        <w:tabs>
-          <w:tab w:val="num" w:pos="4320"/>
-        </w:tabs>
-        <w:ind w:left="4800" w:hanging="480"/>
+        <w:ind w:left="5040" w:hanging="480"/>
       </w:pPr>
     </w:lvl>
     <w:lvl w:ilvl="7">
@@ -3712,10 +3646,7 @@
       <w:lvlText w:val="%8."/>
       <w:lvlJc w:val="left"/>
       <w:pPr>
-        <w:tabs>
-          <w:tab w:val="num" w:pos="5040"/>
-        </w:tabs>
-        <w:ind w:left="5520" w:hanging="480"/>
+        <w:ind w:left="5760" w:hanging="480"/>
       </w:pPr>
     </w:lvl>
     <w:lvl w:ilvl="8">
@@ -3724,10 +3655,83 @@
       <w:lvlText w:val="%9."/>
       <w:lvlJc w:val="left"/>
       <w:pPr>
-        <w:tabs>
-          <w:tab w:val="num" w:pos="5760"/>
-        </w:tabs>
-        <w:ind w:left="6240" w:hanging="480"/>
+        <w:ind w:left="6480" w:hanging="480"/>
+      </w:pPr>
+    </w:lvl>
+  </w:abstractNum>
+  <w:abstractNum w:abstractNumId="991">
+    <w:nsid w:val="47261bad"/>
+    <w:multiLevelType w:val="multilevel"/>
+    <w:lvl w:ilvl="0">
+      <w:numFmt w:val="bullet"/>
+      <w:lvlText w:val="•"/>
+      <w:lvlJc w:val="left"/>
+      <w:pPr>
+        <w:ind w:left="720" w:hanging="480"/>
+      </w:pPr>
+    </w:lvl>
+    <w:lvl w:ilvl="1">
+      <w:numFmt w:val="bullet"/>
+      <w:lvlText w:val="–"/>
+      <w:lvlJc w:val="left"/>
+      <w:pPr>
+        <w:ind w:left="1440" w:hanging="480"/>
+      </w:pPr>
+    </w:lvl>
+    <w:lvl w:ilvl="2">
+      <w:numFmt w:val="bullet"/>
+      <w:lvlText w:val="•"/>
+      <w:lvlJc w:val="left"/>
+      <w:pPr>
+        <w:ind w:left="2160" w:hanging="480"/>
+      </w:pPr>
+    </w:lvl>
+    <w:lvl w:ilvl="3">
+      <w:numFmt w:val="bullet"/>
+      <w:lvlText w:val="–"/>
+      <w:lvlJc w:val="left"/>
+      <w:pPr>
+        <w:ind w:left="2880" w:hanging="480"/>
+      </w:pPr>
+    </w:lvl>
+    <w:lvl w:ilvl="4">
+      <w:numFmt w:val="bullet"/>
+      <w:lvlText w:val="•"/>
+      <w:lvlJc w:val="left"/>
+      <w:pPr>
+        <w:ind w:left="3600" w:hanging="480"/>
+      </w:pPr>
+    </w:lvl>
+    <w:lvl w:ilvl="5">
+      <w:numFmt w:val="bullet"/>
+      <w:lvlText w:val="–"/>
+      <w:lvlJc w:val="left"/>
+      <w:pPr>
+        <w:ind w:left="4320" w:hanging="480"/>
+      </w:pPr>
+    </w:lvl>
+    <w:lvl w:ilvl="6">
+      <w:numFmt w:val="bullet"/>
+      <w:lvlText w:val="•"/>
+      <w:lvlJc w:val="left"/>
+      <w:pPr>
+        <w:ind w:left="5040" w:hanging="480"/>
+      </w:pPr>
+    </w:lvl>
+    <w:lvl w:ilvl="7">
+      <w:numFmt w:val="bullet"/>
+      <w:lvlText w:val="–"/>
+      <w:lvlJc w:val="left"/>
+      <w:pPr>
+        <w:ind w:left="5760" w:hanging="480"/>
+      </w:pPr>
+    </w:lvl>
+    <w:lvl w:ilvl="8">
+      <w:numFmt w:val="bullet"/>
+      <w:lvlText w:val="•"/>
+      <w:lvlJc w:val="left"/>
+      <w:pPr>
+        <w:ind w:left="6480" w:hanging="480"/>
       </w:pPr>
     </w:lvl>
   </w:abstractNum>
@@ -3853,6 +3857,9 @@
     <w:lvlOverride w:ilvl="8">
       <w:startOverride w:val="2"/>
     </w:lvlOverride>
+  </w:num>
+  <w:num w:numId="1004">
+    <w:abstractNumId w:val="991"/>
   </w:num>
 </w:numbering>
 </file>

</xml_diff>

<commit_message>
fixed acknowledgement to Jorge Cuartas.
</commit_message>
<xml_diff>
--- a/spruce/spruce.docx
+++ b/spruce/spruce.docx
@@ -95,7 +95,7 @@
         <w:t xml:space="preserve"> </w:t>
       </w:r>
       <w:r>
-        <w:t xml:space="preserve">12:40:12</w:t>
+        <w:t xml:space="preserve">17:34:53</w:t>
       </w:r>
     </w:p>
     <w:bookmarkStart w:id="20" w:name="background"/>
@@ -2459,7 +2459,19 @@
         <w:pStyle w:val="FirstParagraph"/>
       </w:pPr>
       <w:r>
-        <w:t xml:space="preserve">The propensity score estimates the probability of being administered the treatment, in this example,</w:t>
+        <w:t xml:space="preserve">The propensity score uses a logistic regression to estimate the predicted probability of being administered the treatment (</w:t>
+      </w:r>
+      <w:r>
+        <w:rPr>
+          <w:rStyle w:val="VerbatimChar"/>
+        </w:rPr>
+        <w:t xml:space="preserve">t</w:t>
+      </w:r>
+      <w:r>
+        <w:t xml:space="preserve"> </w:t>
+      </w:r>
+      <w:r>
+        <w:t xml:space="preserve">in the above syntax), in this example,</w:t>
       </w:r>
       <w:r>
         <w:t xml:space="preserve"> </w:t>
@@ -2757,16 +2769,12 @@
         <w:pStyle w:val="Heading3"/>
       </w:pPr>
       <w:r>
-        <w:t xml:space="preserve">Assess Balance of Propensity Score Model*</w:t>
-      </w:r>
-    </w:p>
-    <w:p>
-      <w:pPr>
-        <w:numPr>
-          <w:ilvl w:val="0"/>
-          <w:numId w:val="1004"/>
-        </w:numPr>
-        <w:pStyle w:val="Compact"/>
+        <w:t xml:space="preserve">Assess Balance of Propensity Score Model</w:t>
+      </w:r>
+    </w:p>
+    <w:p>
+      <w:pPr>
+        <w:pStyle w:val="BlockText"/>
       </w:pPr>
       <w:r>
         <w:t xml:space="preserve">With many thanks to Jorge Cuartas for ideas for some of this code.</w:t>
@@ -3659,82 +3667,6 @@
       </w:pPr>
     </w:lvl>
   </w:abstractNum>
-  <w:abstractNum w:abstractNumId="991">
-    <w:nsid w:val="47261bad"/>
-    <w:multiLevelType w:val="multilevel"/>
-    <w:lvl w:ilvl="0">
-      <w:numFmt w:val="bullet"/>
-      <w:lvlText w:val="•"/>
-      <w:lvlJc w:val="left"/>
-      <w:pPr>
-        <w:ind w:left="720" w:hanging="480"/>
-      </w:pPr>
-    </w:lvl>
-    <w:lvl w:ilvl="1">
-      <w:numFmt w:val="bullet"/>
-      <w:lvlText w:val="–"/>
-      <w:lvlJc w:val="left"/>
-      <w:pPr>
-        <w:ind w:left="1440" w:hanging="480"/>
-      </w:pPr>
-    </w:lvl>
-    <w:lvl w:ilvl="2">
-      <w:numFmt w:val="bullet"/>
-      <w:lvlText w:val="•"/>
-      <w:lvlJc w:val="left"/>
-      <w:pPr>
-        <w:ind w:left="2160" w:hanging="480"/>
-      </w:pPr>
-    </w:lvl>
-    <w:lvl w:ilvl="3">
-      <w:numFmt w:val="bullet"/>
-      <w:lvlText w:val="–"/>
-      <w:lvlJc w:val="left"/>
-      <w:pPr>
-        <w:ind w:left="2880" w:hanging="480"/>
-      </w:pPr>
-    </w:lvl>
-    <w:lvl w:ilvl="4">
-      <w:numFmt w:val="bullet"/>
-      <w:lvlText w:val="•"/>
-      <w:lvlJc w:val="left"/>
-      <w:pPr>
-        <w:ind w:left="3600" w:hanging="480"/>
-      </w:pPr>
-    </w:lvl>
-    <w:lvl w:ilvl="5">
-      <w:numFmt w:val="bullet"/>
-      <w:lvlText w:val="–"/>
-      <w:lvlJc w:val="left"/>
-      <w:pPr>
-        <w:ind w:left="4320" w:hanging="480"/>
-      </w:pPr>
-    </w:lvl>
-    <w:lvl w:ilvl="6">
-      <w:numFmt w:val="bullet"/>
-      <w:lvlText w:val="•"/>
-      <w:lvlJc w:val="left"/>
-      <w:pPr>
-        <w:ind w:left="5040" w:hanging="480"/>
-      </w:pPr>
-    </w:lvl>
-    <w:lvl w:ilvl="7">
-      <w:numFmt w:val="bullet"/>
-      <w:lvlText w:val="–"/>
-      <w:lvlJc w:val="left"/>
-      <w:pPr>
-        <w:ind w:left="5760" w:hanging="480"/>
-      </w:pPr>
-    </w:lvl>
-    <w:lvl w:ilvl="8">
-      <w:numFmt w:val="bullet"/>
-      <w:lvlText w:val="•"/>
-      <w:lvlJc w:val="left"/>
-      <w:pPr>
-        <w:ind w:left="6480" w:hanging="480"/>
-      </w:pPr>
-    </w:lvl>
-  </w:abstractNum>
   <w:num w:numId="1">
     <w:abstractNumId w:val="9"/>
   </w:num>
@@ -3857,9 +3789,6 @@
     <w:lvlOverride w:ilvl="8">
       <w:startOverride w:val="2"/>
     </w:lvlOverride>
-  </w:num>
-  <w:num w:numId="1004">
-    <w:abstractNumId w:val="991"/>
   </w:num>
 </w:numbering>
 </file>

</xml_diff>